<commit_message>
Report For Deliverable 2 Completed and Diagrams added
</commit_message>
<xml_diff>
--- a/Deliverable 2/Report.docx
+++ b/Deliverable 2/Report.docx
@@ -89,13 +89,25 @@
       <w:r>
         <w:t>Arian Ghazanfariyan</w:t>
       </w:r>
+      <w:r>
+        <w:t xml:space="preserve"> &amp; </w:t>
+      </w:r>
+      <w:r>
+        <w:t>Dayeon Lee</w:t>
+      </w:r>
     </w:p>
     <w:p>
       <w:pPr>
         <w:jc w:val="center"/>
       </w:pPr>
       <w:r>
-        <w:t>March 18, 2024</w:t>
+        <w:t xml:space="preserve">March </w:t>
+      </w:r>
+      <w:r>
+        <w:t>22</w:t>
+      </w:r>
+      <w:r>
+        <w:t>, 2024</w:t>
       </w:r>
     </w:p>
     <w:p>
@@ -230,6 +242,2789 @@
       </w:pPr>
     </w:p>
     <w:p/>
+    <w:p>
+      <w:pPr>
+        <w:shd w:val="clear" w:color="auto" w:fill="0E2841" w:themeFill="text2"/>
+        <w:rPr>
+          <w:rFonts w:asciiTheme="majorBidi" w:hAnsiTheme="majorBidi" w:cstheme="majorBidi"/>
+          <w:b/>
+          <w:bCs/>
+          <w:i/>
+          <w:iCs/>
+        </w:rPr>
+      </w:pPr>
+      <w:r>
+        <w:rPr>
+          <w:rFonts w:asciiTheme="majorBidi" w:hAnsiTheme="majorBidi" w:cstheme="majorBidi"/>
+          <w:b/>
+          <w:bCs/>
+          <w:i/>
+          <w:iCs/>
+        </w:rPr>
+        <w:lastRenderedPageBreak/>
+        <w:t>Deliverable 1</w:t>
+      </w:r>
+    </w:p>
+    <w:p>
+      <w:pPr>
+        <w:pStyle w:val="ListParagraph"/>
+        <w:jc w:val="center"/>
+        <w:rPr>
+          <w:rFonts w:asciiTheme="majorBidi" w:hAnsiTheme="majorBidi" w:cstheme="majorBidi"/>
+          <w:b/>
+          <w:bCs/>
+        </w:rPr>
+      </w:pPr>
+      <w:r>
+        <w:rPr>
+          <w:rFonts w:asciiTheme="majorBidi" w:hAnsiTheme="majorBidi" w:cstheme="majorBidi"/>
+          <w:b/>
+          <w:bCs/>
+          <w:noProof/>
+        </w:rPr>
+        <w:drawing>
+          <wp:inline distT="0" distB="0" distL="0" distR="0" wp14:anchorId="7B1BEE91" wp14:editId="61076233">
+            <wp:extent cx="3947160" cy="5974080"/>
+            <wp:effectExtent l="0" t="0" r="2540" b="0"/>
+            <wp:docPr id="1330742064" name="Picture 1"/>
+            <wp:cNvGraphicFramePr>
+              <a:graphicFrameLocks xmlns:a="http://schemas.openxmlformats.org/drawingml/2006/main" noChangeAspect="1"/>
+            </wp:cNvGraphicFramePr>
+            <a:graphic xmlns:a="http://schemas.openxmlformats.org/drawingml/2006/main">
+              <a:graphicData uri="http://schemas.openxmlformats.org/drawingml/2006/picture">
+                <pic:pic xmlns:pic="http://schemas.openxmlformats.org/drawingml/2006/picture">
+                  <pic:nvPicPr>
+                    <pic:cNvPr id="0" name="Picture 1"/>
+                    <pic:cNvPicPr>
+                      <a:picLocks noChangeAspect="1" noChangeArrowheads="1"/>
+                    </pic:cNvPicPr>
+                  </pic:nvPicPr>
+                  <pic:blipFill>
+                    <a:blip r:embed="rId5">
+                      <a:extLst>
+                        <a:ext uri="{28A0092B-C50C-407E-A947-70E740481C1C}">
+                          <a14:useLocalDpi xmlns:a14="http://schemas.microsoft.com/office/drawing/2010/main" val="0"/>
+                        </a:ext>
+                      </a:extLst>
+                    </a:blip>
+                    <a:srcRect/>
+                    <a:stretch>
+                      <a:fillRect/>
+                    </a:stretch>
+                  </pic:blipFill>
+                  <pic:spPr bwMode="auto">
+                    <a:xfrm>
+                      <a:off x="0" y="0"/>
+                      <a:ext cx="3947160" cy="5974080"/>
+                    </a:xfrm>
+                    <a:prstGeom prst="rect">
+                      <a:avLst/>
+                    </a:prstGeom>
+                    <a:noFill/>
+                    <a:ln>
+                      <a:noFill/>
+                    </a:ln>
+                  </pic:spPr>
+                </pic:pic>
+              </a:graphicData>
+            </a:graphic>
+          </wp:inline>
+        </w:drawing>
+      </w:r>
+    </w:p>
+    <w:p>
+      <w:pPr>
+        <w:pStyle w:val="ListParagraph"/>
+        <w:rPr>
+          <w:rFonts w:asciiTheme="majorBidi" w:hAnsiTheme="majorBidi" w:cstheme="majorBidi"/>
+          <w:b/>
+          <w:bCs/>
+        </w:rPr>
+      </w:pPr>
+    </w:p>
+    <w:p>
+      <w:pPr>
+        <w:pStyle w:val="ListParagraph"/>
+        <w:rPr>
+          <w:rFonts w:asciiTheme="majorBidi" w:hAnsiTheme="majorBidi" w:cstheme="majorBidi"/>
+          <w:b/>
+          <w:bCs/>
+        </w:rPr>
+      </w:pPr>
+    </w:p>
+    <w:p>
+      <w:pPr>
+        <w:pStyle w:val="ListParagraph"/>
+        <w:rPr>
+          <w:rFonts w:asciiTheme="majorBidi" w:hAnsiTheme="majorBidi" w:cstheme="majorBidi"/>
+          <w:b/>
+          <w:bCs/>
+        </w:rPr>
+      </w:pPr>
+    </w:p>
+    <w:p>
+      <w:pPr>
+        <w:pStyle w:val="ListParagraph"/>
+        <w:numPr>
+          <w:ilvl w:val="0"/>
+          <w:numId w:val="6"/>
+        </w:numPr>
+        <w:rPr>
+          <w:rFonts w:asciiTheme="majorBidi" w:hAnsiTheme="majorBidi" w:cstheme="majorBidi"/>
+          <w:b/>
+          <w:bCs/>
+        </w:rPr>
+      </w:pPr>
+      <w:r>
+        <w:rPr>
+          <w:rFonts w:asciiTheme="majorBidi" w:hAnsiTheme="majorBidi" w:cstheme="majorBidi"/>
+          <w:b/>
+          <w:bCs/>
+        </w:rPr>
+        <w:t xml:space="preserve">Flow: </w:t>
+      </w:r>
+      <w:r>
+        <w:rPr>
+          <w:rFonts w:asciiTheme="majorBidi" w:hAnsiTheme="majorBidi" w:cstheme="majorBidi"/>
+        </w:rPr>
+        <w:t>Faculty attempts to login. User is notified about all the due dates. Courses are displayed. All the rented books are displayed. If there is any new edition of the textbooks, it is sent to the user.</w:t>
+      </w:r>
+    </w:p>
+    <w:p>
+      <w:pPr>
+        <w:pStyle w:val="ListParagraph"/>
+        <w:rPr>
+          <w:rFonts w:asciiTheme="majorBidi" w:hAnsiTheme="majorBidi" w:cstheme="majorBidi"/>
+          <w:b/>
+          <w:bCs/>
+        </w:rPr>
+      </w:pPr>
+    </w:p>
+    <w:p>
+      <w:pPr>
+        <w:pStyle w:val="ListParagraph"/>
+        <w:rPr>
+          <w:rFonts w:asciiTheme="majorBidi" w:hAnsiTheme="majorBidi" w:cstheme="majorBidi"/>
+          <w:b/>
+          <w:bCs/>
+        </w:rPr>
+      </w:pPr>
+    </w:p>
+    <w:p>
+      <w:pPr>
+        <w:pStyle w:val="ListParagraph"/>
+        <w:rPr>
+          <w:rFonts w:asciiTheme="majorBidi" w:hAnsiTheme="majorBidi" w:cstheme="majorBidi"/>
+          <w:b/>
+          <w:bCs/>
+        </w:rPr>
+      </w:pPr>
+    </w:p>
+    <w:p>
+      <w:pPr>
+        <w:pStyle w:val="ListParagraph"/>
+        <w:rPr>
+          <w:rFonts w:asciiTheme="majorBidi" w:hAnsiTheme="majorBidi" w:cstheme="majorBidi"/>
+          <w:b/>
+          <w:bCs/>
+        </w:rPr>
+      </w:pPr>
+    </w:p>
+    <w:p>
+      <w:pPr>
+        <w:pStyle w:val="ListParagraph"/>
+        <w:rPr>
+          <w:rFonts w:asciiTheme="majorBidi" w:hAnsiTheme="majorBidi" w:cstheme="majorBidi"/>
+          <w:b/>
+          <w:bCs/>
+        </w:rPr>
+      </w:pPr>
+    </w:p>
+    <w:p>
+      <w:pPr>
+        <w:pStyle w:val="ListParagraph"/>
+        <w:rPr>
+          <w:rFonts w:asciiTheme="majorBidi" w:hAnsiTheme="majorBidi" w:cstheme="majorBidi"/>
+          <w:b/>
+          <w:bCs/>
+        </w:rPr>
+      </w:pPr>
+    </w:p>
+    <w:p>
+      <w:pPr>
+        <w:pStyle w:val="ListParagraph"/>
+        <w:rPr>
+          <w:rFonts w:asciiTheme="majorBidi" w:hAnsiTheme="majorBidi" w:cstheme="majorBidi"/>
+          <w:b/>
+          <w:bCs/>
+        </w:rPr>
+      </w:pPr>
+    </w:p>
+    <w:p>
+      <w:pPr>
+        <w:pStyle w:val="ListParagraph"/>
+        <w:rPr>
+          <w:rFonts w:asciiTheme="majorBidi" w:hAnsiTheme="majorBidi" w:cstheme="majorBidi"/>
+          <w:b/>
+          <w:bCs/>
+        </w:rPr>
+      </w:pPr>
+    </w:p>
+    <w:p>
+      <w:pPr>
+        <w:pStyle w:val="ListParagraph"/>
+        <w:jc w:val="center"/>
+        <w:rPr>
+          <w:rFonts w:asciiTheme="majorBidi" w:hAnsiTheme="majorBidi" w:cstheme="majorBidi"/>
+          <w:b/>
+          <w:bCs/>
+        </w:rPr>
+      </w:pPr>
+      <w:r>
+        <w:rPr>
+          <w:rFonts w:asciiTheme="majorBidi" w:hAnsiTheme="majorBidi" w:cstheme="majorBidi"/>
+          <w:b/>
+          <w:bCs/>
+          <w:noProof/>
+        </w:rPr>
+        <w:drawing>
+          <wp:inline distT="0" distB="0" distL="0" distR="0" wp14:anchorId="547B60C7" wp14:editId="08EBB1FA">
+            <wp:extent cx="2651760" cy="5981700"/>
+            <wp:effectExtent l="0" t="0" r="2540" b="0"/>
+            <wp:docPr id="129748516" name="Picture 3"/>
+            <wp:cNvGraphicFramePr>
+              <a:graphicFrameLocks xmlns:a="http://schemas.openxmlformats.org/drawingml/2006/main" noChangeAspect="1"/>
+            </wp:cNvGraphicFramePr>
+            <a:graphic xmlns:a="http://schemas.openxmlformats.org/drawingml/2006/main">
+              <a:graphicData uri="http://schemas.openxmlformats.org/drawingml/2006/picture">
+                <pic:pic xmlns:pic="http://schemas.openxmlformats.org/drawingml/2006/picture">
+                  <pic:nvPicPr>
+                    <pic:cNvPr id="0" name="Picture 3"/>
+                    <pic:cNvPicPr>
+                      <a:picLocks noChangeAspect="1" noChangeArrowheads="1"/>
+                    </pic:cNvPicPr>
+                  </pic:nvPicPr>
+                  <pic:blipFill>
+                    <a:blip r:embed="rId6">
+                      <a:extLst>
+                        <a:ext uri="{28A0092B-C50C-407E-A947-70E740481C1C}">
+                          <a14:useLocalDpi xmlns:a14="http://schemas.microsoft.com/office/drawing/2010/main" val="0"/>
+                        </a:ext>
+                      </a:extLst>
+                    </a:blip>
+                    <a:srcRect/>
+                    <a:stretch>
+                      <a:fillRect/>
+                    </a:stretch>
+                  </pic:blipFill>
+                  <pic:spPr bwMode="auto">
+                    <a:xfrm>
+                      <a:off x="0" y="0"/>
+                      <a:ext cx="2651760" cy="5981700"/>
+                    </a:xfrm>
+                    <a:prstGeom prst="rect">
+                      <a:avLst/>
+                    </a:prstGeom>
+                    <a:noFill/>
+                    <a:ln>
+                      <a:noFill/>
+                    </a:ln>
+                  </pic:spPr>
+                </pic:pic>
+              </a:graphicData>
+            </a:graphic>
+          </wp:inline>
+        </w:drawing>
+      </w:r>
+    </w:p>
+    <w:p>
+      <w:pPr>
+        <w:pStyle w:val="ListParagraph"/>
+        <w:rPr>
+          <w:rFonts w:asciiTheme="majorBidi" w:hAnsiTheme="majorBidi" w:cstheme="majorBidi"/>
+          <w:b/>
+          <w:bCs/>
+        </w:rPr>
+      </w:pPr>
+    </w:p>
+    <w:p>
+      <w:pPr>
+        <w:pStyle w:val="ListParagraph"/>
+        <w:numPr>
+          <w:ilvl w:val="0"/>
+          <w:numId w:val="6"/>
+        </w:numPr>
+        <w:rPr>
+          <w:rFonts w:asciiTheme="majorBidi" w:hAnsiTheme="majorBidi" w:cstheme="majorBidi"/>
+          <w:b/>
+          <w:bCs/>
+        </w:rPr>
+      </w:pPr>
+      <w:r>
+        <w:rPr>
+          <w:rFonts w:asciiTheme="majorBidi" w:hAnsiTheme="majorBidi" w:cstheme="majorBidi"/>
+          <w:b/>
+          <w:bCs/>
+        </w:rPr>
+        <w:t xml:space="preserve">Flow: </w:t>
+      </w:r>
+      <w:r>
+        <w:rPr>
+          <w:rFonts w:asciiTheme="majorBidi" w:hAnsiTheme="majorBidi" w:cstheme="majorBidi"/>
+        </w:rPr>
+        <w:t>Manager has three access point. Adding to the database, editing existing items in the database, and making an item enable/disable from being rented.</w:t>
+      </w:r>
+    </w:p>
+    <w:p>
+      <w:pPr>
+        <w:pStyle w:val="ListParagraph"/>
+        <w:rPr>
+          <w:rFonts w:asciiTheme="majorBidi" w:hAnsiTheme="majorBidi" w:cstheme="majorBidi"/>
+          <w:b/>
+          <w:bCs/>
+        </w:rPr>
+      </w:pPr>
+    </w:p>
+    <w:p>
+      <w:pPr>
+        <w:pStyle w:val="ListParagraph"/>
+        <w:rPr>
+          <w:rFonts w:asciiTheme="majorBidi" w:hAnsiTheme="majorBidi" w:cstheme="majorBidi"/>
+          <w:b/>
+          <w:bCs/>
+        </w:rPr>
+      </w:pPr>
+    </w:p>
+    <w:p>
+      <w:pPr>
+        <w:pStyle w:val="ListParagraph"/>
+        <w:rPr>
+          <w:rFonts w:asciiTheme="majorBidi" w:hAnsiTheme="majorBidi" w:cstheme="majorBidi"/>
+          <w:b/>
+          <w:bCs/>
+        </w:rPr>
+      </w:pPr>
+    </w:p>
+    <w:p>
+      <w:pPr>
+        <w:pStyle w:val="ListParagraph"/>
+        <w:rPr>
+          <w:rFonts w:asciiTheme="majorBidi" w:hAnsiTheme="majorBidi" w:cstheme="majorBidi"/>
+          <w:b/>
+          <w:bCs/>
+        </w:rPr>
+      </w:pPr>
+    </w:p>
+    <w:p>
+      <w:pPr>
+        <w:pStyle w:val="ListParagraph"/>
+        <w:rPr>
+          <w:rFonts w:asciiTheme="majorBidi" w:hAnsiTheme="majorBidi" w:cstheme="majorBidi"/>
+          <w:b/>
+          <w:bCs/>
+        </w:rPr>
+      </w:pPr>
+    </w:p>
+    <w:p>
+      <w:pPr>
+        <w:pStyle w:val="ListParagraph"/>
+        <w:rPr>
+          <w:rFonts w:asciiTheme="majorBidi" w:hAnsiTheme="majorBidi" w:cstheme="majorBidi"/>
+          <w:b/>
+          <w:bCs/>
+        </w:rPr>
+      </w:pPr>
+    </w:p>
+    <w:p>
+      <w:pPr>
+        <w:pStyle w:val="ListParagraph"/>
+        <w:rPr>
+          <w:rFonts w:asciiTheme="majorBidi" w:hAnsiTheme="majorBidi" w:cstheme="majorBidi"/>
+          <w:b/>
+          <w:bCs/>
+        </w:rPr>
+      </w:pPr>
+    </w:p>
+    <w:p>
+      <w:pPr>
+        <w:pStyle w:val="ListParagraph"/>
+        <w:rPr>
+          <w:rFonts w:asciiTheme="majorBidi" w:hAnsiTheme="majorBidi" w:cstheme="majorBidi"/>
+          <w:b/>
+          <w:bCs/>
+        </w:rPr>
+      </w:pPr>
+    </w:p>
+    <w:p>
+      <w:pPr>
+        <w:pStyle w:val="ListParagraph"/>
+        <w:rPr>
+          <w:rFonts w:asciiTheme="majorBidi" w:hAnsiTheme="majorBidi" w:cstheme="majorBidi"/>
+          <w:b/>
+          <w:bCs/>
+        </w:rPr>
+      </w:pPr>
+    </w:p>
+    <w:p>
+      <w:pPr>
+        <w:pStyle w:val="ListParagraph"/>
+        <w:rPr>
+          <w:rFonts w:asciiTheme="majorBidi" w:hAnsiTheme="majorBidi" w:cstheme="majorBidi"/>
+          <w:b/>
+          <w:bCs/>
+        </w:rPr>
+      </w:pPr>
+    </w:p>
+    <w:p>
+      <w:pPr>
+        <w:pStyle w:val="ListParagraph"/>
+        <w:jc w:val="center"/>
+        <w:rPr>
+          <w:rFonts w:asciiTheme="majorBidi" w:hAnsiTheme="majorBidi" w:cstheme="majorBidi"/>
+          <w:b/>
+          <w:bCs/>
+        </w:rPr>
+      </w:pPr>
+      <w:r>
+        <w:rPr>
+          <w:rFonts w:asciiTheme="majorBidi" w:hAnsiTheme="majorBidi" w:cstheme="majorBidi"/>
+          <w:b/>
+          <w:bCs/>
+          <w:noProof/>
+        </w:rPr>
+        <w:drawing>
+          <wp:inline distT="0" distB="0" distL="0" distR="0" wp14:anchorId="40CE6C2C" wp14:editId="73A6E537">
+            <wp:extent cx="3771900" cy="5181600"/>
+            <wp:effectExtent l="0" t="0" r="0" b="0"/>
+            <wp:docPr id="148235130" name="Picture 4"/>
+            <wp:cNvGraphicFramePr>
+              <a:graphicFrameLocks xmlns:a="http://schemas.openxmlformats.org/drawingml/2006/main" noChangeAspect="1"/>
+            </wp:cNvGraphicFramePr>
+            <a:graphic xmlns:a="http://schemas.openxmlformats.org/drawingml/2006/main">
+              <a:graphicData uri="http://schemas.openxmlformats.org/drawingml/2006/picture">
+                <pic:pic xmlns:pic="http://schemas.openxmlformats.org/drawingml/2006/picture">
+                  <pic:nvPicPr>
+                    <pic:cNvPr id="0" name="Picture 4"/>
+                    <pic:cNvPicPr>
+                      <a:picLocks noChangeAspect="1" noChangeArrowheads="1"/>
+                    </pic:cNvPicPr>
+                  </pic:nvPicPr>
+                  <pic:blipFill>
+                    <a:blip r:embed="rId7">
+                      <a:extLst>
+                        <a:ext uri="{28A0092B-C50C-407E-A947-70E740481C1C}">
+                          <a14:useLocalDpi xmlns:a14="http://schemas.microsoft.com/office/drawing/2010/main" val="0"/>
+                        </a:ext>
+                      </a:extLst>
+                    </a:blip>
+                    <a:srcRect/>
+                    <a:stretch>
+                      <a:fillRect/>
+                    </a:stretch>
+                  </pic:blipFill>
+                  <pic:spPr bwMode="auto">
+                    <a:xfrm>
+                      <a:off x="0" y="0"/>
+                      <a:ext cx="3771900" cy="5181600"/>
+                    </a:xfrm>
+                    <a:prstGeom prst="rect">
+                      <a:avLst/>
+                    </a:prstGeom>
+                    <a:noFill/>
+                    <a:ln>
+                      <a:noFill/>
+                    </a:ln>
+                  </pic:spPr>
+                </pic:pic>
+              </a:graphicData>
+            </a:graphic>
+          </wp:inline>
+        </w:drawing>
+      </w:r>
+    </w:p>
+    <w:p>
+      <w:pPr>
+        <w:pStyle w:val="ListParagraph"/>
+        <w:rPr>
+          <w:rFonts w:asciiTheme="majorBidi" w:hAnsiTheme="majorBidi" w:cstheme="majorBidi"/>
+          <w:b/>
+          <w:bCs/>
+        </w:rPr>
+      </w:pPr>
+    </w:p>
+    <w:p>
+      <w:pPr>
+        <w:pStyle w:val="ListParagraph"/>
+        <w:rPr>
+          <w:rFonts w:asciiTheme="majorBidi" w:hAnsiTheme="majorBidi" w:cstheme="majorBidi"/>
+          <w:b/>
+          <w:bCs/>
+        </w:rPr>
+      </w:pPr>
+    </w:p>
+    <w:p>
+      <w:pPr>
+        <w:pStyle w:val="ListParagraph"/>
+        <w:rPr>
+          <w:rFonts w:asciiTheme="majorBidi" w:hAnsiTheme="majorBidi" w:cstheme="majorBidi"/>
+          <w:b/>
+          <w:bCs/>
+        </w:rPr>
+      </w:pPr>
+    </w:p>
+    <w:p>
+      <w:pPr>
+        <w:pStyle w:val="ListParagraph"/>
+        <w:rPr>
+          <w:rFonts w:asciiTheme="majorBidi" w:hAnsiTheme="majorBidi" w:cstheme="majorBidi"/>
+          <w:b/>
+          <w:bCs/>
+        </w:rPr>
+      </w:pPr>
+    </w:p>
+    <w:p>
+      <w:pPr>
+        <w:pStyle w:val="ListParagraph"/>
+        <w:rPr>
+          <w:rFonts w:asciiTheme="majorBidi" w:hAnsiTheme="majorBidi" w:cstheme="majorBidi"/>
+          <w:b/>
+          <w:bCs/>
+        </w:rPr>
+      </w:pPr>
+    </w:p>
+    <w:p>
+      <w:pPr>
+        <w:pStyle w:val="ListParagraph"/>
+        <w:rPr>
+          <w:rFonts w:asciiTheme="majorBidi" w:hAnsiTheme="majorBidi" w:cstheme="majorBidi"/>
+          <w:b/>
+          <w:bCs/>
+        </w:rPr>
+      </w:pPr>
+    </w:p>
+    <w:p>
+      <w:pPr>
+        <w:pStyle w:val="ListParagraph"/>
+        <w:numPr>
+          <w:ilvl w:val="0"/>
+          <w:numId w:val="6"/>
+        </w:numPr>
+        <w:rPr>
+          <w:rFonts w:asciiTheme="majorBidi" w:hAnsiTheme="majorBidi" w:cstheme="majorBidi"/>
+          <w:b/>
+          <w:bCs/>
+        </w:rPr>
+      </w:pPr>
+      <w:r>
+        <w:rPr>
+          <w:rFonts w:asciiTheme="majorBidi" w:hAnsiTheme="majorBidi" w:cstheme="majorBidi"/>
+          <w:b/>
+          <w:bCs/>
+        </w:rPr>
+        <w:t xml:space="preserve">Flow: </w:t>
+      </w:r>
+      <w:r>
+        <w:rPr>
+          <w:rFonts w:asciiTheme="majorBidi" w:hAnsiTheme="majorBidi" w:cstheme="majorBidi"/>
+        </w:rPr>
+        <w:t>Search initiated. Search text is received and if there is any result, it is shown to the user.</w:t>
+      </w:r>
+    </w:p>
+    <w:p>
+      <w:pPr>
+        <w:pStyle w:val="ListParagraph"/>
+        <w:rPr>
+          <w:rFonts w:asciiTheme="majorBidi" w:hAnsiTheme="majorBidi" w:cstheme="majorBidi"/>
+          <w:b/>
+          <w:bCs/>
+        </w:rPr>
+      </w:pPr>
+    </w:p>
+    <w:p>
+      <w:pPr>
+        <w:pStyle w:val="ListParagraph"/>
+        <w:rPr>
+          <w:rFonts w:asciiTheme="majorBidi" w:hAnsiTheme="majorBidi" w:cstheme="majorBidi"/>
+          <w:b/>
+          <w:bCs/>
+        </w:rPr>
+      </w:pPr>
+    </w:p>
+    <w:p>
+      <w:pPr>
+        <w:pStyle w:val="ListParagraph"/>
+        <w:rPr>
+          <w:rFonts w:asciiTheme="majorBidi" w:hAnsiTheme="majorBidi" w:cstheme="majorBidi"/>
+          <w:b/>
+          <w:bCs/>
+        </w:rPr>
+      </w:pPr>
+    </w:p>
+    <w:p>
+      <w:pPr>
+        <w:rPr>
+          <w:rFonts w:asciiTheme="majorBidi" w:hAnsiTheme="majorBidi" w:cstheme="majorBidi"/>
+          <w:b/>
+          <w:bCs/>
+        </w:rPr>
+      </w:pPr>
+    </w:p>
+    <w:p>
+      <w:pPr>
+        <w:rPr>
+          <w:rFonts w:asciiTheme="majorBidi" w:hAnsiTheme="majorBidi" w:cstheme="majorBidi"/>
+          <w:b/>
+          <w:bCs/>
+        </w:rPr>
+      </w:pPr>
+    </w:p>
+    <w:p>
+      <w:pPr>
+        <w:pStyle w:val="ListParagraph"/>
+        <w:jc w:val="center"/>
+        <w:rPr>
+          <w:rFonts w:asciiTheme="majorBidi" w:hAnsiTheme="majorBidi" w:cstheme="majorBidi"/>
+          <w:b/>
+          <w:bCs/>
+        </w:rPr>
+      </w:pPr>
+      <w:r>
+        <w:rPr>
+          <w:rFonts w:asciiTheme="majorBidi" w:hAnsiTheme="majorBidi" w:cstheme="majorBidi"/>
+          <w:b/>
+          <w:bCs/>
+          <w:noProof/>
+        </w:rPr>
+        <w:lastRenderedPageBreak/>
+        <w:drawing>
+          <wp:inline distT="0" distB="0" distL="0" distR="0" wp14:anchorId="1EF8E95B" wp14:editId="6CB9DA22">
+            <wp:extent cx="3192780" cy="5905500"/>
+            <wp:effectExtent l="0" t="0" r="0" b="0"/>
+            <wp:docPr id="1328300770" name="Picture 6"/>
+            <wp:cNvGraphicFramePr>
+              <a:graphicFrameLocks xmlns:a="http://schemas.openxmlformats.org/drawingml/2006/main" noChangeAspect="1"/>
+            </wp:cNvGraphicFramePr>
+            <a:graphic xmlns:a="http://schemas.openxmlformats.org/drawingml/2006/main">
+              <a:graphicData uri="http://schemas.openxmlformats.org/drawingml/2006/picture">
+                <pic:pic xmlns:pic="http://schemas.openxmlformats.org/drawingml/2006/picture">
+                  <pic:nvPicPr>
+                    <pic:cNvPr id="0" name="Picture 6"/>
+                    <pic:cNvPicPr>
+                      <a:picLocks noChangeAspect="1" noChangeArrowheads="1"/>
+                    </pic:cNvPicPr>
+                  </pic:nvPicPr>
+                  <pic:blipFill>
+                    <a:blip r:embed="rId8">
+                      <a:extLst>
+                        <a:ext uri="{28A0092B-C50C-407E-A947-70E740481C1C}">
+                          <a14:useLocalDpi xmlns:a14="http://schemas.microsoft.com/office/drawing/2010/main" val="0"/>
+                        </a:ext>
+                      </a:extLst>
+                    </a:blip>
+                    <a:srcRect/>
+                    <a:stretch>
+                      <a:fillRect/>
+                    </a:stretch>
+                  </pic:blipFill>
+                  <pic:spPr bwMode="auto">
+                    <a:xfrm>
+                      <a:off x="0" y="0"/>
+                      <a:ext cx="3192780" cy="5905500"/>
+                    </a:xfrm>
+                    <a:prstGeom prst="rect">
+                      <a:avLst/>
+                    </a:prstGeom>
+                    <a:noFill/>
+                    <a:ln>
+                      <a:noFill/>
+                    </a:ln>
+                  </pic:spPr>
+                </pic:pic>
+              </a:graphicData>
+            </a:graphic>
+          </wp:inline>
+        </w:drawing>
+      </w:r>
+    </w:p>
+    <w:p>
+      <w:pPr>
+        <w:pStyle w:val="ListParagraph"/>
+        <w:jc w:val="center"/>
+        <w:rPr>
+          <w:rFonts w:asciiTheme="majorBidi" w:hAnsiTheme="majorBidi" w:cstheme="majorBidi"/>
+          <w:b/>
+          <w:bCs/>
+        </w:rPr>
+      </w:pPr>
+    </w:p>
+    <w:p>
+      <w:pPr>
+        <w:pStyle w:val="ListParagraph"/>
+        <w:jc w:val="center"/>
+        <w:rPr>
+          <w:rFonts w:asciiTheme="majorBidi" w:hAnsiTheme="majorBidi" w:cstheme="majorBidi"/>
+          <w:b/>
+          <w:bCs/>
+        </w:rPr>
+      </w:pPr>
+    </w:p>
+    <w:p>
+      <w:pPr>
+        <w:pStyle w:val="ListParagraph"/>
+        <w:jc w:val="center"/>
+        <w:rPr>
+          <w:rFonts w:asciiTheme="majorBidi" w:hAnsiTheme="majorBidi" w:cstheme="majorBidi"/>
+          <w:b/>
+          <w:bCs/>
+        </w:rPr>
+      </w:pPr>
+    </w:p>
+    <w:p>
+      <w:pPr>
+        <w:pStyle w:val="ListParagraph"/>
+        <w:numPr>
+          <w:ilvl w:val="0"/>
+          <w:numId w:val="6"/>
+        </w:numPr>
+        <w:rPr>
+          <w:rFonts w:asciiTheme="majorBidi" w:hAnsiTheme="majorBidi" w:cstheme="majorBidi"/>
+          <w:b/>
+          <w:bCs/>
+        </w:rPr>
+      </w:pPr>
+      <w:r>
+        <w:rPr>
+          <w:rFonts w:asciiTheme="majorBidi" w:hAnsiTheme="majorBidi" w:cstheme="majorBidi"/>
+          <w:b/>
+          <w:bCs/>
+        </w:rPr>
+        <w:t>Flow:</w:t>
+      </w:r>
+      <w:r>
+        <w:rPr>
+          <w:rFonts w:asciiTheme="majorBidi" w:hAnsiTheme="majorBidi" w:cstheme="majorBidi"/>
+          <w:b/>
+          <w:bCs/>
+        </w:rPr>
+        <w:t xml:space="preserve"> </w:t>
+      </w:r>
+      <w:r>
+        <w:rPr>
+          <w:rFonts w:asciiTheme="majorBidi" w:hAnsiTheme="majorBidi" w:cstheme="majorBidi"/>
+        </w:rPr>
+        <w:t>New user registration (email, password). Email is received, if the email already exists, ask user to choose a new email address, and if not, ask user to choose a password. If the password is not strong enough, notify user, otherwise, ask what account type the user is creating the account for. If the user type is anything but visitor, ask management for further verification.</w:t>
+      </w:r>
+    </w:p>
+    <w:p>
+      <w:pPr>
+        <w:pStyle w:val="ListParagraph"/>
+        <w:jc w:val="center"/>
+        <w:rPr>
+          <w:rFonts w:asciiTheme="majorBidi" w:hAnsiTheme="majorBidi" w:cstheme="majorBidi"/>
+          <w:b/>
+          <w:bCs/>
+        </w:rPr>
+      </w:pPr>
+    </w:p>
+    <w:p>
+      <w:pPr>
+        <w:pStyle w:val="ListParagraph"/>
+        <w:rPr>
+          <w:rFonts w:asciiTheme="majorBidi" w:hAnsiTheme="majorBidi" w:cstheme="majorBidi"/>
+          <w:b/>
+          <w:bCs/>
+        </w:rPr>
+      </w:pPr>
+    </w:p>
+    <w:p>
+      <w:pPr>
+        <w:pStyle w:val="ListParagraph"/>
+        <w:rPr>
+          <w:rFonts w:asciiTheme="majorBidi" w:hAnsiTheme="majorBidi" w:cstheme="majorBidi"/>
+          <w:b/>
+          <w:bCs/>
+        </w:rPr>
+      </w:pPr>
+    </w:p>
+    <w:p>
+      <w:pPr>
+        <w:pStyle w:val="ListParagraph"/>
+        <w:rPr>
+          <w:rFonts w:asciiTheme="majorBidi" w:hAnsiTheme="majorBidi" w:cstheme="majorBidi"/>
+          <w:b/>
+          <w:bCs/>
+        </w:rPr>
+      </w:pPr>
+    </w:p>
+    <w:p>
+      <w:pPr>
+        <w:pStyle w:val="ListParagraph"/>
+        <w:rPr>
+          <w:rFonts w:asciiTheme="majorBidi" w:hAnsiTheme="majorBidi" w:cstheme="majorBidi"/>
+          <w:b/>
+          <w:bCs/>
+        </w:rPr>
+      </w:pPr>
+    </w:p>
+    <w:p>
+      <w:pPr>
+        <w:pStyle w:val="ListParagraph"/>
+        <w:rPr>
+          <w:rFonts w:asciiTheme="majorBidi" w:hAnsiTheme="majorBidi" w:cstheme="majorBidi"/>
+          <w:b/>
+          <w:bCs/>
+        </w:rPr>
+      </w:pPr>
+    </w:p>
+    <w:p>
+      <w:pPr>
+        <w:pStyle w:val="ListParagraph"/>
+        <w:rPr>
+          <w:rFonts w:asciiTheme="majorBidi" w:hAnsiTheme="majorBidi" w:cstheme="majorBidi"/>
+          <w:b/>
+          <w:bCs/>
+        </w:rPr>
+      </w:pPr>
+    </w:p>
+    <w:p>
+      <w:pPr>
+        <w:pStyle w:val="ListParagraph"/>
+        <w:rPr>
+          <w:rFonts w:asciiTheme="majorBidi" w:hAnsiTheme="majorBidi" w:cstheme="majorBidi"/>
+          <w:b/>
+          <w:bCs/>
+        </w:rPr>
+      </w:pPr>
+    </w:p>
+    <w:p>
+      <w:pPr>
+        <w:pStyle w:val="ListParagraph"/>
+        <w:rPr>
+          <w:rFonts w:asciiTheme="majorBidi" w:hAnsiTheme="majorBidi" w:cstheme="majorBidi"/>
+          <w:b/>
+          <w:bCs/>
+        </w:rPr>
+      </w:pPr>
+    </w:p>
+    <w:p>
+      <w:pPr>
+        <w:pStyle w:val="ListParagraph"/>
+        <w:jc w:val="center"/>
+        <w:rPr>
+          <w:rFonts w:asciiTheme="majorBidi" w:hAnsiTheme="majorBidi" w:cstheme="majorBidi"/>
+          <w:b/>
+          <w:bCs/>
+        </w:rPr>
+      </w:pPr>
+      <w:r>
+        <w:rPr>
+          <w:rFonts w:asciiTheme="majorBidi" w:hAnsiTheme="majorBidi" w:cstheme="majorBidi"/>
+          <w:b/>
+          <w:bCs/>
+          <w:noProof/>
+        </w:rPr>
+        <w:drawing>
+          <wp:anchor distT="0" distB="0" distL="114300" distR="114300" simplePos="0" relativeHeight="251661312" behindDoc="0" locked="0" layoutInCell="1" allowOverlap="1" wp14:anchorId="4F3F8399" wp14:editId="216986FF">
+            <wp:simplePos x="0" y="0"/>
+            <wp:positionH relativeFrom="margin">
+              <wp:align>center</wp:align>
+            </wp:positionH>
+            <wp:positionV relativeFrom="margin">
+              <wp:align>top</wp:align>
+            </wp:positionV>
+            <wp:extent cx="5097780" cy="4419600"/>
+            <wp:effectExtent l="0" t="0" r="0" b="0"/>
+            <wp:wrapSquare wrapText="bothSides"/>
+            <wp:docPr id="339530484" name="Picture 7"/>
+            <wp:cNvGraphicFramePr>
+              <a:graphicFrameLocks xmlns:a="http://schemas.openxmlformats.org/drawingml/2006/main" noChangeAspect="1"/>
+            </wp:cNvGraphicFramePr>
+            <a:graphic xmlns:a="http://schemas.openxmlformats.org/drawingml/2006/main">
+              <a:graphicData uri="http://schemas.openxmlformats.org/drawingml/2006/picture">
+                <pic:pic xmlns:pic="http://schemas.openxmlformats.org/drawingml/2006/picture">
+                  <pic:nvPicPr>
+                    <pic:cNvPr id="0" name="Picture 7"/>
+                    <pic:cNvPicPr>
+                      <a:picLocks noChangeAspect="1" noChangeArrowheads="1"/>
+                    </pic:cNvPicPr>
+                  </pic:nvPicPr>
+                  <pic:blipFill>
+                    <a:blip r:embed="rId9">
+                      <a:extLst>
+                        <a:ext uri="{28A0092B-C50C-407E-A947-70E740481C1C}">
+                          <a14:useLocalDpi xmlns:a14="http://schemas.microsoft.com/office/drawing/2010/main" val="0"/>
+                        </a:ext>
+                      </a:extLst>
+                    </a:blip>
+                    <a:srcRect/>
+                    <a:stretch>
+                      <a:fillRect/>
+                    </a:stretch>
+                  </pic:blipFill>
+                  <pic:spPr bwMode="auto">
+                    <a:xfrm>
+                      <a:off x="0" y="0"/>
+                      <a:ext cx="5097780" cy="4419600"/>
+                    </a:xfrm>
+                    <a:prstGeom prst="rect">
+                      <a:avLst/>
+                    </a:prstGeom>
+                    <a:noFill/>
+                    <a:ln>
+                      <a:noFill/>
+                    </a:ln>
+                  </pic:spPr>
+                </pic:pic>
+              </a:graphicData>
+            </a:graphic>
+          </wp:anchor>
+        </w:drawing>
+      </w:r>
+    </w:p>
+    <w:p>
+      <w:pPr>
+        <w:pStyle w:val="ListParagraph"/>
+        <w:jc w:val="center"/>
+        <w:rPr>
+          <w:rFonts w:asciiTheme="majorBidi" w:hAnsiTheme="majorBidi" w:cstheme="majorBidi"/>
+          <w:b/>
+          <w:bCs/>
+        </w:rPr>
+      </w:pPr>
+    </w:p>
+    <w:p>
+      <w:pPr>
+        <w:pStyle w:val="ListParagraph"/>
+        <w:jc w:val="center"/>
+        <w:rPr>
+          <w:rFonts w:asciiTheme="majorBidi" w:hAnsiTheme="majorBidi" w:cstheme="majorBidi"/>
+          <w:b/>
+          <w:bCs/>
+        </w:rPr>
+      </w:pPr>
+    </w:p>
+    <w:p>
+      <w:pPr>
+        <w:pStyle w:val="ListParagraph"/>
+        <w:numPr>
+          <w:ilvl w:val="0"/>
+          <w:numId w:val="6"/>
+        </w:numPr>
+        <w:rPr>
+          <w:rFonts w:asciiTheme="majorBidi" w:hAnsiTheme="majorBidi" w:cstheme="majorBidi"/>
+          <w:b/>
+          <w:bCs/>
+        </w:rPr>
+      </w:pPr>
+      <w:r>
+        <w:rPr>
+          <w:rFonts w:asciiTheme="majorBidi" w:hAnsiTheme="majorBidi" w:cstheme="majorBidi"/>
+          <w:b/>
+          <w:bCs/>
+        </w:rPr>
+        <w:t>Caption</w:t>
+      </w:r>
+      <w:r>
+        <w:rPr>
+          <w:rFonts w:asciiTheme="majorBidi" w:hAnsiTheme="majorBidi" w:cstheme="majorBidi"/>
+          <w:b/>
+          <w:bCs/>
+        </w:rPr>
+        <w:t xml:space="preserve">: </w:t>
+      </w:r>
+      <w:r>
+        <w:rPr>
+          <w:rFonts w:asciiTheme="majorBidi" w:hAnsiTheme="majorBidi" w:cstheme="majorBidi"/>
+        </w:rPr>
+        <w:t>This figure shows the process involve for a manager to add an item to the system.</w:t>
+      </w:r>
+    </w:p>
+    <w:p>
+      <w:pPr>
+        <w:pStyle w:val="ListParagraph"/>
+        <w:jc w:val="center"/>
+        <w:rPr>
+          <w:rFonts w:asciiTheme="majorBidi" w:hAnsiTheme="majorBidi" w:cstheme="majorBidi"/>
+          <w:b/>
+          <w:bCs/>
+        </w:rPr>
+      </w:pPr>
+    </w:p>
+    <w:p>
+      <w:pPr>
+        <w:pStyle w:val="ListParagraph"/>
+        <w:rPr>
+          <w:rFonts w:asciiTheme="majorBidi" w:hAnsiTheme="majorBidi" w:cstheme="majorBidi"/>
+          <w:b/>
+          <w:bCs/>
+        </w:rPr>
+      </w:pPr>
+    </w:p>
+    <w:p>
+      <w:pPr>
+        <w:pStyle w:val="ListParagraph"/>
+        <w:rPr>
+          <w:rFonts w:asciiTheme="majorBidi" w:hAnsiTheme="majorBidi" w:cstheme="majorBidi"/>
+          <w:b/>
+          <w:bCs/>
+        </w:rPr>
+      </w:pPr>
+    </w:p>
+    <w:p>
+      <w:pPr>
+        <w:pStyle w:val="ListParagraph"/>
+        <w:rPr>
+          <w:rFonts w:asciiTheme="majorBidi" w:hAnsiTheme="majorBidi" w:cstheme="majorBidi"/>
+          <w:b/>
+          <w:bCs/>
+        </w:rPr>
+      </w:pPr>
+    </w:p>
+    <w:p>
+      <w:pPr>
+        <w:pStyle w:val="ListParagraph"/>
+        <w:rPr>
+          <w:rFonts w:asciiTheme="majorBidi" w:hAnsiTheme="majorBidi" w:cstheme="majorBidi"/>
+          <w:b/>
+          <w:bCs/>
+        </w:rPr>
+      </w:pPr>
+    </w:p>
+    <w:p>
+      <w:pPr>
+        <w:pStyle w:val="ListParagraph"/>
+        <w:rPr>
+          <w:rFonts w:asciiTheme="majorBidi" w:hAnsiTheme="majorBidi" w:cstheme="majorBidi"/>
+          <w:b/>
+          <w:bCs/>
+        </w:rPr>
+      </w:pPr>
+    </w:p>
+    <w:p>
+      <w:pPr>
+        <w:pStyle w:val="ListParagraph"/>
+        <w:rPr>
+          <w:rFonts w:asciiTheme="majorBidi" w:hAnsiTheme="majorBidi" w:cstheme="majorBidi"/>
+          <w:b/>
+          <w:bCs/>
+        </w:rPr>
+      </w:pPr>
+    </w:p>
+    <w:p>
+      <w:pPr>
+        <w:pStyle w:val="ListParagraph"/>
+        <w:rPr>
+          <w:rFonts w:asciiTheme="majorBidi" w:hAnsiTheme="majorBidi" w:cstheme="majorBidi"/>
+          <w:b/>
+          <w:bCs/>
+        </w:rPr>
+      </w:pPr>
+    </w:p>
+    <w:p>
+      <w:pPr>
+        <w:pStyle w:val="ListParagraph"/>
+        <w:rPr>
+          <w:rFonts w:asciiTheme="majorBidi" w:hAnsiTheme="majorBidi" w:cstheme="majorBidi"/>
+          <w:b/>
+          <w:bCs/>
+        </w:rPr>
+      </w:pPr>
+    </w:p>
+    <w:p>
+      <w:pPr>
+        <w:pStyle w:val="ListParagraph"/>
+        <w:rPr>
+          <w:rFonts w:asciiTheme="majorBidi" w:hAnsiTheme="majorBidi" w:cstheme="majorBidi"/>
+          <w:b/>
+          <w:bCs/>
+        </w:rPr>
+      </w:pPr>
+    </w:p>
+    <w:p>
+      <w:pPr>
+        <w:pStyle w:val="ListParagraph"/>
+        <w:rPr>
+          <w:rFonts w:asciiTheme="majorBidi" w:hAnsiTheme="majorBidi" w:cstheme="majorBidi"/>
+          <w:b/>
+          <w:bCs/>
+        </w:rPr>
+      </w:pPr>
+    </w:p>
+    <w:p>
+      <w:pPr>
+        <w:pStyle w:val="ListParagraph"/>
+        <w:rPr>
+          <w:rFonts w:asciiTheme="majorBidi" w:hAnsiTheme="majorBidi" w:cstheme="majorBidi"/>
+          <w:b/>
+          <w:bCs/>
+        </w:rPr>
+      </w:pPr>
+    </w:p>
+    <w:p>
+      <w:pPr>
+        <w:pStyle w:val="ListParagraph"/>
+        <w:rPr>
+          <w:rFonts w:asciiTheme="majorBidi" w:hAnsiTheme="majorBidi" w:cstheme="majorBidi"/>
+          <w:b/>
+          <w:bCs/>
+        </w:rPr>
+      </w:pPr>
+    </w:p>
+    <w:p>
+      <w:pPr>
+        <w:pStyle w:val="ListParagraph"/>
+        <w:rPr>
+          <w:rFonts w:asciiTheme="majorBidi" w:hAnsiTheme="majorBidi" w:cstheme="majorBidi"/>
+          <w:b/>
+          <w:bCs/>
+        </w:rPr>
+      </w:pPr>
+    </w:p>
+    <w:p>
+      <w:pPr>
+        <w:pStyle w:val="ListParagraph"/>
+        <w:rPr>
+          <w:rFonts w:asciiTheme="majorBidi" w:hAnsiTheme="majorBidi" w:cstheme="majorBidi"/>
+          <w:b/>
+          <w:bCs/>
+        </w:rPr>
+      </w:pPr>
+    </w:p>
+    <w:p>
+      <w:pPr>
+        <w:pStyle w:val="ListParagraph"/>
+        <w:rPr>
+          <w:rFonts w:asciiTheme="majorBidi" w:hAnsiTheme="majorBidi" w:cstheme="majorBidi"/>
+          <w:b/>
+          <w:bCs/>
+        </w:rPr>
+      </w:pPr>
+    </w:p>
+    <w:p>
+      <w:pPr>
+        <w:pStyle w:val="ListParagraph"/>
+        <w:rPr>
+          <w:rFonts w:asciiTheme="majorBidi" w:hAnsiTheme="majorBidi" w:cstheme="majorBidi"/>
+          <w:b/>
+          <w:bCs/>
+        </w:rPr>
+      </w:pPr>
+    </w:p>
+    <w:p>
+      <w:pPr>
+        <w:pStyle w:val="ListParagraph"/>
+        <w:rPr>
+          <w:rFonts w:asciiTheme="majorBidi" w:hAnsiTheme="majorBidi" w:cstheme="majorBidi"/>
+          <w:b/>
+          <w:bCs/>
+        </w:rPr>
+      </w:pPr>
+    </w:p>
+    <w:p>
+      <w:pPr>
+        <w:pStyle w:val="ListParagraph"/>
+        <w:rPr>
+          <w:rFonts w:asciiTheme="majorBidi" w:hAnsiTheme="majorBidi" w:cstheme="majorBidi"/>
+          <w:b/>
+          <w:bCs/>
+        </w:rPr>
+      </w:pPr>
+      <w:r>
+        <w:rPr>
+          <w:rFonts w:asciiTheme="majorBidi" w:hAnsiTheme="majorBidi" w:cstheme="majorBidi"/>
+          <w:b/>
+          <w:bCs/>
+          <w:noProof/>
+        </w:rPr>
+        <w:lastRenderedPageBreak/>
+        <w:drawing>
+          <wp:anchor distT="0" distB="0" distL="114300" distR="114300" simplePos="0" relativeHeight="251660288" behindDoc="0" locked="0" layoutInCell="1" allowOverlap="1" wp14:anchorId="4979EC20" wp14:editId="449FF38E">
+            <wp:simplePos x="0" y="0"/>
+            <wp:positionH relativeFrom="margin">
+              <wp:align>center</wp:align>
+            </wp:positionH>
+            <wp:positionV relativeFrom="margin">
+              <wp:align>top</wp:align>
+            </wp:positionV>
+            <wp:extent cx="5935980" cy="4671060"/>
+            <wp:effectExtent l="0" t="0" r="0" b="2540"/>
+            <wp:wrapSquare wrapText="bothSides"/>
+            <wp:docPr id="830894311" name="Picture 8"/>
+            <wp:cNvGraphicFramePr>
+              <a:graphicFrameLocks xmlns:a="http://schemas.openxmlformats.org/drawingml/2006/main" noChangeAspect="1"/>
+            </wp:cNvGraphicFramePr>
+            <a:graphic xmlns:a="http://schemas.openxmlformats.org/drawingml/2006/main">
+              <a:graphicData uri="http://schemas.openxmlformats.org/drawingml/2006/picture">
+                <pic:pic xmlns:pic="http://schemas.openxmlformats.org/drawingml/2006/picture">
+                  <pic:nvPicPr>
+                    <pic:cNvPr id="0" name="Picture 8"/>
+                    <pic:cNvPicPr>
+                      <a:picLocks noChangeAspect="1" noChangeArrowheads="1"/>
+                    </pic:cNvPicPr>
+                  </pic:nvPicPr>
+                  <pic:blipFill>
+                    <a:blip r:embed="rId10">
+                      <a:extLst>
+                        <a:ext uri="{28A0092B-C50C-407E-A947-70E740481C1C}">
+                          <a14:useLocalDpi xmlns:a14="http://schemas.microsoft.com/office/drawing/2010/main" val="0"/>
+                        </a:ext>
+                      </a:extLst>
+                    </a:blip>
+                    <a:srcRect/>
+                    <a:stretch>
+                      <a:fillRect/>
+                    </a:stretch>
+                  </pic:blipFill>
+                  <pic:spPr bwMode="auto">
+                    <a:xfrm>
+                      <a:off x="0" y="0"/>
+                      <a:ext cx="5935980" cy="4671060"/>
+                    </a:xfrm>
+                    <a:prstGeom prst="rect">
+                      <a:avLst/>
+                    </a:prstGeom>
+                    <a:noFill/>
+                    <a:ln>
+                      <a:noFill/>
+                    </a:ln>
+                  </pic:spPr>
+                </pic:pic>
+              </a:graphicData>
+            </a:graphic>
+          </wp:anchor>
+        </w:drawing>
+      </w:r>
+    </w:p>
+    <w:p>
+      <w:pPr>
+        <w:pStyle w:val="ListParagraph"/>
+        <w:rPr>
+          <w:rFonts w:asciiTheme="majorBidi" w:hAnsiTheme="majorBidi" w:cstheme="majorBidi"/>
+          <w:b/>
+          <w:bCs/>
+        </w:rPr>
+      </w:pPr>
+    </w:p>
+    <w:p>
+      <w:pPr>
+        <w:pStyle w:val="ListParagraph"/>
+        <w:rPr>
+          <w:rFonts w:asciiTheme="majorBidi" w:hAnsiTheme="majorBidi" w:cstheme="majorBidi"/>
+          <w:b/>
+          <w:bCs/>
+        </w:rPr>
+      </w:pPr>
+    </w:p>
+    <w:p>
+      <w:pPr>
+        <w:rPr>
+          <w:rFonts w:asciiTheme="majorBidi" w:hAnsiTheme="majorBidi" w:cstheme="majorBidi"/>
+          <w:b/>
+          <w:bCs/>
+        </w:rPr>
+      </w:pPr>
+    </w:p>
+    <w:p>
+      <w:pPr>
+        <w:pStyle w:val="ListParagraph"/>
+        <w:numPr>
+          <w:ilvl w:val="0"/>
+          <w:numId w:val="6"/>
+        </w:numPr>
+        <w:rPr>
+          <w:rFonts w:asciiTheme="majorBidi" w:hAnsiTheme="majorBidi" w:cstheme="majorBidi"/>
+          <w:b/>
+          <w:bCs/>
+        </w:rPr>
+      </w:pPr>
+      <w:r>
+        <w:rPr>
+          <w:rFonts w:asciiTheme="majorBidi" w:hAnsiTheme="majorBidi" w:cstheme="majorBidi"/>
+          <w:b/>
+          <w:bCs/>
+        </w:rPr>
+        <w:t>Caption</w:t>
+      </w:r>
+      <w:r>
+        <w:rPr>
+          <w:rFonts w:asciiTheme="majorBidi" w:hAnsiTheme="majorBidi" w:cstheme="majorBidi"/>
+          <w:b/>
+          <w:bCs/>
+        </w:rPr>
+        <w:t xml:space="preserve">: </w:t>
+      </w:r>
+      <w:r>
+        <w:rPr>
+          <w:rFonts w:asciiTheme="majorBidi" w:hAnsiTheme="majorBidi" w:cstheme="majorBidi"/>
+        </w:rPr>
+        <w:t xml:space="preserve">This figure demonstrates the process of renting a book. Each user cannot have more than 10 items rented and the item </w:t>
+      </w:r>
+      <w:proofErr w:type="gramStart"/>
+      <w:r>
+        <w:rPr>
+          <w:rFonts w:asciiTheme="majorBidi" w:hAnsiTheme="majorBidi" w:cstheme="majorBidi"/>
+        </w:rPr>
+        <w:t>has to</w:t>
+      </w:r>
+      <w:proofErr w:type="gramEnd"/>
+      <w:r>
+        <w:rPr>
+          <w:rFonts w:asciiTheme="majorBidi" w:hAnsiTheme="majorBidi" w:cstheme="majorBidi"/>
+        </w:rPr>
+        <w:t xml:space="preserve"> be available to be able to rent it.</w:t>
+      </w:r>
+    </w:p>
+    <w:p>
+      <w:pPr>
+        <w:rPr>
+          <w:rFonts w:asciiTheme="majorBidi" w:hAnsiTheme="majorBidi" w:cstheme="majorBidi"/>
+          <w:b/>
+          <w:bCs/>
+        </w:rPr>
+      </w:pPr>
+    </w:p>
+    <w:p>
+      <w:pPr>
+        <w:rPr>
+          <w:rFonts w:asciiTheme="majorBidi" w:hAnsiTheme="majorBidi" w:cstheme="majorBidi"/>
+          <w:b/>
+          <w:bCs/>
+        </w:rPr>
+      </w:pPr>
+    </w:p>
+    <w:p>
+      <w:pPr>
+        <w:rPr>
+          <w:rFonts w:asciiTheme="majorBidi" w:hAnsiTheme="majorBidi" w:cstheme="majorBidi"/>
+          <w:b/>
+          <w:bCs/>
+        </w:rPr>
+      </w:pPr>
+    </w:p>
+    <w:p>
+      <w:pPr>
+        <w:rPr>
+          <w:rFonts w:asciiTheme="majorBidi" w:hAnsiTheme="majorBidi" w:cstheme="majorBidi"/>
+          <w:b/>
+          <w:bCs/>
+        </w:rPr>
+      </w:pPr>
+    </w:p>
+    <w:p>
+      <w:pPr>
+        <w:rPr>
+          <w:rFonts w:asciiTheme="majorBidi" w:hAnsiTheme="majorBidi" w:cstheme="majorBidi"/>
+          <w:b/>
+          <w:bCs/>
+        </w:rPr>
+      </w:pPr>
+    </w:p>
+    <w:p>
+      <w:pPr>
+        <w:rPr>
+          <w:rFonts w:asciiTheme="majorBidi" w:hAnsiTheme="majorBidi" w:cstheme="majorBidi"/>
+          <w:b/>
+          <w:bCs/>
+        </w:rPr>
+      </w:pPr>
+    </w:p>
+    <w:p>
+      <w:pPr>
+        <w:rPr>
+          <w:rFonts w:asciiTheme="majorBidi" w:hAnsiTheme="majorBidi" w:cstheme="majorBidi"/>
+          <w:b/>
+          <w:bCs/>
+        </w:rPr>
+      </w:pPr>
+    </w:p>
+    <w:p>
+      <w:pPr>
+        <w:rPr>
+          <w:rFonts w:asciiTheme="majorBidi" w:hAnsiTheme="majorBidi" w:cstheme="majorBidi"/>
+          <w:b/>
+          <w:bCs/>
+        </w:rPr>
+      </w:pPr>
+    </w:p>
+    <w:p>
+      <w:pPr>
+        <w:rPr>
+          <w:rFonts w:asciiTheme="majorBidi" w:hAnsiTheme="majorBidi" w:cstheme="majorBidi"/>
+          <w:b/>
+          <w:bCs/>
+        </w:rPr>
+      </w:pPr>
+    </w:p>
+    <w:p>
+      <w:pPr>
+        <w:rPr>
+          <w:rFonts w:asciiTheme="majorBidi" w:hAnsiTheme="majorBidi" w:cstheme="majorBidi"/>
+          <w:b/>
+          <w:bCs/>
+        </w:rPr>
+      </w:pPr>
+    </w:p>
+    <w:p>
+      <w:pPr>
+        <w:rPr>
+          <w:rFonts w:asciiTheme="majorBidi" w:hAnsiTheme="majorBidi" w:cstheme="majorBidi"/>
+          <w:b/>
+          <w:bCs/>
+        </w:rPr>
+      </w:pPr>
+    </w:p>
+    <w:p>
+      <w:pPr>
+        <w:rPr>
+          <w:rFonts w:asciiTheme="majorBidi" w:hAnsiTheme="majorBidi" w:cstheme="majorBidi"/>
+          <w:b/>
+          <w:bCs/>
+        </w:rPr>
+      </w:pPr>
+    </w:p>
+    <w:p>
+      <w:pPr>
+        <w:rPr>
+          <w:rFonts w:asciiTheme="majorBidi" w:hAnsiTheme="majorBidi" w:cstheme="majorBidi"/>
+          <w:b/>
+          <w:bCs/>
+        </w:rPr>
+      </w:pPr>
+    </w:p>
+    <w:p>
+      <w:pPr>
+        <w:rPr>
+          <w:rFonts w:asciiTheme="majorBidi" w:hAnsiTheme="majorBidi" w:cstheme="majorBidi"/>
+          <w:b/>
+          <w:bCs/>
+        </w:rPr>
+      </w:pPr>
+    </w:p>
+    <w:p>
+      <w:pPr>
+        <w:rPr>
+          <w:rFonts w:asciiTheme="majorBidi" w:hAnsiTheme="majorBidi" w:cstheme="majorBidi"/>
+          <w:b/>
+          <w:bCs/>
+        </w:rPr>
+      </w:pPr>
+    </w:p>
+    <w:p>
+      <w:pPr>
+        <w:rPr>
+          <w:rFonts w:asciiTheme="majorBidi" w:hAnsiTheme="majorBidi" w:cstheme="majorBidi"/>
+          <w:b/>
+          <w:bCs/>
+        </w:rPr>
+      </w:pPr>
+    </w:p>
+    <w:p>
+      <w:pPr>
+        <w:rPr>
+          <w:rFonts w:asciiTheme="majorBidi" w:hAnsiTheme="majorBidi" w:cstheme="majorBidi"/>
+          <w:b/>
+          <w:bCs/>
+        </w:rPr>
+      </w:pPr>
+      <w:r>
+        <w:rPr>
+          <w:rFonts w:asciiTheme="majorBidi" w:hAnsiTheme="majorBidi" w:cstheme="majorBidi"/>
+          <w:b/>
+          <w:bCs/>
+          <w:noProof/>
+        </w:rPr>
+        <w:drawing>
+          <wp:inline distT="0" distB="0" distL="0" distR="0" wp14:anchorId="4C98A4A3" wp14:editId="72A91734">
+            <wp:extent cx="5935980" cy="3581400"/>
+            <wp:effectExtent l="0" t="0" r="0" b="0"/>
+            <wp:docPr id="2096000331" name="Picture 9"/>
+            <wp:cNvGraphicFramePr>
+              <a:graphicFrameLocks xmlns:a="http://schemas.openxmlformats.org/drawingml/2006/main" noChangeAspect="1"/>
+            </wp:cNvGraphicFramePr>
+            <a:graphic xmlns:a="http://schemas.openxmlformats.org/drawingml/2006/main">
+              <a:graphicData uri="http://schemas.openxmlformats.org/drawingml/2006/picture">
+                <pic:pic xmlns:pic="http://schemas.openxmlformats.org/drawingml/2006/picture">
+                  <pic:nvPicPr>
+                    <pic:cNvPr id="0" name="Picture 9"/>
+                    <pic:cNvPicPr>
+                      <a:picLocks noChangeAspect="1" noChangeArrowheads="1"/>
+                    </pic:cNvPicPr>
+                  </pic:nvPicPr>
+                  <pic:blipFill>
+                    <a:blip r:embed="rId11">
+                      <a:extLst>
+                        <a:ext uri="{28A0092B-C50C-407E-A947-70E740481C1C}">
+                          <a14:useLocalDpi xmlns:a14="http://schemas.microsoft.com/office/drawing/2010/main" val="0"/>
+                        </a:ext>
+                      </a:extLst>
+                    </a:blip>
+                    <a:srcRect/>
+                    <a:stretch>
+                      <a:fillRect/>
+                    </a:stretch>
+                  </pic:blipFill>
+                  <pic:spPr bwMode="auto">
+                    <a:xfrm>
+                      <a:off x="0" y="0"/>
+                      <a:ext cx="5935980" cy="3581400"/>
+                    </a:xfrm>
+                    <a:prstGeom prst="rect">
+                      <a:avLst/>
+                    </a:prstGeom>
+                    <a:noFill/>
+                    <a:ln>
+                      <a:noFill/>
+                    </a:ln>
+                  </pic:spPr>
+                </pic:pic>
+              </a:graphicData>
+            </a:graphic>
+          </wp:inline>
+        </w:drawing>
+      </w:r>
+    </w:p>
+    <w:p>
+      <w:pPr>
+        <w:pStyle w:val="ListParagraph"/>
+        <w:rPr>
+          <w:rFonts w:asciiTheme="majorBidi" w:hAnsiTheme="majorBidi" w:cstheme="majorBidi"/>
+          <w:b/>
+          <w:bCs/>
+        </w:rPr>
+      </w:pPr>
+    </w:p>
+    <w:p>
+      <w:pPr>
+        <w:pStyle w:val="ListParagraph"/>
+        <w:rPr>
+          <w:rFonts w:asciiTheme="majorBidi" w:hAnsiTheme="majorBidi" w:cstheme="majorBidi"/>
+          <w:b/>
+          <w:bCs/>
+        </w:rPr>
+      </w:pPr>
+    </w:p>
+    <w:p>
+      <w:pPr>
+        <w:pStyle w:val="ListParagraph"/>
+        <w:rPr>
+          <w:rFonts w:asciiTheme="majorBidi" w:hAnsiTheme="majorBidi" w:cstheme="majorBidi"/>
+          <w:b/>
+          <w:bCs/>
+        </w:rPr>
+      </w:pPr>
+    </w:p>
+    <w:p>
+      <w:pPr>
+        <w:pStyle w:val="ListParagraph"/>
+        <w:rPr>
+          <w:rFonts w:asciiTheme="majorBidi" w:hAnsiTheme="majorBidi" w:cstheme="majorBidi"/>
+          <w:b/>
+          <w:bCs/>
+        </w:rPr>
+      </w:pPr>
+    </w:p>
+    <w:p>
+      <w:pPr>
+        <w:pStyle w:val="ListParagraph"/>
+        <w:rPr>
+          <w:rFonts w:asciiTheme="majorBidi" w:hAnsiTheme="majorBidi" w:cstheme="majorBidi"/>
+          <w:b/>
+          <w:bCs/>
+        </w:rPr>
+      </w:pPr>
+    </w:p>
+    <w:p>
+      <w:pPr>
+        <w:pStyle w:val="ListParagraph"/>
+        <w:rPr>
+          <w:rFonts w:asciiTheme="majorBidi" w:hAnsiTheme="majorBidi" w:cstheme="majorBidi"/>
+          <w:b/>
+          <w:bCs/>
+        </w:rPr>
+      </w:pPr>
+    </w:p>
+    <w:p>
+      <w:pPr>
+        <w:pStyle w:val="ListParagraph"/>
+        <w:numPr>
+          <w:ilvl w:val="0"/>
+          <w:numId w:val="6"/>
+        </w:numPr>
+        <w:rPr>
+          <w:rFonts w:asciiTheme="majorBidi" w:hAnsiTheme="majorBidi" w:cstheme="majorBidi"/>
+          <w:b/>
+          <w:bCs/>
+        </w:rPr>
+      </w:pPr>
+      <w:r>
+        <w:rPr>
+          <w:rFonts w:asciiTheme="majorBidi" w:hAnsiTheme="majorBidi" w:cstheme="majorBidi"/>
+          <w:b/>
+          <w:bCs/>
+        </w:rPr>
+        <w:t>Caption</w:t>
+      </w:r>
+      <w:r>
+        <w:rPr>
+          <w:rFonts w:asciiTheme="majorBidi" w:hAnsiTheme="majorBidi" w:cstheme="majorBidi"/>
+          <w:b/>
+          <w:bCs/>
+        </w:rPr>
+        <w:t xml:space="preserve">: </w:t>
+      </w:r>
+      <w:r>
+        <w:rPr>
+          <w:rFonts w:asciiTheme="majorBidi" w:hAnsiTheme="majorBidi" w:cstheme="majorBidi"/>
+        </w:rPr>
+        <w:t xml:space="preserve">This figure shows the process </w:t>
+      </w:r>
+      <w:r>
+        <w:rPr>
+          <w:rFonts w:asciiTheme="majorBidi" w:hAnsiTheme="majorBidi" w:cstheme="majorBidi"/>
+        </w:rPr>
+        <w:t>in searching for an item.</w:t>
+      </w:r>
+    </w:p>
+    <w:p>
+      <w:pPr>
+        <w:pStyle w:val="ListParagraph"/>
+        <w:rPr>
+          <w:rFonts w:asciiTheme="majorBidi" w:hAnsiTheme="majorBidi" w:cstheme="majorBidi"/>
+          <w:b/>
+          <w:bCs/>
+        </w:rPr>
+      </w:pPr>
+    </w:p>
+    <w:p>
+      <w:pPr>
+        <w:pStyle w:val="ListParagraph"/>
+        <w:rPr>
+          <w:rFonts w:asciiTheme="majorBidi" w:hAnsiTheme="majorBidi" w:cstheme="majorBidi"/>
+          <w:b/>
+          <w:bCs/>
+        </w:rPr>
+      </w:pPr>
+    </w:p>
+    <w:p>
+      <w:pPr>
+        <w:pStyle w:val="ListParagraph"/>
+        <w:rPr>
+          <w:rFonts w:asciiTheme="majorBidi" w:hAnsiTheme="majorBidi" w:cstheme="majorBidi"/>
+          <w:b/>
+          <w:bCs/>
+        </w:rPr>
+      </w:pPr>
+    </w:p>
+    <w:p>
+      <w:pPr>
+        <w:pStyle w:val="ListParagraph"/>
+        <w:rPr>
+          <w:rFonts w:asciiTheme="majorBidi" w:hAnsiTheme="majorBidi" w:cstheme="majorBidi"/>
+          <w:b/>
+          <w:bCs/>
+        </w:rPr>
+      </w:pPr>
+    </w:p>
+    <w:p>
+      <w:pPr>
+        <w:pStyle w:val="ListParagraph"/>
+        <w:rPr>
+          <w:rFonts w:asciiTheme="majorBidi" w:hAnsiTheme="majorBidi" w:cstheme="majorBidi"/>
+          <w:b/>
+          <w:bCs/>
+        </w:rPr>
+      </w:pPr>
+    </w:p>
+    <w:p>
+      <w:pPr>
+        <w:pStyle w:val="ListParagraph"/>
+        <w:rPr>
+          <w:rFonts w:asciiTheme="majorBidi" w:hAnsiTheme="majorBidi" w:cstheme="majorBidi"/>
+          <w:b/>
+          <w:bCs/>
+        </w:rPr>
+      </w:pPr>
+    </w:p>
+    <w:p>
+      <w:pPr>
+        <w:pStyle w:val="ListParagraph"/>
+        <w:rPr>
+          <w:rFonts w:asciiTheme="majorBidi" w:hAnsiTheme="majorBidi" w:cstheme="majorBidi"/>
+          <w:b/>
+          <w:bCs/>
+        </w:rPr>
+      </w:pPr>
+    </w:p>
+    <w:p>
+      <w:pPr>
+        <w:pStyle w:val="ListParagraph"/>
+        <w:rPr>
+          <w:rFonts w:asciiTheme="majorBidi" w:hAnsiTheme="majorBidi" w:cstheme="majorBidi"/>
+          <w:b/>
+          <w:bCs/>
+        </w:rPr>
+      </w:pPr>
+    </w:p>
+    <w:p>
+      <w:pPr>
+        <w:pStyle w:val="ListParagraph"/>
+        <w:rPr>
+          <w:rFonts w:asciiTheme="majorBidi" w:hAnsiTheme="majorBidi" w:cstheme="majorBidi"/>
+          <w:b/>
+          <w:bCs/>
+        </w:rPr>
+      </w:pPr>
+    </w:p>
+    <w:p>
+      <w:pPr>
+        <w:pStyle w:val="ListParagraph"/>
+        <w:rPr>
+          <w:rFonts w:asciiTheme="majorBidi" w:hAnsiTheme="majorBidi" w:cstheme="majorBidi"/>
+          <w:b/>
+          <w:bCs/>
+        </w:rPr>
+      </w:pPr>
+    </w:p>
+    <w:p>
+      <w:pPr>
+        <w:pStyle w:val="ListParagraph"/>
+        <w:rPr>
+          <w:rFonts w:asciiTheme="majorBidi" w:hAnsiTheme="majorBidi" w:cstheme="majorBidi"/>
+          <w:b/>
+          <w:bCs/>
+        </w:rPr>
+      </w:pPr>
+    </w:p>
+    <w:p>
+      <w:pPr>
+        <w:pStyle w:val="ListParagraph"/>
+        <w:rPr>
+          <w:rFonts w:asciiTheme="majorBidi" w:hAnsiTheme="majorBidi" w:cstheme="majorBidi"/>
+          <w:b/>
+          <w:bCs/>
+        </w:rPr>
+      </w:pPr>
+    </w:p>
+    <w:p>
+      <w:pPr>
+        <w:pStyle w:val="ListParagraph"/>
+        <w:rPr>
+          <w:rFonts w:asciiTheme="majorBidi" w:hAnsiTheme="majorBidi" w:cstheme="majorBidi"/>
+          <w:b/>
+          <w:bCs/>
+        </w:rPr>
+      </w:pPr>
+    </w:p>
+    <w:p>
+      <w:pPr>
+        <w:pStyle w:val="ListParagraph"/>
+        <w:rPr>
+          <w:rFonts w:asciiTheme="majorBidi" w:hAnsiTheme="majorBidi" w:cstheme="majorBidi"/>
+          <w:b/>
+          <w:bCs/>
+        </w:rPr>
+      </w:pPr>
+    </w:p>
+    <w:p>
+      <w:pPr>
+        <w:pStyle w:val="ListParagraph"/>
+        <w:rPr>
+          <w:rFonts w:asciiTheme="majorBidi" w:hAnsiTheme="majorBidi" w:cstheme="majorBidi"/>
+          <w:b/>
+          <w:bCs/>
+        </w:rPr>
+      </w:pPr>
+    </w:p>
+    <w:p>
+      <w:pPr>
+        <w:pStyle w:val="ListParagraph"/>
+        <w:rPr>
+          <w:rFonts w:asciiTheme="majorBidi" w:hAnsiTheme="majorBidi" w:cstheme="majorBidi"/>
+          <w:b/>
+          <w:bCs/>
+        </w:rPr>
+      </w:pPr>
+    </w:p>
+    <w:p>
+      <w:pPr>
+        <w:pStyle w:val="ListParagraph"/>
+        <w:rPr>
+          <w:rFonts w:asciiTheme="majorBidi" w:hAnsiTheme="majorBidi" w:cstheme="majorBidi"/>
+          <w:b/>
+          <w:bCs/>
+        </w:rPr>
+      </w:pPr>
+    </w:p>
+    <w:p>
+      <w:pPr>
+        <w:pStyle w:val="ListParagraph"/>
+        <w:rPr>
+          <w:rFonts w:asciiTheme="majorBidi" w:hAnsiTheme="majorBidi" w:cstheme="majorBidi"/>
+          <w:b/>
+          <w:bCs/>
+        </w:rPr>
+      </w:pPr>
+    </w:p>
+    <w:p>
+      <w:pPr>
+        <w:pStyle w:val="ListParagraph"/>
+        <w:rPr>
+          <w:rFonts w:asciiTheme="majorBidi" w:hAnsiTheme="majorBidi" w:cstheme="majorBidi"/>
+          <w:b/>
+          <w:bCs/>
+        </w:rPr>
+      </w:pPr>
+    </w:p>
+    <w:p>
+      <w:pPr>
+        <w:pStyle w:val="ListParagraph"/>
+        <w:rPr>
+          <w:rFonts w:asciiTheme="majorBidi" w:hAnsiTheme="majorBidi" w:cstheme="majorBidi"/>
+          <w:b/>
+          <w:bCs/>
+        </w:rPr>
+      </w:pPr>
+      <w:r>
+        <w:rPr>
+          <w:rFonts w:asciiTheme="majorBidi" w:hAnsiTheme="majorBidi" w:cstheme="majorBidi"/>
+          <w:b/>
+          <w:bCs/>
+          <w:noProof/>
+        </w:rPr>
+        <w:drawing>
+          <wp:anchor distT="0" distB="0" distL="114300" distR="114300" simplePos="0" relativeHeight="251659264" behindDoc="0" locked="0" layoutInCell="1" allowOverlap="1" wp14:anchorId="3EF8B768" wp14:editId="25E568F8">
+            <wp:simplePos x="0" y="0"/>
+            <wp:positionH relativeFrom="margin">
+              <wp:align>center</wp:align>
+            </wp:positionH>
+            <wp:positionV relativeFrom="margin">
+              <wp:align>top</wp:align>
+            </wp:positionV>
+            <wp:extent cx="5943600" cy="4442460"/>
+            <wp:effectExtent l="0" t="0" r="0" b="2540"/>
+            <wp:wrapSquare wrapText="bothSides"/>
+            <wp:docPr id="946599789" name="Picture 10"/>
+            <wp:cNvGraphicFramePr>
+              <a:graphicFrameLocks xmlns:a="http://schemas.openxmlformats.org/drawingml/2006/main" noChangeAspect="1"/>
+            </wp:cNvGraphicFramePr>
+            <a:graphic xmlns:a="http://schemas.openxmlformats.org/drawingml/2006/main">
+              <a:graphicData uri="http://schemas.openxmlformats.org/drawingml/2006/picture">
+                <pic:pic xmlns:pic="http://schemas.openxmlformats.org/drawingml/2006/picture">
+                  <pic:nvPicPr>
+                    <pic:cNvPr id="0" name="Picture 10"/>
+                    <pic:cNvPicPr>
+                      <a:picLocks noChangeAspect="1" noChangeArrowheads="1"/>
+                    </pic:cNvPicPr>
+                  </pic:nvPicPr>
+                  <pic:blipFill>
+                    <a:blip r:embed="rId12">
+                      <a:extLst>
+                        <a:ext uri="{28A0092B-C50C-407E-A947-70E740481C1C}">
+                          <a14:useLocalDpi xmlns:a14="http://schemas.microsoft.com/office/drawing/2010/main" val="0"/>
+                        </a:ext>
+                      </a:extLst>
+                    </a:blip>
+                    <a:srcRect/>
+                    <a:stretch>
+                      <a:fillRect/>
+                    </a:stretch>
+                  </pic:blipFill>
+                  <pic:spPr bwMode="auto">
+                    <a:xfrm>
+                      <a:off x="0" y="0"/>
+                      <a:ext cx="5943600" cy="4442460"/>
+                    </a:xfrm>
+                    <a:prstGeom prst="rect">
+                      <a:avLst/>
+                    </a:prstGeom>
+                    <a:noFill/>
+                    <a:ln>
+                      <a:noFill/>
+                    </a:ln>
+                  </pic:spPr>
+                </pic:pic>
+              </a:graphicData>
+            </a:graphic>
+          </wp:anchor>
+        </w:drawing>
+      </w:r>
+    </w:p>
+    <w:p>
+      <w:pPr>
+        <w:pStyle w:val="ListParagraph"/>
+        <w:rPr>
+          <w:rFonts w:asciiTheme="majorBidi" w:hAnsiTheme="majorBidi" w:cstheme="majorBidi"/>
+          <w:b/>
+          <w:bCs/>
+        </w:rPr>
+      </w:pPr>
+    </w:p>
+    <w:p>
+      <w:pPr>
+        <w:pStyle w:val="ListParagraph"/>
+        <w:rPr>
+          <w:rFonts w:asciiTheme="majorBidi" w:hAnsiTheme="majorBidi" w:cstheme="majorBidi"/>
+          <w:b/>
+          <w:bCs/>
+        </w:rPr>
+      </w:pPr>
+    </w:p>
+    <w:p>
+      <w:pPr>
+        <w:pStyle w:val="ListParagraph"/>
+        <w:rPr>
+          <w:rFonts w:asciiTheme="majorBidi" w:hAnsiTheme="majorBidi" w:cstheme="majorBidi"/>
+          <w:b/>
+          <w:bCs/>
+        </w:rPr>
+      </w:pPr>
+    </w:p>
+    <w:p>
+      <w:pPr>
+        <w:pStyle w:val="ListParagraph"/>
+        <w:numPr>
+          <w:ilvl w:val="0"/>
+          <w:numId w:val="6"/>
+        </w:numPr>
+        <w:rPr>
+          <w:rFonts w:asciiTheme="majorBidi" w:hAnsiTheme="majorBidi" w:cstheme="majorBidi"/>
+          <w:b/>
+          <w:bCs/>
+        </w:rPr>
+      </w:pPr>
+      <w:r>
+        <w:rPr>
+          <w:rFonts w:asciiTheme="majorBidi" w:hAnsiTheme="majorBidi" w:cstheme="majorBidi"/>
+          <w:b/>
+          <w:bCs/>
+        </w:rPr>
+        <w:t>Caption</w:t>
+      </w:r>
+      <w:r>
+        <w:rPr>
+          <w:rFonts w:asciiTheme="majorBidi" w:hAnsiTheme="majorBidi" w:cstheme="majorBidi"/>
+          <w:b/>
+          <w:bCs/>
+        </w:rPr>
+        <w:t xml:space="preserve">: </w:t>
+      </w:r>
+      <w:r>
+        <w:rPr>
+          <w:rFonts w:asciiTheme="majorBidi" w:hAnsiTheme="majorBidi" w:cstheme="majorBidi"/>
+        </w:rPr>
+        <w:t>This figure illustrates the process involved in a user getting into their account. This process has two steps of verifying the email and matching password.</w:t>
+      </w:r>
+    </w:p>
+    <w:p>
+      <w:pPr>
+        <w:pStyle w:val="ListParagraph"/>
+        <w:rPr>
+          <w:rFonts w:asciiTheme="majorBidi" w:hAnsiTheme="majorBidi" w:cstheme="majorBidi"/>
+          <w:b/>
+          <w:bCs/>
+        </w:rPr>
+      </w:pPr>
+    </w:p>
+    <w:p>
+      <w:pPr>
+        <w:pStyle w:val="ListParagraph"/>
+        <w:rPr>
+          <w:rFonts w:asciiTheme="majorBidi" w:hAnsiTheme="majorBidi" w:cstheme="majorBidi"/>
+          <w:b/>
+          <w:bCs/>
+        </w:rPr>
+      </w:pPr>
+    </w:p>
+    <w:p>
+      <w:pPr>
+        <w:pStyle w:val="ListParagraph"/>
+        <w:rPr>
+          <w:rFonts w:asciiTheme="majorBidi" w:hAnsiTheme="majorBidi" w:cstheme="majorBidi"/>
+          <w:b/>
+          <w:bCs/>
+        </w:rPr>
+      </w:pPr>
+    </w:p>
+    <w:p>
+      <w:pPr>
+        <w:pStyle w:val="ListParagraph"/>
+        <w:rPr>
+          <w:rFonts w:asciiTheme="majorBidi" w:hAnsiTheme="majorBidi" w:cstheme="majorBidi"/>
+          <w:b/>
+          <w:bCs/>
+        </w:rPr>
+      </w:pPr>
+    </w:p>
+    <w:p>
+      <w:pPr>
+        <w:pStyle w:val="ListParagraph"/>
+        <w:rPr>
+          <w:rFonts w:asciiTheme="majorBidi" w:hAnsiTheme="majorBidi" w:cstheme="majorBidi"/>
+          <w:b/>
+          <w:bCs/>
+        </w:rPr>
+      </w:pPr>
+    </w:p>
+    <w:p>
+      <w:pPr>
+        <w:pStyle w:val="ListParagraph"/>
+        <w:rPr>
+          <w:rFonts w:asciiTheme="majorBidi" w:hAnsiTheme="majorBidi" w:cstheme="majorBidi"/>
+          <w:b/>
+          <w:bCs/>
+        </w:rPr>
+      </w:pPr>
+    </w:p>
+    <w:p>
+      <w:pPr>
+        <w:pStyle w:val="ListParagraph"/>
+        <w:rPr>
+          <w:rFonts w:asciiTheme="majorBidi" w:hAnsiTheme="majorBidi" w:cstheme="majorBidi"/>
+          <w:b/>
+          <w:bCs/>
+        </w:rPr>
+      </w:pPr>
+    </w:p>
+    <w:p>
+      <w:pPr>
+        <w:pStyle w:val="ListParagraph"/>
+        <w:rPr>
+          <w:rFonts w:asciiTheme="majorBidi" w:hAnsiTheme="majorBidi" w:cstheme="majorBidi"/>
+          <w:b/>
+          <w:bCs/>
+        </w:rPr>
+      </w:pPr>
+    </w:p>
+    <w:p>
+      <w:pPr>
+        <w:pStyle w:val="ListParagraph"/>
+        <w:rPr>
+          <w:rFonts w:asciiTheme="majorBidi" w:hAnsiTheme="majorBidi" w:cstheme="majorBidi"/>
+          <w:b/>
+          <w:bCs/>
+        </w:rPr>
+      </w:pPr>
+    </w:p>
+    <w:p>
+      <w:pPr>
+        <w:pStyle w:val="ListParagraph"/>
+        <w:rPr>
+          <w:rFonts w:asciiTheme="majorBidi" w:hAnsiTheme="majorBidi" w:cstheme="majorBidi"/>
+          <w:b/>
+          <w:bCs/>
+        </w:rPr>
+      </w:pPr>
+    </w:p>
+    <w:p>
+      <w:pPr>
+        <w:pStyle w:val="ListParagraph"/>
+        <w:rPr>
+          <w:rFonts w:asciiTheme="majorBidi" w:hAnsiTheme="majorBidi" w:cstheme="majorBidi"/>
+          <w:b/>
+          <w:bCs/>
+        </w:rPr>
+      </w:pPr>
+    </w:p>
+    <w:p>
+      <w:pPr>
+        <w:pStyle w:val="ListParagraph"/>
+        <w:rPr>
+          <w:rFonts w:asciiTheme="majorBidi" w:hAnsiTheme="majorBidi" w:cstheme="majorBidi"/>
+          <w:b/>
+          <w:bCs/>
+        </w:rPr>
+      </w:pPr>
+    </w:p>
+    <w:p>
+      <w:pPr>
+        <w:pStyle w:val="ListParagraph"/>
+        <w:rPr>
+          <w:rFonts w:asciiTheme="majorBidi" w:hAnsiTheme="majorBidi" w:cstheme="majorBidi"/>
+          <w:b/>
+          <w:bCs/>
+        </w:rPr>
+      </w:pPr>
+    </w:p>
+    <w:p>
+      <w:pPr>
+        <w:pStyle w:val="ListParagraph"/>
+        <w:rPr>
+          <w:rFonts w:asciiTheme="majorBidi" w:hAnsiTheme="majorBidi" w:cstheme="majorBidi"/>
+          <w:b/>
+          <w:bCs/>
+        </w:rPr>
+      </w:pPr>
+    </w:p>
+    <w:p>
+      <w:pPr>
+        <w:pStyle w:val="ListParagraph"/>
+        <w:rPr>
+          <w:rFonts w:asciiTheme="majorBidi" w:hAnsiTheme="majorBidi" w:cstheme="majorBidi"/>
+          <w:b/>
+          <w:bCs/>
+        </w:rPr>
+      </w:pPr>
+    </w:p>
+    <w:p>
+      <w:pPr>
+        <w:rPr>
+          <w:rFonts w:asciiTheme="majorBidi" w:hAnsiTheme="majorBidi" w:cstheme="majorBidi"/>
+          <w:b/>
+          <w:bCs/>
+        </w:rPr>
+      </w:pPr>
+      <w:r>
+        <w:rPr>
+          <w:noProof/>
+        </w:rPr>
+        <w:drawing>
+          <wp:anchor distT="0" distB="0" distL="114300" distR="114300" simplePos="0" relativeHeight="251658240" behindDoc="0" locked="0" layoutInCell="1" allowOverlap="1" wp14:anchorId="7337C354" wp14:editId="40756D32">
+            <wp:simplePos x="0" y="0"/>
+            <wp:positionH relativeFrom="margin">
+              <wp:align>center</wp:align>
+            </wp:positionH>
+            <wp:positionV relativeFrom="margin">
+              <wp:align>top</wp:align>
+            </wp:positionV>
+            <wp:extent cx="5394960" cy="4442460"/>
+            <wp:effectExtent l="0" t="0" r="2540" b="2540"/>
+            <wp:wrapSquare wrapText="bothSides"/>
+            <wp:docPr id="936422958" name="Picture 11"/>
+            <wp:cNvGraphicFramePr>
+              <a:graphicFrameLocks xmlns:a="http://schemas.openxmlformats.org/drawingml/2006/main" noChangeAspect="1"/>
+            </wp:cNvGraphicFramePr>
+            <a:graphic xmlns:a="http://schemas.openxmlformats.org/drawingml/2006/main">
+              <a:graphicData uri="http://schemas.openxmlformats.org/drawingml/2006/picture">
+                <pic:pic xmlns:pic="http://schemas.openxmlformats.org/drawingml/2006/picture">
+                  <pic:nvPicPr>
+                    <pic:cNvPr id="0" name="Picture 11"/>
+                    <pic:cNvPicPr>
+                      <a:picLocks noChangeAspect="1" noChangeArrowheads="1"/>
+                    </pic:cNvPicPr>
+                  </pic:nvPicPr>
+                  <pic:blipFill>
+                    <a:blip r:embed="rId13">
+                      <a:extLst>
+                        <a:ext uri="{28A0092B-C50C-407E-A947-70E740481C1C}">
+                          <a14:useLocalDpi xmlns:a14="http://schemas.microsoft.com/office/drawing/2010/main" val="0"/>
+                        </a:ext>
+                      </a:extLst>
+                    </a:blip>
+                    <a:srcRect/>
+                    <a:stretch>
+                      <a:fillRect/>
+                    </a:stretch>
+                  </pic:blipFill>
+                  <pic:spPr bwMode="auto">
+                    <a:xfrm>
+                      <a:off x="0" y="0"/>
+                      <a:ext cx="5394960" cy="4442460"/>
+                    </a:xfrm>
+                    <a:prstGeom prst="rect">
+                      <a:avLst/>
+                    </a:prstGeom>
+                    <a:noFill/>
+                    <a:ln>
+                      <a:noFill/>
+                    </a:ln>
+                  </pic:spPr>
+                </pic:pic>
+              </a:graphicData>
+            </a:graphic>
+          </wp:anchor>
+        </w:drawing>
+      </w:r>
+    </w:p>
+    <w:p>
+      <w:pPr>
+        <w:pStyle w:val="ListParagraph"/>
+        <w:rPr>
+          <w:rFonts w:asciiTheme="majorBidi" w:hAnsiTheme="majorBidi" w:cstheme="majorBidi"/>
+          <w:b/>
+          <w:bCs/>
+        </w:rPr>
+      </w:pPr>
+    </w:p>
+    <w:p>
+      <w:pPr>
+        <w:pStyle w:val="ListParagraph"/>
+        <w:numPr>
+          <w:ilvl w:val="0"/>
+          <w:numId w:val="6"/>
+        </w:numPr>
+        <w:rPr>
+          <w:rFonts w:asciiTheme="majorBidi" w:hAnsiTheme="majorBidi" w:cstheme="majorBidi"/>
+          <w:b/>
+          <w:bCs/>
+        </w:rPr>
+      </w:pPr>
+      <w:r>
+        <w:rPr>
+          <w:rFonts w:asciiTheme="majorBidi" w:hAnsiTheme="majorBidi" w:cstheme="majorBidi"/>
+          <w:b/>
+          <w:bCs/>
+        </w:rPr>
+        <w:t xml:space="preserve">Flow: </w:t>
+      </w:r>
+      <w:r>
+        <w:rPr>
+          <w:rFonts w:asciiTheme="majorBidi" w:hAnsiTheme="majorBidi" w:cstheme="majorBidi"/>
+        </w:rPr>
+        <w:t>This figure shows the process of creating (registering) an account. Email and password are needed to create an account. Email must be unique, that is each user must have a different email and entered password must be strong enough for security constraints.</w:t>
+      </w:r>
+    </w:p>
+    <w:p>
+      <w:pPr>
+        <w:pStyle w:val="ListParagraph"/>
+        <w:rPr>
+          <w:rFonts w:asciiTheme="majorBidi" w:hAnsiTheme="majorBidi" w:cstheme="majorBidi"/>
+          <w:b/>
+          <w:bCs/>
+        </w:rPr>
+      </w:pPr>
+    </w:p>
+    <w:p>
+      <w:pPr>
+        <w:pStyle w:val="ListParagraph"/>
+        <w:rPr>
+          <w:rFonts w:asciiTheme="majorBidi" w:hAnsiTheme="majorBidi" w:cstheme="majorBidi"/>
+          <w:b/>
+          <w:bCs/>
+        </w:rPr>
+      </w:pPr>
+    </w:p>
+    <w:p>
+      <w:pPr>
+        <w:pStyle w:val="ListParagraph"/>
+        <w:rPr>
+          <w:rFonts w:asciiTheme="majorBidi" w:hAnsiTheme="majorBidi" w:cstheme="majorBidi"/>
+          <w:b/>
+          <w:bCs/>
+        </w:rPr>
+      </w:pPr>
+    </w:p>
+    <w:p>
+      <w:pPr>
+        <w:pStyle w:val="ListParagraph"/>
+        <w:rPr>
+          <w:rFonts w:asciiTheme="majorBidi" w:hAnsiTheme="majorBidi" w:cstheme="majorBidi"/>
+          <w:b/>
+          <w:bCs/>
+        </w:rPr>
+      </w:pPr>
+    </w:p>
+    <w:p>
+      <w:pPr>
+        <w:pStyle w:val="ListParagraph"/>
+        <w:rPr>
+          <w:rFonts w:asciiTheme="majorBidi" w:hAnsiTheme="majorBidi" w:cstheme="majorBidi"/>
+          <w:b/>
+          <w:bCs/>
+        </w:rPr>
+      </w:pPr>
+    </w:p>
+    <w:p>
+      <w:pPr>
+        <w:pStyle w:val="ListParagraph"/>
+        <w:rPr>
+          <w:rFonts w:asciiTheme="majorBidi" w:hAnsiTheme="majorBidi" w:cstheme="majorBidi"/>
+          <w:b/>
+          <w:bCs/>
+        </w:rPr>
+      </w:pPr>
+    </w:p>
+    <w:p>
+      <w:pPr>
+        <w:pStyle w:val="ListParagraph"/>
+        <w:rPr>
+          <w:rFonts w:asciiTheme="majorBidi" w:hAnsiTheme="majorBidi" w:cstheme="majorBidi"/>
+          <w:b/>
+          <w:bCs/>
+        </w:rPr>
+      </w:pPr>
+    </w:p>
+    <w:p>
+      <w:pPr>
+        <w:pStyle w:val="ListParagraph"/>
+        <w:rPr>
+          <w:rFonts w:asciiTheme="majorBidi" w:hAnsiTheme="majorBidi" w:cstheme="majorBidi"/>
+          <w:b/>
+          <w:bCs/>
+        </w:rPr>
+      </w:pPr>
+    </w:p>
+    <w:p>
+      <w:pPr>
+        <w:pStyle w:val="ListParagraph"/>
+        <w:rPr>
+          <w:rFonts w:asciiTheme="majorBidi" w:hAnsiTheme="majorBidi" w:cstheme="majorBidi"/>
+          <w:b/>
+          <w:bCs/>
+        </w:rPr>
+      </w:pPr>
+    </w:p>
+    <w:p>
+      <w:pPr>
+        <w:pStyle w:val="ListParagraph"/>
+        <w:rPr>
+          <w:rFonts w:asciiTheme="majorBidi" w:hAnsiTheme="majorBidi" w:cstheme="majorBidi"/>
+          <w:b/>
+          <w:bCs/>
+        </w:rPr>
+      </w:pPr>
+    </w:p>
+    <w:p>
+      <w:pPr>
+        <w:pStyle w:val="ListParagraph"/>
+        <w:rPr>
+          <w:rFonts w:asciiTheme="majorBidi" w:hAnsiTheme="majorBidi" w:cstheme="majorBidi"/>
+          <w:b/>
+          <w:bCs/>
+        </w:rPr>
+      </w:pPr>
+    </w:p>
+    <w:p>
+      <w:pPr>
+        <w:pStyle w:val="ListParagraph"/>
+        <w:rPr>
+          <w:rFonts w:asciiTheme="majorBidi" w:hAnsiTheme="majorBidi" w:cstheme="majorBidi"/>
+          <w:b/>
+          <w:bCs/>
+        </w:rPr>
+      </w:pPr>
+    </w:p>
+    <w:p>
+      <w:pPr>
+        <w:pStyle w:val="ListParagraph"/>
+        <w:rPr>
+          <w:rFonts w:asciiTheme="majorBidi" w:hAnsiTheme="majorBidi" w:cstheme="majorBidi"/>
+          <w:b/>
+          <w:bCs/>
+        </w:rPr>
+      </w:pPr>
+    </w:p>
+    <w:p>
+      <w:pPr>
+        <w:pStyle w:val="ListParagraph"/>
+        <w:rPr>
+          <w:rFonts w:asciiTheme="majorBidi" w:hAnsiTheme="majorBidi" w:cstheme="majorBidi"/>
+          <w:b/>
+          <w:bCs/>
+        </w:rPr>
+      </w:pPr>
+    </w:p>
+    <w:p>
+      <w:pPr>
+        <w:pStyle w:val="ListParagraph"/>
+        <w:rPr>
+          <w:rFonts w:asciiTheme="majorBidi" w:hAnsiTheme="majorBidi" w:cstheme="majorBidi"/>
+          <w:b/>
+          <w:bCs/>
+        </w:rPr>
+      </w:pPr>
+      <w:r>
+        <w:rPr>
+          <w:rFonts w:asciiTheme="majorBidi" w:hAnsiTheme="majorBidi" w:cstheme="majorBidi"/>
+          <w:b/>
+          <w:bCs/>
+          <w:noProof/>
+        </w:rPr>
+        <w:drawing>
+          <wp:anchor distT="0" distB="0" distL="114300" distR="114300" simplePos="0" relativeHeight="251662336" behindDoc="0" locked="0" layoutInCell="1" allowOverlap="1" wp14:anchorId="478A8BE2" wp14:editId="0B3D75DB">
+            <wp:simplePos x="0" y="0"/>
+            <wp:positionH relativeFrom="margin">
+              <wp:align>center</wp:align>
+            </wp:positionH>
+            <wp:positionV relativeFrom="margin">
+              <wp:align>top</wp:align>
+            </wp:positionV>
+            <wp:extent cx="5943600" cy="2804160"/>
+            <wp:effectExtent l="0" t="0" r="0" b="2540"/>
+            <wp:wrapSquare wrapText="bothSides"/>
+            <wp:docPr id="330917631" name="Picture 12" descr="A screenshot of a computer&#10;&#10;Description automatically generated"/>
+            <wp:cNvGraphicFramePr>
+              <a:graphicFrameLocks xmlns:a="http://schemas.openxmlformats.org/drawingml/2006/main" noChangeAspect="1"/>
+            </wp:cNvGraphicFramePr>
+            <a:graphic xmlns:a="http://schemas.openxmlformats.org/drawingml/2006/main">
+              <a:graphicData uri="http://schemas.openxmlformats.org/drawingml/2006/picture">
+                <pic:pic xmlns:pic="http://schemas.openxmlformats.org/drawingml/2006/picture">
+                  <pic:nvPicPr>
+                    <pic:cNvPr id="330917631" name="Picture 12" descr="A screenshot of a computer&#10;&#10;Description automatically generated"/>
+                    <pic:cNvPicPr/>
+                  </pic:nvPicPr>
+                  <pic:blipFill>
+                    <a:blip r:embed="rId14" cstate="print">
+                      <a:extLst>
+                        <a:ext uri="{28A0092B-C50C-407E-A947-70E740481C1C}">
+                          <a14:useLocalDpi xmlns:a14="http://schemas.microsoft.com/office/drawing/2010/main" val="0"/>
+                        </a:ext>
+                      </a:extLst>
+                    </a:blip>
+                    <a:stretch>
+                      <a:fillRect/>
+                    </a:stretch>
+                  </pic:blipFill>
+                  <pic:spPr>
+                    <a:xfrm>
+                      <a:off x="0" y="0"/>
+                      <a:ext cx="5943600" cy="2804160"/>
+                    </a:xfrm>
+                    <a:prstGeom prst="rect">
+                      <a:avLst/>
+                    </a:prstGeom>
+                  </pic:spPr>
+                </pic:pic>
+              </a:graphicData>
+            </a:graphic>
+          </wp:anchor>
+        </w:drawing>
+      </w:r>
+    </w:p>
+    <w:p>
+      <w:pPr>
+        <w:pStyle w:val="ListParagraph"/>
+        <w:rPr>
+          <w:rFonts w:asciiTheme="majorBidi" w:hAnsiTheme="majorBidi" w:cstheme="majorBidi"/>
+          <w:b/>
+          <w:bCs/>
+        </w:rPr>
+      </w:pPr>
+    </w:p>
+    <w:p>
+      <w:pPr>
+        <w:pStyle w:val="ListParagraph"/>
+        <w:rPr>
+          <w:rFonts w:asciiTheme="majorBidi" w:hAnsiTheme="majorBidi" w:cstheme="majorBidi"/>
+          <w:b/>
+          <w:bCs/>
+        </w:rPr>
+      </w:pPr>
+    </w:p>
+    <w:p>
+      <w:pPr>
+        <w:pStyle w:val="ListParagraph"/>
+        <w:rPr>
+          <w:rFonts w:asciiTheme="majorBidi" w:hAnsiTheme="majorBidi" w:cstheme="majorBidi"/>
+          <w:b/>
+          <w:bCs/>
+        </w:rPr>
+      </w:pPr>
+    </w:p>
+    <w:p>
+      <w:pPr>
+        <w:pStyle w:val="ListParagraph"/>
+        <w:rPr>
+          <w:rFonts w:asciiTheme="majorBidi" w:hAnsiTheme="majorBidi" w:cstheme="majorBidi"/>
+          <w:b/>
+          <w:bCs/>
+        </w:rPr>
+      </w:pPr>
+    </w:p>
+    <w:p>
+      <w:pPr>
+        <w:pStyle w:val="ListParagraph"/>
+        <w:rPr>
+          <w:rFonts w:asciiTheme="majorBidi" w:hAnsiTheme="majorBidi" w:cstheme="majorBidi"/>
+          <w:b/>
+          <w:bCs/>
+        </w:rPr>
+      </w:pPr>
+    </w:p>
+    <w:p>
+      <w:pPr>
+        <w:pStyle w:val="ListParagraph"/>
+        <w:rPr>
+          <w:rFonts w:asciiTheme="majorBidi" w:hAnsiTheme="majorBidi" w:cstheme="majorBidi"/>
+          <w:b/>
+          <w:bCs/>
+        </w:rPr>
+      </w:pPr>
+    </w:p>
+    <w:p>
+      <w:pPr>
+        <w:pStyle w:val="ListParagraph"/>
+        <w:rPr>
+          <w:rFonts w:asciiTheme="majorBidi" w:hAnsiTheme="majorBidi" w:cstheme="majorBidi"/>
+          <w:b/>
+          <w:bCs/>
+        </w:rPr>
+      </w:pPr>
+    </w:p>
+    <w:p>
+      <w:pPr>
+        <w:pStyle w:val="ListParagraph"/>
+        <w:rPr>
+          <w:rFonts w:asciiTheme="majorBidi" w:hAnsiTheme="majorBidi" w:cstheme="majorBidi"/>
+          <w:b/>
+          <w:bCs/>
+        </w:rPr>
+      </w:pPr>
+    </w:p>
+    <w:p>
+      <w:pPr>
+        <w:pStyle w:val="ListParagraph"/>
+        <w:rPr>
+          <w:rFonts w:asciiTheme="majorBidi" w:hAnsiTheme="majorBidi" w:cstheme="majorBidi"/>
+          <w:b/>
+          <w:bCs/>
+        </w:rPr>
+      </w:pPr>
+    </w:p>
+    <w:p>
+      <w:pPr>
+        <w:pStyle w:val="ListParagraph"/>
+        <w:rPr>
+          <w:rFonts w:asciiTheme="majorBidi" w:hAnsiTheme="majorBidi" w:cstheme="majorBidi"/>
+          <w:b/>
+          <w:bCs/>
+        </w:rPr>
+      </w:pPr>
+    </w:p>
+    <w:p>
+      <w:pPr>
+        <w:pStyle w:val="ListParagraph"/>
+        <w:rPr>
+          <w:rFonts w:asciiTheme="majorBidi" w:hAnsiTheme="majorBidi" w:cstheme="majorBidi"/>
+          <w:b/>
+          <w:bCs/>
+        </w:rPr>
+      </w:pPr>
+    </w:p>
+    <w:p>
+      <w:pPr>
+        <w:pStyle w:val="ListParagraph"/>
+        <w:rPr>
+          <w:rFonts w:asciiTheme="majorBidi" w:hAnsiTheme="majorBidi" w:cstheme="majorBidi"/>
+          <w:b/>
+          <w:bCs/>
+        </w:rPr>
+      </w:pPr>
+    </w:p>
+    <w:p>
+      <w:pPr>
+        <w:pStyle w:val="ListParagraph"/>
+        <w:rPr>
+          <w:rFonts w:asciiTheme="majorBidi" w:hAnsiTheme="majorBidi" w:cstheme="majorBidi"/>
+          <w:b/>
+          <w:bCs/>
+        </w:rPr>
+      </w:pPr>
+    </w:p>
+    <w:p>
+      <w:pPr>
+        <w:pStyle w:val="ListParagraph"/>
+        <w:rPr>
+          <w:rFonts w:asciiTheme="majorBidi" w:hAnsiTheme="majorBidi" w:cstheme="majorBidi"/>
+          <w:b/>
+          <w:bCs/>
+        </w:rPr>
+      </w:pPr>
+    </w:p>
+    <w:p>
+      <w:pPr>
+        <w:pStyle w:val="ListParagraph"/>
+        <w:rPr>
+          <w:rFonts w:asciiTheme="majorBidi" w:hAnsiTheme="majorBidi" w:cstheme="majorBidi"/>
+          <w:b/>
+          <w:bCs/>
+        </w:rPr>
+      </w:pPr>
+    </w:p>
+    <w:p>
+      <w:pPr>
+        <w:pStyle w:val="ListParagraph"/>
+        <w:rPr>
+          <w:rFonts w:asciiTheme="majorBidi" w:hAnsiTheme="majorBidi" w:cstheme="majorBidi"/>
+          <w:b/>
+          <w:bCs/>
+        </w:rPr>
+      </w:pPr>
+    </w:p>
+    <w:p>
+      <w:pPr>
+        <w:pStyle w:val="ListParagraph"/>
+        <w:rPr>
+          <w:rFonts w:asciiTheme="majorBidi" w:hAnsiTheme="majorBidi" w:cstheme="majorBidi"/>
+          <w:b/>
+          <w:bCs/>
+        </w:rPr>
+      </w:pPr>
+    </w:p>
+    <w:p>
+      <w:pPr>
+        <w:pStyle w:val="ListParagraph"/>
+        <w:rPr>
+          <w:rFonts w:asciiTheme="majorBidi" w:hAnsiTheme="majorBidi" w:cstheme="majorBidi"/>
+          <w:b/>
+          <w:bCs/>
+        </w:rPr>
+      </w:pPr>
+    </w:p>
+    <w:p>
+      <w:pPr>
+        <w:pStyle w:val="ListParagraph"/>
+        <w:rPr>
+          <w:rFonts w:asciiTheme="majorBidi" w:hAnsiTheme="majorBidi" w:cstheme="majorBidi"/>
+          <w:b/>
+          <w:bCs/>
+        </w:rPr>
+      </w:pPr>
+    </w:p>
+    <w:p>
+      <w:pPr>
+        <w:pStyle w:val="ListParagraph"/>
+        <w:rPr>
+          <w:rFonts w:asciiTheme="majorBidi" w:hAnsiTheme="majorBidi" w:cstheme="majorBidi"/>
+          <w:b/>
+          <w:bCs/>
+        </w:rPr>
+      </w:pPr>
+    </w:p>
+    <w:p>
+      <w:pPr>
+        <w:pStyle w:val="ListParagraph"/>
+        <w:rPr>
+          <w:rFonts w:asciiTheme="majorBidi" w:hAnsiTheme="majorBidi" w:cstheme="majorBidi"/>
+          <w:b/>
+          <w:bCs/>
+        </w:rPr>
+      </w:pPr>
+    </w:p>
+    <w:p>
+      <w:pPr>
+        <w:pStyle w:val="ListParagraph"/>
+        <w:rPr>
+          <w:rFonts w:asciiTheme="majorBidi" w:hAnsiTheme="majorBidi" w:cstheme="majorBidi"/>
+          <w:b/>
+          <w:bCs/>
+        </w:rPr>
+      </w:pPr>
+    </w:p>
+    <w:p>
+      <w:pPr>
+        <w:pStyle w:val="ListParagraph"/>
+        <w:rPr>
+          <w:rFonts w:asciiTheme="majorBidi" w:hAnsiTheme="majorBidi" w:cstheme="majorBidi"/>
+          <w:b/>
+          <w:bCs/>
+        </w:rPr>
+      </w:pPr>
+    </w:p>
+    <w:p>
+      <w:pPr>
+        <w:pStyle w:val="ListParagraph"/>
+        <w:rPr>
+          <w:rFonts w:asciiTheme="majorBidi" w:hAnsiTheme="majorBidi" w:cstheme="majorBidi"/>
+          <w:b/>
+          <w:bCs/>
+        </w:rPr>
+      </w:pPr>
+    </w:p>
+    <w:p>
+      <w:pPr>
+        <w:pStyle w:val="ListParagraph"/>
+        <w:rPr>
+          <w:rFonts w:asciiTheme="majorBidi" w:hAnsiTheme="majorBidi" w:cstheme="majorBidi"/>
+          <w:b/>
+          <w:bCs/>
+        </w:rPr>
+      </w:pPr>
+    </w:p>
+    <w:p>
+      <w:pPr>
+        <w:pStyle w:val="ListParagraph"/>
+        <w:rPr>
+          <w:rFonts w:asciiTheme="majorBidi" w:hAnsiTheme="majorBidi" w:cstheme="majorBidi"/>
+          <w:b/>
+          <w:bCs/>
+        </w:rPr>
+      </w:pPr>
+    </w:p>
+    <w:p>
+      <w:pPr>
+        <w:pStyle w:val="ListParagraph"/>
+        <w:rPr>
+          <w:rFonts w:asciiTheme="majorBidi" w:hAnsiTheme="majorBidi" w:cstheme="majorBidi"/>
+          <w:b/>
+          <w:bCs/>
+        </w:rPr>
+      </w:pPr>
+    </w:p>
+    <w:p>
+      <w:pPr>
+        <w:pStyle w:val="ListParagraph"/>
+        <w:rPr>
+          <w:rFonts w:asciiTheme="majorBidi" w:hAnsiTheme="majorBidi" w:cstheme="majorBidi"/>
+          <w:b/>
+          <w:bCs/>
+        </w:rPr>
+      </w:pPr>
+    </w:p>
+    <w:p>
+      <w:pPr>
+        <w:rPr>
+          <w:rFonts w:asciiTheme="majorBidi" w:hAnsiTheme="majorBidi" w:cstheme="majorBidi"/>
+        </w:rPr>
+      </w:pPr>
+    </w:p>
+    <w:p>
+      <w:pPr>
+        <w:shd w:val="clear" w:color="auto" w:fill="0E2841" w:themeFill="text2"/>
+        <w:rPr>
+          <w:rFonts w:asciiTheme="majorBidi" w:hAnsiTheme="majorBidi" w:cstheme="majorBidi"/>
+          <w:b/>
+          <w:bCs/>
+          <w:i/>
+          <w:iCs/>
+        </w:rPr>
+      </w:pPr>
+      <w:r>
+        <w:rPr>
+          <w:rFonts w:asciiTheme="majorBidi" w:hAnsiTheme="majorBidi" w:cstheme="majorBidi"/>
+          <w:b/>
+          <w:bCs/>
+          <w:i/>
+          <w:iCs/>
+        </w:rPr>
+        <w:t>Deliverable 2</w:t>
+      </w:r>
+    </w:p>
+    <w:p>
+      <w:pPr>
+        <w:rPr>
+          <w:rFonts w:asciiTheme="majorBidi" w:hAnsiTheme="majorBidi" w:cstheme="majorBidi"/>
+          <w:b/>
+          <w:bCs/>
+        </w:rPr>
+      </w:pPr>
+    </w:p>
+    <w:p>
+      <w:pPr>
+        <w:rPr>
+          <w:rFonts w:asciiTheme="majorBidi" w:hAnsiTheme="majorBidi" w:cstheme="majorBidi"/>
+          <w:b/>
+          <w:bCs/>
+        </w:rPr>
+      </w:pPr>
+      <w:r>
+        <w:rPr>
+          <w:rFonts w:asciiTheme="majorBidi" w:hAnsiTheme="majorBidi" w:cstheme="majorBidi"/>
+          <w:b/>
+          <w:bCs/>
+        </w:rPr>
+        <w:t>Design Patterns Used:</w:t>
+      </w:r>
+    </w:p>
+    <w:p>
+      <w:pPr>
+        <w:pStyle w:val="ListParagraph"/>
+        <w:rPr>
+          <w:rFonts w:asciiTheme="majorBidi" w:hAnsiTheme="majorBidi" w:cstheme="majorBidi"/>
+          <w:b/>
+          <w:bCs/>
+        </w:rPr>
+      </w:pPr>
+    </w:p>
     <w:p>
       <w:pPr>
         <w:pStyle w:val="ListParagraph"/>
@@ -249,7 +3044,6 @@
           <w:b/>
           <w:bCs/>
         </w:rPr>
-        <w:lastRenderedPageBreak/>
         <w:t>Singleton Pattern:</w:t>
       </w:r>
     </w:p>
@@ -596,30 +3390,63 @@
     </w:p>
     <w:p>
       <w:pPr>
-        <w:rPr>
-          <w:rFonts w:asciiTheme="majorBidi" w:hAnsiTheme="majorBidi" w:cstheme="majorBidi"/>
-        </w:rPr>
-      </w:pPr>
-    </w:p>
-    <w:p>
-      <w:pPr>
-        <w:rPr>
-          <w:rFonts w:asciiTheme="majorBidi" w:hAnsiTheme="majorBidi" w:cstheme="majorBidi"/>
-        </w:rPr>
-      </w:pPr>
-    </w:p>
-    <w:p>
-      <w:pPr>
-        <w:rPr>
-          <w:rFonts w:asciiTheme="majorBidi" w:hAnsiTheme="majorBidi" w:cstheme="majorBidi"/>
-        </w:rPr>
-      </w:pPr>
-      <w:r>
-        <w:rPr>
-          <w:rFonts w:asciiTheme="majorBidi" w:hAnsiTheme="majorBidi" w:cstheme="majorBidi"/>
-          <w:b/>
-          <w:bCs/>
-        </w:rPr>
+        <w:pStyle w:val="ListParagraph"/>
+        <w:rPr>
+          <w:rFonts w:asciiTheme="majorBidi" w:hAnsiTheme="majorBidi" w:cstheme="majorBidi"/>
+        </w:rPr>
+      </w:pPr>
+    </w:p>
+    <w:p>
+      <w:pPr>
+        <w:pStyle w:val="ListParagraph"/>
+        <w:rPr>
+          <w:rFonts w:asciiTheme="majorBidi" w:hAnsiTheme="majorBidi" w:cstheme="majorBidi"/>
+        </w:rPr>
+      </w:pPr>
+    </w:p>
+    <w:p>
+      <w:pPr>
+        <w:pStyle w:val="ListParagraph"/>
+        <w:rPr>
+          <w:rFonts w:asciiTheme="majorBidi" w:hAnsiTheme="majorBidi" w:cstheme="majorBidi"/>
+        </w:rPr>
+      </w:pPr>
+    </w:p>
+    <w:p>
+      <w:pPr>
+        <w:pStyle w:val="ListParagraph"/>
+        <w:rPr>
+          <w:rFonts w:asciiTheme="majorBidi" w:hAnsiTheme="majorBidi" w:cstheme="majorBidi"/>
+        </w:rPr>
+      </w:pPr>
+    </w:p>
+    <w:p>
+      <w:pPr>
+        <w:rPr>
+          <w:rFonts w:asciiTheme="majorBidi" w:hAnsiTheme="majorBidi" w:cstheme="majorBidi"/>
+        </w:rPr>
+      </w:pPr>
+    </w:p>
+    <w:p>
+      <w:pPr>
+        <w:rPr>
+          <w:rFonts w:asciiTheme="majorBidi" w:hAnsiTheme="majorBidi" w:cstheme="majorBidi"/>
+        </w:rPr>
+      </w:pPr>
+    </w:p>
+    <w:p>
+      <w:pPr>
+        <w:rPr>
+          <w:rFonts w:asciiTheme="majorBidi" w:hAnsiTheme="majorBidi" w:cstheme="majorBidi"/>
+        </w:rPr>
+      </w:pPr>
+      <w:r>
+        <w:rPr>
+          <w:rFonts w:asciiTheme="majorBidi" w:hAnsiTheme="majorBidi" w:cstheme="majorBidi"/>
+          <w:b/>
+          <w:bCs/>
+        </w:rPr>
+        <w:lastRenderedPageBreak/>
         <w:t>Component Decomposition:</w:t>
       </w:r>
     </w:p>
@@ -755,7 +3582,6 @@
         <w:rPr>
           <w:rFonts w:asciiTheme="majorBidi" w:hAnsiTheme="majorBidi" w:cstheme="majorBidi"/>
         </w:rPr>
-        <w:lastRenderedPageBreak/>
         <w:t>Handles user management, borrowing system, book recommendations, course textbook management, item purchases, payment processing, etc.</w:t>
       </w:r>
     </w:p>
@@ -815,7 +3641,7 @@
         <w:rPr>
           <w:rFonts w:asciiTheme="majorBidi" w:hAnsiTheme="majorBidi" w:cstheme="majorBidi"/>
         </w:rPr>
-        <w:t>SQLite</w:t>
+        <w:t>CSV</w:t>
       </w:r>
       <w:r>
         <w:rPr>
@@ -1064,16 +3890,45 @@
       <w:pPr>
         <w:rPr>
           <w:rFonts w:asciiTheme="majorBidi" w:hAnsiTheme="majorBidi" w:cstheme="majorBidi"/>
-          <w:b/>
-          <w:bCs/>
-        </w:rPr>
-      </w:pPr>
-      <w:r>
-        <w:rPr>
-          <w:rFonts w:asciiTheme="majorBidi" w:hAnsiTheme="majorBidi" w:cstheme="majorBidi"/>
-          <w:b/>
-          <w:bCs/>
-        </w:rPr>
+        </w:rPr>
+      </w:pPr>
+    </w:p>
+    <w:p>
+      <w:pPr>
+        <w:rPr>
+          <w:rFonts w:asciiTheme="majorBidi" w:hAnsiTheme="majorBidi" w:cstheme="majorBidi"/>
+        </w:rPr>
+      </w:pPr>
+    </w:p>
+    <w:p>
+      <w:pPr>
+        <w:rPr>
+          <w:rFonts w:asciiTheme="majorBidi" w:hAnsiTheme="majorBidi" w:cstheme="majorBidi"/>
+        </w:rPr>
+      </w:pPr>
+    </w:p>
+    <w:p>
+      <w:pPr>
+        <w:rPr>
+          <w:rFonts w:asciiTheme="majorBidi" w:hAnsiTheme="majorBidi" w:cstheme="majorBidi"/>
+        </w:rPr>
+      </w:pPr>
+    </w:p>
+    <w:p>
+      <w:pPr>
+        <w:rPr>
+          <w:rFonts w:asciiTheme="majorBidi" w:hAnsiTheme="majorBidi" w:cstheme="majorBidi"/>
+          <w:b/>
+          <w:bCs/>
+        </w:rPr>
+      </w:pPr>
+      <w:r>
+        <w:rPr>
+          <w:rFonts w:asciiTheme="majorBidi" w:hAnsiTheme="majorBidi" w:cstheme="majorBidi"/>
+          <w:b/>
+          <w:bCs/>
+        </w:rPr>
+        <w:lastRenderedPageBreak/>
         <w:t>Req1: User Registration and Authentication:</w:t>
       </w:r>
     </w:p>
@@ -1169,7 +4024,6 @@
           <w:b/>
           <w:bCs/>
         </w:rPr>
-        <w:lastRenderedPageBreak/>
         <w:t>Req3: Display Borrowed Items and Overdue Warnings:</w:t>
       </w:r>
     </w:p>
@@ -1387,7 +4241,14 @@
         <w:rPr>
           <w:rFonts w:asciiTheme="majorBidi" w:hAnsiTheme="majorBidi" w:cstheme="majorBidi"/>
         </w:rPr>
-        <w:t xml:space="preserve"> The Item class represents individual library items, and the ConcreteLibraryItemFactory creates instances of specific item types. Managers can add, enable, or disable items through the Business Logic Component, updating the database accordingly. Users can navigate items through the user interface, which interacts with the Item class to display item details and availability.</w:t>
+        <w:t xml:space="preserve"> The Item class represents individual library items, and the ConcreteLibraryItemFactory creates instances of specific item types. Managers can add, enable, or disable items through the Business Logic Component, updating the database accordingly. Users can navigate items through the user </w:t>
+      </w:r>
+      <w:r>
+        <w:rPr>
+          <w:rFonts w:asciiTheme="majorBidi" w:hAnsiTheme="majorBidi" w:cstheme="majorBidi"/>
+        </w:rPr>
+        <w:lastRenderedPageBreak/>
+        <w:t>interface, which interacts with the Item class to display item details and availability.</w:t>
       </w:r>
     </w:p>
     <w:p>
@@ -1443,70 +4304,21 @@
         <w:ind w:left="1440"/>
         <w:rPr>
           <w:rFonts w:asciiTheme="majorBidi" w:hAnsiTheme="majorBidi" w:cstheme="majorBidi"/>
-          <w:b/>
-          <w:bCs/>
-        </w:rPr>
-      </w:pPr>
-    </w:p>
-    <w:p>
-      <w:pPr>
-        <w:ind w:left="1440"/>
-        <w:rPr>
-          <w:rFonts w:asciiTheme="majorBidi" w:hAnsiTheme="majorBidi" w:cstheme="majorBidi"/>
-          <w:b/>
-          <w:bCs/>
-        </w:rPr>
-      </w:pPr>
-    </w:p>
-    <w:p>
-      <w:pPr>
-        <w:ind w:left="1440"/>
-        <w:rPr>
-          <w:rFonts w:asciiTheme="majorBidi" w:hAnsiTheme="majorBidi" w:cstheme="majorBidi"/>
-          <w:b/>
-          <w:bCs/>
-        </w:rPr>
-      </w:pPr>
-    </w:p>
-    <w:p>
-      <w:pPr>
-        <w:ind w:left="1440"/>
-        <w:rPr>
-          <w:rFonts w:asciiTheme="majorBidi" w:hAnsiTheme="majorBidi" w:cstheme="majorBidi"/>
-          <w:b/>
-          <w:bCs/>
-        </w:rPr>
-      </w:pPr>
-    </w:p>
-    <w:p>
-      <w:pPr>
-        <w:ind w:left="1440"/>
-        <w:rPr>
-          <w:rFonts w:asciiTheme="majorBidi" w:hAnsiTheme="majorBidi" w:cstheme="majorBidi"/>
-        </w:rPr>
-      </w:pPr>
-    </w:p>
-    <w:p>
-      <w:pPr>
-        <w:ind w:left="1440"/>
-        <w:rPr>
-          <w:rFonts w:asciiTheme="majorBidi" w:hAnsiTheme="majorBidi" w:cstheme="majorBidi"/>
-        </w:rPr>
-      </w:pPr>
-    </w:p>
-    <w:p>
-      <w:pPr>
-        <w:rPr>
-          <w:rFonts w:asciiTheme="majorBidi" w:hAnsiTheme="majorBidi" w:cstheme="majorBidi"/>
-        </w:rPr>
-      </w:pPr>
-      <w:r>
-        <w:rPr>
-          <w:rFonts w:asciiTheme="majorBidi" w:hAnsiTheme="majorBidi" w:cstheme="majorBidi"/>
-          <w:b/>
-          <w:bCs/>
-        </w:rPr>
-        <w:lastRenderedPageBreak/>
+        </w:rPr>
+      </w:pPr>
+    </w:p>
+    <w:p>
+      <w:pPr>
+        <w:rPr>
+          <w:rFonts w:asciiTheme="majorBidi" w:hAnsiTheme="majorBidi" w:cstheme="majorBidi"/>
+        </w:rPr>
+      </w:pPr>
+      <w:r>
+        <w:rPr>
+          <w:rFonts w:asciiTheme="majorBidi" w:hAnsiTheme="majorBidi" w:cstheme="majorBidi"/>
+          <w:b/>
+          <w:bCs/>
+        </w:rPr>
         <w:t>Req9: Book Request Prioritization:</w:t>
       </w:r>
     </w:p>
@@ -1611,7 +4423,7 @@
           <w:b/>
           <w:bCs/>
         </w:rPr>
-        <w:t>SQLite</w:t>
+        <w:t>CSV</w:t>
       </w:r>
       <w:r>
         <w:rPr>
@@ -1650,7 +4462,7 @@
         <w:rPr>
           <w:rFonts w:asciiTheme="majorBidi" w:hAnsiTheme="majorBidi" w:cstheme="majorBidi"/>
         </w:rPr>
-        <w:t>SQLite</w:t>
+        <w:t>CSV</w:t>
       </w:r>
       <w:r>
         <w:rPr>
@@ -1672,14 +4484,22 @@
           <w:rFonts w:asciiTheme="majorBidi" w:hAnsiTheme="majorBidi" w:cstheme="majorBidi"/>
         </w:rPr>
       </w:pPr>
-      <w:r>
-        <w:rPr>
-          <w:rFonts w:asciiTheme="majorBidi" w:hAnsiTheme="majorBidi" w:cstheme="majorBidi"/>
+    </w:p>
+    <w:p>
+      <w:pPr>
+        <w:rPr>
+          <w:rFonts w:asciiTheme="majorBidi" w:hAnsiTheme="majorBidi" w:cstheme="majorBidi"/>
+        </w:rPr>
+      </w:pPr>
+      <w:r>
+        <w:rPr>
+          <w:rFonts w:asciiTheme="majorBidi" w:hAnsiTheme="majorBidi" w:cstheme="majorBidi"/>
+          <w:noProof/>
         </w:rPr>
         <w:drawing>
-          <wp:inline distT="0" distB="0" distL="0" distR="0" wp14:anchorId="667F5D90" wp14:editId="415B9BC0">
-            <wp:extent cx="5943600" cy="3465830"/>
-            <wp:effectExtent l="0" t="0" r="0" b="1270"/>
+          <wp:inline distT="0" distB="0" distL="0" distR="0" wp14:anchorId="667F5D90" wp14:editId="389303A5">
+            <wp:extent cx="5943600" cy="3116580"/>
+            <wp:effectExtent l="0" t="0" r="0" b="0"/>
             <wp:docPr id="1707953907" name="Picture 1" descr="A diagram of a computer&#10;&#10;Description automatically generated with medium confidence"/>
             <wp:cNvGraphicFramePr>
               <a:graphicFrameLocks xmlns:a="http://schemas.openxmlformats.org/drawingml/2006/main" noChangeAspect="1"/>
@@ -1692,7 +4512,7 @@
                     <pic:cNvPicPr/>
                   </pic:nvPicPr>
                   <pic:blipFill>
-                    <a:blip r:embed="rId5"/>
+                    <a:blip r:embed="rId15"/>
                     <a:stretch>
                       <a:fillRect/>
                     </a:stretch>
@@ -1700,7 +4520,7 @@
                   <pic:spPr>
                     <a:xfrm>
                       <a:off x="0" y="0"/>
-                      <a:ext cx="5943600" cy="3465830"/>
+                      <a:ext cx="5943600" cy="3116580"/>
                     </a:xfrm>
                     <a:prstGeom prst="rect">
                       <a:avLst/>
@@ -1712,6 +4532,391 @@
           </wp:inline>
         </w:drawing>
       </w:r>
+    </w:p>
+    <w:p>
+      <w:pPr>
+        <w:rPr>
+          <w:rFonts w:asciiTheme="majorBidi" w:hAnsiTheme="majorBidi" w:cstheme="majorBidi"/>
+        </w:rPr>
+      </w:pPr>
+    </w:p>
+    <w:p>
+      <w:pPr>
+        <w:rPr>
+          <w:rFonts w:asciiTheme="majorBidi" w:hAnsiTheme="majorBidi" w:cstheme="majorBidi"/>
+        </w:rPr>
+      </w:pPr>
+    </w:p>
+    <w:p>
+      <w:pPr>
+        <w:rPr>
+          <w:rFonts w:asciiTheme="majorBidi" w:hAnsiTheme="majorBidi" w:cstheme="majorBidi"/>
+        </w:rPr>
+      </w:pPr>
+    </w:p>
+    <w:tbl>
+      <w:tblPr>
+        <w:tblStyle w:val="GridTable5Dark-Accent1"/>
+        <w:tblpPr w:leftFromText="180" w:rightFromText="180" w:vertAnchor="text" w:horzAnchor="margin" w:tblpXSpec="center" w:tblpY="-419"/>
+        <w:tblW w:w="10201" w:type="dxa"/>
+        <w:tblLook w:val="04A0" w:firstRow="1" w:lastRow="0" w:firstColumn="1" w:lastColumn="0" w:noHBand="0" w:noVBand="1"/>
+      </w:tblPr>
+      <w:tblGrid>
+        <w:gridCol w:w="3254"/>
+        <w:gridCol w:w="4112"/>
+        <w:gridCol w:w="2835"/>
+      </w:tblGrid>
+      <w:tr>
+        <w:trPr>
+          <w:cnfStyle w:val="100000000000" w:firstRow="1" w:lastRow="0" w:firstColumn="0" w:lastColumn="0" w:oddVBand="0" w:evenVBand="0" w:oddHBand="0" w:evenHBand="0" w:firstRowFirstColumn="0" w:firstRowLastColumn="0" w:lastRowFirstColumn="0" w:lastRowLastColumn="0"/>
+        </w:trPr>
+        <w:tc>
+          <w:tcPr>
+            <w:cnfStyle w:val="001000000000" w:firstRow="0" w:lastRow="0" w:firstColumn="1" w:lastColumn="0" w:oddVBand="0" w:evenVBand="0" w:oddHBand="0" w:evenHBand="0" w:firstRowFirstColumn="0" w:firstRowLastColumn="0" w:lastRowFirstColumn="0" w:lastRowLastColumn="0"/>
+            <w:tcW w:w="3254" w:type="dxa"/>
+          </w:tcPr>
+          <w:p>
+            <w:pPr>
+              <w:rPr>
+                <w:rFonts w:asciiTheme="majorBidi" w:hAnsiTheme="majorBidi" w:cstheme="majorBidi"/>
+              </w:rPr>
+            </w:pPr>
+            <w:r>
+              <w:rPr>
+                <w:rFonts w:asciiTheme="majorBidi" w:hAnsiTheme="majorBidi" w:cstheme="majorBidi"/>
+              </w:rPr>
+              <w:t>Name of the team member</w:t>
+            </w:r>
+          </w:p>
+        </w:tc>
+        <w:tc>
+          <w:tcPr>
+            <w:tcW w:w="4112" w:type="dxa"/>
+          </w:tcPr>
+          <w:p>
+            <w:pPr>
+              <w:cnfStyle w:val="100000000000" w:firstRow="1" w:lastRow="0" w:firstColumn="0" w:lastColumn="0" w:oddVBand="0" w:evenVBand="0" w:oddHBand="0" w:evenHBand="0" w:firstRowFirstColumn="0" w:firstRowLastColumn="0" w:lastRowFirstColumn="0" w:lastRowLastColumn="0"/>
+              <w:rPr>
+                <w:rFonts w:asciiTheme="majorBidi" w:hAnsiTheme="majorBidi" w:cstheme="majorBidi"/>
+              </w:rPr>
+            </w:pPr>
+            <w:r>
+              <w:rPr>
+                <w:rFonts w:asciiTheme="majorBidi" w:hAnsiTheme="majorBidi" w:cstheme="majorBidi"/>
+              </w:rPr>
+              <w:t>Tasks completed by the team member</w:t>
+            </w:r>
+          </w:p>
+        </w:tc>
+        <w:tc>
+          <w:tcPr>
+            <w:tcW w:w="2835" w:type="dxa"/>
+          </w:tcPr>
+          <w:p>
+            <w:pPr>
+              <w:cnfStyle w:val="100000000000" w:firstRow="1" w:lastRow="0" w:firstColumn="0" w:lastColumn="0" w:oddVBand="0" w:evenVBand="0" w:oddHBand="0" w:evenHBand="0" w:firstRowFirstColumn="0" w:firstRowLastColumn="0" w:lastRowFirstColumn="0" w:lastRowLastColumn="0"/>
+              <w:rPr>
+                <w:rFonts w:asciiTheme="majorBidi" w:hAnsiTheme="majorBidi" w:cstheme="majorBidi"/>
+              </w:rPr>
+            </w:pPr>
+            <w:r>
+              <w:rPr>
+                <w:rFonts w:asciiTheme="majorBidi" w:hAnsiTheme="majorBidi" w:cstheme="majorBidi"/>
+              </w:rPr>
+              <w:t>Percentage (100% Total)</w:t>
+            </w:r>
+          </w:p>
+        </w:tc>
+      </w:tr>
+      <w:tr>
+        <w:trPr>
+          <w:cnfStyle w:val="000000100000" w:firstRow="0" w:lastRow="0" w:firstColumn="0" w:lastColumn="0" w:oddVBand="0" w:evenVBand="0" w:oddHBand="1" w:evenHBand="0" w:firstRowFirstColumn="0" w:firstRowLastColumn="0" w:lastRowFirstColumn="0" w:lastRowLastColumn="0"/>
+        </w:trPr>
+        <w:tc>
+          <w:tcPr>
+            <w:cnfStyle w:val="001000000000" w:firstRow="0" w:lastRow="0" w:firstColumn="1" w:lastColumn="0" w:oddVBand="0" w:evenVBand="0" w:oddHBand="0" w:evenHBand="0" w:firstRowFirstColumn="0" w:firstRowLastColumn="0" w:lastRowFirstColumn="0" w:lastRowLastColumn="0"/>
+            <w:tcW w:w="3254" w:type="dxa"/>
+          </w:tcPr>
+          <w:p>
+            <w:pPr>
+              <w:rPr>
+                <w:rFonts w:asciiTheme="majorBidi" w:hAnsiTheme="majorBidi" w:cstheme="majorBidi"/>
+              </w:rPr>
+            </w:pPr>
+            <w:r>
+              <w:rPr>
+                <w:rFonts w:asciiTheme="majorBidi" w:hAnsiTheme="majorBidi" w:cstheme="majorBidi"/>
+              </w:rPr>
+              <w:t>Arian Ghazanfariyan</w:t>
+            </w:r>
+          </w:p>
+        </w:tc>
+        <w:tc>
+          <w:tcPr>
+            <w:tcW w:w="4112" w:type="dxa"/>
+          </w:tcPr>
+          <w:p>
+            <w:pPr>
+              <w:pStyle w:val="ListParagraph"/>
+              <w:numPr>
+                <w:ilvl w:val="0"/>
+                <w:numId w:val="1"/>
+              </w:numPr>
+              <w:cnfStyle w:val="000000100000" w:firstRow="0" w:lastRow="0" w:firstColumn="0" w:lastColumn="0" w:oddVBand="0" w:evenVBand="0" w:oddHBand="1" w:evenHBand="0" w:firstRowFirstColumn="0" w:firstRowLastColumn="0" w:lastRowFirstColumn="0" w:lastRowLastColumn="0"/>
+              <w:rPr>
+                <w:rFonts w:asciiTheme="majorBidi" w:hAnsiTheme="majorBidi" w:cstheme="majorBidi"/>
+              </w:rPr>
+            </w:pPr>
+            <w:r>
+              <w:rPr>
+                <w:rFonts w:asciiTheme="majorBidi" w:hAnsiTheme="majorBidi" w:cstheme="majorBidi"/>
+              </w:rPr>
+              <w:t>Activity Diagram</w:t>
+            </w:r>
+          </w:p>
+          <w:p>
+            <w:pPr>
+              <w:pStyle w:val="ListParagraph"/>
+              <w:numPr>
+                <w:ilvl w:val="0"/>
+                <w:numId w:val="1"/>
+              </w:numPr>
+              <w:cnfStyle w:val="000000100000" w:firstRow="0" w:lastRow="0" w:firstColumn="0" w:lastColumn="0" w:oddVBand="0" w:evenVBand="0" w:oddHBand="1" w:evenHBand="0" w:firstRowFirstColumn="0" w:firstRowLastColumn="0" w:lastRowFirstColumn="0" w:lastRowLastColumn="0"/>
+              <w:rPr>
+                <w:rFonts w:asciiTheme="majorBidi" w:hAnsiTheme="majorBidi" w:cstheme="majorBidi"/>
+              </w:rPr>
+            </w:pPr>
+            <w:r>
+              <w:rPr>
+                <w:rFonts w:asciiTheme="majorBidi" w:hAnsiTheme="majorBidi" w:cstheme="majorBidi"/>
+              </w:rPr>
+              <w:t>Sequence Diagram</w:t>
+            </w:r>
+          </w:p>
+          <w:p>
+            <w:pPr>
+              <w:pStyle w:val="ListParagraph"/>
+              <w:numPr>
+                <w:ilvl w:val="0"/>
+                <w:numId w:val="1"/>
+              </w:numPr>
+              <w:cnfStyle w:val="000000100000" w:firstRow="0" w:lastRow="0" w:firstColumn="0" w:lastColumn="0" w:oddVBand="0" w:evenVBand="0" w:oddHBand="1" w:evenHBand="0" w:firstRowFirstColumn="0" w:firstRowLastColumn="0" w:lastRowFirstColumn="0" w:lastRowLastColumn="0"/>
+              <w:rPr>
+                <w:rFonts w:asciiTheme="majorBidi" w:hAnsiTheme="majorBidi" w:cstheme="majorBidi"/>
+              </w:rPr>
+            </w:pPr>
+            <w:r>
+              <w:rPr>
+                <w:rFonts w:asciiTheme="majorBidi" w:hAnsiTheme="majorBidi" w:cstheme="majorBidi"/>
+              </w:rPr>
+              <w:t>Class Diagram</w:t>
+            </w:r>
+          </w:p>
+          <w:p>
+            <w:pPr>
+              <w:pStyle w:val="ListParagraph"/>
+              <w:numPr>
+                <w:ilvl w:val="0"/>
+                <w:numId w:val="1"/>
+              </w:numPr>
+              <w:cnfStyle w:val="000000100000" w:firstRow="0" w:lastRow="0" w:firstColumn="0" w:lastColumn="0" w:oddVBand="0" w:evenVBand="0" w:oddHBand="1" w:evenHBand="0" w:firstRowFirstColumn="0" w:firstRowLastColumn="0" w:lastRowFirstColumn="0" w:lastRowLastColumn="0"/>
+              <w:rPr>
+                <w:rFonts w:asciiTheme="majorBidi" w:hAnsiTheme="majorBidi" w:cstheme="majorBidi"/>
+              </w:rPr>
+            </w:pPr>
+            <w:r>
+              <w:rPr>
+                <w:rFonts w:asciiTheme="majorBidi" w:hAnsiTheme="majorBidi" w:cstheme="majorBidi"/>
+              </w:rPr>
+              <w:t>Report</w:t>
+            </w:r>
+          </w:p>
+          <w:p>
+            <w:pPr>
+              <w:pStyle w:val="ListParagraph"/>
+              <w:cnfStyle w:val="000000100000" w:firstRow="0" w:lastRow="0" w:firstColumn="0" w:lastColumn="0" w:oddVBand="0" w:evenVBand="0" w:oddHBand="1" w:evenHBand="0" w:firstRowFirstColumn="0" w:firstRowLastColumn="0" w:lastRowFirstColumn="0" w:lastRowLastColumn="0"/>
+              <w:rPr>
+                <w:rFonts w:asciiTheme="majorBidi" w:hAnsiTheme="majorBidi" w:cstheme="majorBidi"/>
+              </w:rPr>
+            </w:pPr>
+          </w:p>
+        </w:tc>
+        <w:tc>
+          <w:tcPr>
+            <w:tcW w:w="2835" w:type="dxa"/>
+          </w:tcPr>
+          <w:p>
+            <w:pPr>
+              <w:cnfStyle w:val="000000100000" w:firstRow="0" w:lastRow="0" w:firstColumn="0" w:lastColumn="0" w:oddVBand="0" w:evenVBand="0" w:oddHBand="1" w:evenHBand="0" w:firstRowFirstColumn="0" w:firstRowLastColumn="0" w:lastRowFirstColumn="0" w:lastRowLastColumn="0"/>
+              <w:rPr>
+                <w:rFonts w:asciiTheme="majorBidi" w:hAnsiTheme="majorBidi" w:cstheme="majorBidi"/>
+              </w:rPr>
+            </w:pPr>
+            <w:r>
+              <w:rPr>
+                <w:rFonts w:asciiTheme="majorBidi" w:hAnsiTheme="majorBidi" w:cstheme="majorBidi"/>
+              </w:rPr>
+              <w:t>50%</w:t>
+            </w:r>
+          </w:p>
+        </w:tc>
+      </w:tr>
+      <w:tr>
+        <w:tc>
+          <w:tcPr>
+            <w:cnfStyle w:val="001000000000" w:firstRow="0" w:lastRow="0" w:firstColumn="1" w:lastColumn="0" w:oddVBand="0" w:evenVBand="0" w:oddHBand="0" w:evenHBand="0" w:firstRowFirstColumn="0" w:firstRowLastColumn="0" w:lastRowFirstColumn="0" w:lastRowLastColumn="0"/>
+            <w:tcW w:w="3254" w:type="dxa"/>
+          </w:tcPr>
+          <w:p>
+            <w:pPr>
+              <w:rPr>
+                <w:rFonts w:asciiTheme="majorBidi" w:hAnsiTheme="majorBidi" w:cstheme="majorBidi"/>
+              </w:rPr>
+            </w:pPr>
+            <w:r>
+              <w:rPr>
+                <w:rFonts w:asciiTheme="majorBidi" w:hAnsiTheme="majorBidi" w:cstheme="majorBidi"/>
+              </w:rPr>
+              <w:t>Dayeon Lee</w:t>
+            </w:r>
+          </w:p>
+        </w:tc>
+        <w:tc>
+          <w:tcPr>
+            <w:tcW w:w="4112" w:type="dxa"/>
+          </w:tcPr>
+          <w:p>
+            <w:pPr>
+              <w:pStyle w:val="ListParagraph"/>
+              <w:numPr>
+                <w:ilvl w:val="0"/>
+                <w:numId w:val="1"/>
+              </w:numPr>
+              <w:cnfStyle w:val="000000000000" w:firstRow="0" w:lastRow="0" w:firstColumn="0" w:lastColumn="0" w:oddVBand="0" w:evenVBand="0" w:oddHBand="0" w:evenHBand="0" w:firstRowFirstColumn="0" w:firstRowLastColumn="0" w:lastRowFirstColumn="0" w:lastRowLastColumn="0"/>
+              <w:rPr>
+                <w:rFonts w:asciiTheme="majorBidi" w:hAnsiTheme="majorBidi" w:cstheme="majorBidi"/>
+              </w:rPr>
+            </w:pPr>
+            <w:r>
+              <w:rPr>
+                <w:rFonts w:asciiTheme="majorBidi" w:hAnsiTheme="majorBidi" w:cstheme="majorBidi"/>
+              </w:rPr>
+              <w:t>Implementation</w:t>
+            </w:r>
+          </w:p>
+          <w:p>
+            <w:pPr>
+              <w:pStyle w:val="ListParagraph"/>
+              <w:numPr>
+                <w:ilvl w:val="0"/>
+                <w:numId w:val="1"/>
+              </w:numPr>
+              <w:cnfStyle w:val="000000000000" w:firstRow="0" w:lastRow="0" w:firstColumn="0" w:lastColumn="0" w:oddVBand="0" w:evenVBand="0" w:oddHBand="0" w:evenHBand="0" w:firstRowFirstColumn="0" w:firstRowLastColumn="0" w:lastRowFirstColumn="0" w:lastRowLastColumn="0"/>
+              <w:rPr>
+                <w:rFonts w:asciiTheme="majorBidi" w:hAnsiTheme="majorBidi" w:cstheme="majorBidi"/>
+              </w:rPr>
+            </w:pPr>
+            <w:r>
+              <w:rPr>
+                <w:rFonts w:asciiTheme="majorBidi" w:hAnsiTheme="majorBidi" w:cstheme="majorBidi"/>
+              </w:rPr>
+              <w:t>GUI</w:t>
+            </w:r>
+          </w:p>
+          <w:p>
+            <w:pPr>
+              <w:cnfStyle w:val="000000000000" w:firstRow="0" w:lastRow="0" w:firstColumn="0" w:lastColumn="0" w:oddVBand="0" w:evenVBand="0" w:oddHBand="0" w:evenHBand="0" w:firstRowFirstColumn="0" w:firstRowLastColumn="0" w:lastRowFirstColumn="0" w:lastRowLastColumn="0"/>
+              <w:rPr>
+                <w:rFonts w:asciiTheme="majorBidi" w:hAnsiTheme="majorBidi" w:cstheme="majorBidi"/>
+              </w:rPr>
+            </w:pPr>
+          </w:p>
+          <w:p>
+            <w:pPr>
+              <w:cnfStyle w:val="000000000000" w:firstRow="0" w:lastRow="0" w:firstColumn="0" w:lastColumn="0" w:oddVBand="0" w:evenVBand="0" w:oddHBand="0" w:evenHBand="0" w:firstRowFirstColumn="0" w:firstRowLastColumn="0" w:lastRowFirstColumn="0" w:lastRowLastColumn="0"/>
+              <w:rPr>
+                <w:rFonts w:asciiTheme="majorBidi" w:hAnsiTheme="majorBidi" w:cstheme="majorBidi"/>
+              </w:rPr>
+            </w:pPr>
+          </w:p>
+          <w:p>
+            <w:pPr>
+              <w:cnfStyle w:val="000000000000" w:firstRow="0" w:lastRow="0" w:firstColumn="0" w:lastColumn="0" w:oddVBand="0" w:evenVBand="0" w:oddHBand="0" w:evenHBand="0" w:firstRowFirstColumn="0" w:firstRowLastColumn="0" w:lastRowFirstColumn="0" w:lastRowLastColumn="0"/>
+              <w:rPr>
+                <w:rFonts w:asciiTheme="majorBidi" w:hAnsiTheme="majorBidi" w:cstheme="majorBidi"/>
+              </w:rPr>
+            </w:pPr>
+          </w:p>
+        </w:tc>
+        <w:tc>
+          <w:tcPr>
+            <w:tcW w:w="2835" w:type="dxa"/>
+          </w:tcPr>
+          <w:p>
+            <w:pPr>
+              <w:cnfStyle w:val="000000000000" w:firstRow="0" w:lastRow="0" w:firstColumn="0" w:lastColumn="0" w:oddVBand="0" w:evenVBand="0" w:oddHBand="0" w:evenHBand="0" w:firstRowFirstColumn="0" w:firstRowLastColumn="0" w:lastRowFirstColumn="0" w:lastRowLastColumn="0"/>
+              <w:rPr>
+                <w:rFonts w:asciiTheme="majorBidi" w:hAnsiTheme="majorBidi" w:cstheme="majorBidi"/>
+              </w:rPr>
+            </w:pPr>
+            <w:r>
+              <w:rPr>
+                <w:rFonts w:asciiTheme="majorBidi" w:hAnsiTheme="majorBidi" w:cstheme="majorBidi"/>
+              </w:rPr>
+              <w:t>50%</w:t>
+            </w:r>
+          </w:p>
+        </w:tc>
+      </w:tr>
+    </w:tbl>
+    <w:p>
+      <w:pPr>
+        <w:rPr>
+          <w:rFonts w:asciiTheme="majorBidi" w:hAnsiTheme="majorBidi" w:cstheme="majorBidi"/>
+        </w:rPr>
+      </w:pPr>
+    </w:p>
+    <w:p>
+      <w:pPr>
+        <w:rPr>
+          <w:rFonts w:asciiTheme="majorBidi" w:hAnsiTheme="majorBidi" w:cstheme="majorBidi"/>
+        </w:rPr>
+      </w:pPr>
+    </w:p>
+    <w:p>
+      <w:pPr>
+        <w:rPr>
+          <w:rFonts w:asciiTheme="majorBidi" w:hAnsiTheme="majorBidi" w:cstheme="majorBidi"/>
+        </w:rPr>
+      </w:pPr>
+    </w:p>
+    <w:p>
+      <w:pPr>
+        <w:rPr>
+          <w:rFonts w:asciiTheme="majorBidi" w:hAnsiTheme="majorBidi" w:cstheme="majorBidi"/>
+        </w:rPr>
+      </w:pPr>
+    </w:p>
+    <w:p>
+      <w:pPr>
+        <w:rPr>
+          <w:rFonts w:asciiTheme="majorBidi" w:hAnsiTheme="majorBidi" w:cstheme="majorBidi"/>
+        </w:rPr>
+      </w:pPr>
+    </w:p>
+    <w:p>
+      <w:pPr>
+        <w:rPr>
+          <w:rFonts w:asciiTheme="majorBidi" w:hAnsiTheme="majorBidi" w:cstheme="majorBidi"/>
+        </w:rPr>
+      </w:pPr>
+    </w:p>
+    <w:p>
+      <w:pPr>
+        <w:rPr>
+          <w:rFonts w:asciiTheme="majorBidi" w:hAnsiTheme="majorBidi" w:cstheme="majorBidi"/>
+        </w:rPr>
+      </w:pPr>
     </w:p>
     <w:sectPr>
       <w:pgSz w:w="12240" w:h="15840"/>
@@ -1726,16 +4931,16 @@
 <file path=word/numbering.xml><?xml version="1.0" encoding="utf-8"?>
 <w:numbering xmlns:wpc="http://schemas.microsoft.com/office/word/2010/wordprocessingCanvas" xmlns:cx="http://schemas.microsoft.com/office/drawing/2014/chartex" xmlns:cx1="http://schemas.microsoft.com/office/drawing/2015/9/8/chartex" xmlns:cx2="http://schemas.microsoft.com/office/drawing/2015/10/21/chartex" xmlns:cx3="http://schemas.microsoft.com/office/drawing/2016/5/9/chartex" xmlns:cx4="http://schemas.microsoft.com/office/drawing/2016/5/10/chartex" xmlns:cx5="http://schemas.microsoft.com/office/drawing/2016/5/11/chartex" xmlns:cx6="http://schemas.microsoft.com/office/drawing/2016/5/12/chartex" xmlns:cx7="http://schemas.microsoft.com/office/drawing/2016/5/13/chartex" xmlns:cx8="http://schemas.microsoft.com/office/drawing/2016/5/14/chartex" xmlns:mc="http://schemas.openxmlformats.org/markup-compatibility/2006" xmlns:aink="http://schemas.microsoft.com/office/drawing/2016/ink" xmlns:am3d="http://schemas.microsoft.com/office/drawing/2017/model3d" xmlns:o="urn:schemas-microsoft-com:office:office" xmlns:oel="http://schemas.microsoft.com/office/2019/extlst" xmlns:r="http://schemas.openxmlformats.org/officeDocument/2006/relationships" xmlns:m="http://schemas.openxmlformats.org/officeDocument/2006/math" xmlns:v="urn:schemas-microsoft-com:vml" xmlns:wp14="http://schemas.microsoft.com/office/word/2010/wordprocessingDrawing" xmlns:wp="http://schemas.openxmlformats.org/drawingml/2006/wordprocessingDrawing" xmlns:w10="urn:schemas-microsoft-com:office:word" xmlns:w="http://schemas.openxmlformats.org/wordprocessingml/2006/main" xmlns:w14="http://schemas.microsoft.com/office/word/2010/wordml" xmlns:w15="http://schemas.microsoft.com/office/word/2012/wordml" xmlns:w16cex="http://schemas.microsoft.com/office/word/2018/wordml/cex" xmlns:w16cid="http://schemas.microsoft.com/office/word/2016/wordml/cid" xmlns:w16="http://schemas.microsoft.com/office/word/2018/wordml" xmlns:w16sdtdh="http://schemas.microsoft.com/office/word/2020/wordml/sdtdatahash" xmlns:w16se="http://schemas.microsoft.com/office/word/2015/wordml/symex" xmlns:wpg="http://schemas.microsoft.com/office/word/2010/wordprocessingGroup" xmlns:wpi="http://schemas.microsoft.com/office/word/2010/wordprocessingInk" xmlns:wne="http://schemas.microsoft.com/office/word/2006/wordml" xmlns:wps="http://schemas.microsoft.com/office/word/2010/wordprocessingShape" mc:Ignorable="w14 w15 w16se w16cid w16 w16cex w16sdtdh wp14">
   <w:abstractNum w:abstractNumId="0" w15:restartNumberingAfterBreak="0">
-    <w:nsid w:val="19017836"/>
+    <w:nsid w:val="0C1A6482"/>
     <w:multiLevelType w:val="hybridMultilevel"/>
-    <w:tmpl w:val="E2D6C008"/>
+    <w:tmpl w:val="2938BE1C"/>
     <w:lvl w:ilvl="0" w:tplc="04090001">
       <w:start w:val="1"/>
       <w:numFmt w:val="bullet"/>
       <w:lvlText w:val=""/>
       <w:lvlJc w:val="left"/>
       <w:pPr>
-        <w:ind w:left="720" w:hanging="360"/>
+        <w:ind w:left="1440" w:hanging="360"/>
       </w:pPr>
       <w:rPr>
         <w:rFonts w:ascii="Symbol" w:hAnsi="Symbol" w:hint="default"/>
@@ -1747,7 +4952,7 @@
       <w:lvlText w:val="o"/>
       <w:lvlJc w:val="left"/>
       <w:pPr>
-        <w:ind w:left="1440" w:hanging="360"/>
+        <w:ind w:left="2160" w:hanging="360"/>
       </w:pPr>
       <w:rPr>
         <w:rFonts w:ascii="Courier New" w:hAnsi="Courier New" w:cs="Courier New" w:hint="default"/>
@@ -1759,7 +4964,7 @@
       <w:lvlText w:val=""/>
       <w:lvlJc w:val="left"/>
       <w:pPr>
-        <w:ind w:left="2160" w:hanging="360"/>
+        <w:ind w:left="2880" w:hanging="360"/>
       </w:pPr>
       <w:rPr>
         <w:rFonts w:ascii="Wingdings" w:hAnsi="Wingdings" w:hint="default"/>
@@ -1771,7 +4976,7 @@
       <w:lvlText w:val=""/>
       <w:lvlJc w:val="left"/>
       <w:pPr>
-        <w:ind w:left="2880" w:hanging="360"/>
+        <w:ind w:left="3600" w:hanging="360"/>
       </w:pPr>
       <w:rPr>
         <w:rFonts w:ascii="Symbol" w:hAnsi="Symbol" w:hint="default"/>
@@ -1783,7 +4988,7 @@
       <w:lvlText w:val="o"/>
       <w:lvlJc w:val="left"/>
       <w:pPr>
-        <w:ind w:left="3600" w:hanging="360"/>
+        <w:ind w:left="4320" w:hanging="360"/>
       </w:pPr>
       <w:rPr>
         <w:rFonts w:ascii="Courier New" w:hAnsi="Courier New" w:cs="Courier New" w:hint="default"/>
@@ -1795,7 +5000,7 @@
       <w:lvlText w:val=""/>
       <w:lvlJc w:val="left"/>
       <w:pPr>
-        <w:ind w:left="4320" w:hanging="360"/>
+        <w:ind w:left="5040" w:hanging="360"/>
       </w:pPr>
       <w:rPr>
         <w:rFonts w:ascii="Wingdings" w:hAnsi="Wingdings" w:hint="default"/>
@@ -1807,7 +5012,7 @@
       <w:lvlText w:val=""/>
       <w:lvlJc w:val="left"/>
       <w:pPr>
-        <w:ind w:left="5040" w:hanging="360"/>
+        <w:ind w:left="5760" w:hanging="360"/>
       </w:pPr>
       <w:rPr>
         <w:rFonts w:ascii="Symbol" w:hAnsi="Symbol" w:hint="default"/>
@@ -1819,7 +5024,7 @@
       <w:lvlText w:val="o"/>
       <w:lvlJc w:val="left"/>
       <w:pPr>
-        <w:ind w:left="5760" w:hanging="360"/>
+        <w:ind w:left="6480" w:hanging="360"/>
       </w:pPr>
       <w:rPr>
         <w:rFonts w:ascii="Courier New" w:hAnsi="Courier New" w:cs="Courier New" w:hint="default"/>
@@ -1831,7 +5036,7 @@
       <w:lvlText w:val=""/>
       <w:lvlJc w:val="left"/>
       <w:pPr>
-        <w:ind w:left="6480" w:hanging="360"/>
+        <w:ind w:left="7200" w:hanging="360"/>
       </w:pPr>
       <w:rPr>
         <w:rFonts w:ascii="Wingdings" w:hAnsi="Wingdings" w:hint="default"/>
@@ -1839,6 +5044,119 @@
     </w:lvl>
   </w:abstractNum>
   <w:abstractNum w:abstractNumId="1" w15:restartNumberingAfterBreak="0">
+    <w:nsid w:val="19017836"/>
+    <w:multiLevelType w:val="hybridMultilevel"/>
+    <w:tmpl w:val="17849984"/>
+    <w:lvl w:ilvl="0" w:tplc="04090001">
+      <w:start w:val="1"/>
+      <w:numFmt w:val="bullet"/>
+      <w:lvlText w:val=""/>
+      <w:lvlJc w:val="left"/>
+      <w:pPr>
+        <w:ind w:left="720" w:hanging="360"/>
+      </w:pPr>
+      <w:rPr>
+        <w:rFonts w:ascii="Symbol" w:hAnsi="Symbol" w:hint="default"/>
+      </w:rPr>
+    </w:lvl>
+    <w:lvl w:ilvl="1" w:tplc="04090003" w:tentative="1">
+      <w:start w:val="1"/>
+      <w:numFmt w:val="bullet"/>
+      <w:lvlText w:val="o"/>
+      <w:lvlJc w:val="left"/>
+      <w:pPr>
+        <w:ind w:left="1440" w:hanging="360"/>
+      </w:pPr>
+      <w:rPr>
+        <w:rFonts w:ascii="Courier New" w:hAnsi="Courier New" w:cs="Courier New" w:hint="default"/>
+      </w:rPr>
+    </w:lvl>
+    <w:lvl w:ilvl="2" w:tplc="04090005" w:tentative="1">
+      <w:start w:val="1"/>
+      <w:numFmt w:val="bullet"/>
+      <w:lvlText w:val=""/>
+      <w:lvlJc w:val="left"/>
+      <w:pPr>
+        <w:ind w:left="2160" w:hanging="360"/>
+      </w:pPr>
+      <w:rPr>
+        <w:rFonts w:ascii="Wingdings" w:hAnsi="Wingdings" w:hint="default"/>
+      </w:rPr>
+    </w:lvl>
+    <w:lvl w:ilvl="3" w:tplc="04090001" w:tentative="1">
+      <w:start w:val="1"/>
+      <w:numFmt w:val="bullet"/>
+      <w:lvlText w:val=""/>
+      <w:lvlJc w:val="left"/>
+      <w:pPr>
+        <w:ind w:left="2880" w:hanging="360"/>
+      </w:pPr>
+      <w:rPr>
+        <w:rFonts w:ascii="Symbol" w:hAnsi="Symbol" w:hint="default"/>
+      </w:rPr>
+    </w:lvl>
+    <w:lvl w:ilvl="4" w:tplc="04090003" w:tentative="1">
+      <w:start w:val="1"/>
+      <w:numFmt w:val="bullet"/>
+      <w:lvlText w:val="o"/>
+      <w:lvlJc w:val="left"/>
+      <w:pPr>
+        <w:ind w:left="3600" w:hanging="360"/>
+      </w:pPr>
+      <w:rPr>
+        <w:rFonts w:ascii="Courier New" w:hAnsi="Courier New" w:cs="Courier New" w:hint="default"/>
+      </w:rPr>
+    </w:lvl>
+    <w:lvl w:ilvl="5" w:tplc="04090005" w:tentative="1">
+      <w:start w:val="1"/>
+      <w:numFmt w:val="bullet"/>
+      <w:lvlText w:val=""/>
+      <w:lvlJc w:val="left"/>
+      <w:pPr>
+        <w:ind w:left="4320" w:hanging="360"/>
+      </w:pPr>
+      <w:rPr>
+        <w:rFonts w:ascii="Wingdings" w:hAnsi="Wingdings" w:hint="default"/>
+      </w:rPr>
+    </w:lvl>
+    <w:lvl w:ilvl="6" w:tplc="04090001" w:tentative="1">
+      <w:start w:val="1"/>
+      <w:numFmt w:val="bullet"/>
+      <w:lvlText w:val=""/>
+      <w:lvlJc w:val="left"/>
+      <w:pPr>
+        <w:ind w:left="5040" w:hanging="360"/>
+      </w:pPr>
+      <w:rPr>
+        <w:rFonts w:ascii="Symbol" w:hAnsi="Symbol" w:hint="default"/>
+      </w:rPr>
+    </w:lvl>
+    <w:lvl w:ilvl="7" w:tplc="04090003" w:tentative="1">
+      <w:start w:val="1"/>
+      <w:numFmt w:val="bullet"/>
+      <w:lvlText w:val="o"/>
+      <w:lvlJc w:val="left"/>
+      <w:pPr>
+        <w:ind w:left="5760" w:hanging="360"/>
+      </w:pPr>
+      <w:rPr>
+        <w:rFonts w:ascii="Courier New" w:hAnsi="Courier New" w:cs="Courier New" w:hint="default"/>
+      </w:rPr>
+    </w:lvl>
+    <w:lvl w:ilvl="8" w:tplc="04090005" w:tentative="1">
+      <w:start w:val="1"/>
+      <w:numFmt w:val="bullet"/>
+      <w:lvlText w:val=""/>
+      <w:lvlJc w:val="left"/>
+      <w:pPr>
+        <w:ind w:left="6480" w:hanging="360"/>
+      </w:pPr>
+      <w:rPr>
+        <w:rFonts w:ascii="Wingdings" w:hAnsi="Wingdings" w:hint="default"/>
+      </w:rPr>
+    </w:lvl>
+  </w:abstractNum>
+  <w:abstractNum w:abstractNumId="2" w15:restartNumberingAfterBreak="0">
     <w:nsid w:val="22C2261F"/>
     <w:multiLevelType w:val="multilevel"/>
     <w:tmpl w:val="5B380FD0"/>
@@ -1987,7 +5305,7 @@
       </w:rPr>
     </w:lvl>
   </w:abstractNum>
-  <w:abstractNum w:abstractNumId="2" w15:restartNumberingAfterBreak="0">
+  <w:abstractNum w:abstractNumId="3" w15:restartNumberingAfterBreak="0">
     <w:nsid w:val="2BEB0538"/>
     <w:multiLevelType w:val="multilevel"/>
     <w:tmpl w:val="D5B07022"/>
@@ -2104,7 +5422,7 @@
       </w:pPr>
     </w:lvl>
   </w:abstractNum>
-  <w:abstractNum w:abstractNumId="3" w15:restartNumberingAfterBreak="0">
+  <w:abstractNum w:abstractNumId="4" w15:restartNumberingAfterBreak="0">
     <w:nsid w:val="67E80C78"/>
     <w:multiLevelType w:val="multilevel"/>
     <w:tmpl w:val="2FAA0512"/>
@@ -2221,7 +5539,7 @@
       </w:pPr>
     </w:lvl>
   </w:abstractNum>
-  <w:abstractNum w:abstractNumId="4" w15:restartNumberingAfterBreak="0">
+  <w:abstractNum w:abstractNumId="5" w15:restartNumberingAfterBreak="0">
     <w:nsid w:val="6AA6284D"/>
     <w:multiLevelType w:val="multilevel"/>
     <w:tmpl w:val="AF2E1F5E"/>
@@ -2371,19 +5689,22 @@
     </w:lvl>
   </w:abstractNum>
   <w:num w:numId="1" w16cid:durableId="776143101">
-    <w:abstractNumId w:val="0"/>
+    <w:abstractNumId w:val="1"/>
   </w:num>
   <w:num w:numId="2" w16cid:durableId="1572038533">
+    <w:abstractNumId w:val="4"/>
+  </w:num>
+  <w:num w:numId="3" w16cid:durableId="206375511">
+    <w:abstractNumId w:val="2"/>
+  </w:num>
+  <w:num w:numId="4" w16cid:durableId="1450969599">
+    <w:abstractNumId w:val="5"/>
+  </w:num>
+  <w:num w:numId="5" w16cid:durableId="823276846">
     <w:abstractNumId w:val="3"/>
   </w:num>
-  <w:num w:numId="3" w16cid:durableId="206375511">
-    <w:abstractNumId w:val="1"/>
-  </w:num>
-  <w:num w:numId="4" w16cid:durableId="1450969599">
-    <w:abstractNumId w:val="4"/>
-  </w:num>
-  <w:num w:numId="5" w16cid:durableId="823276846">
-    <w:abstractNumId w:val="2"/>
+  <w:num w:numId="6" w16cid:durableId="1957639144">
+    <w:abstractNumId w:val="0"/>
   </w:num>
 </w:numbering>
 </file>
@@ -3297,6 +6618,713 @@
       <w:spacing w:val="5"/>
     </w:rPr>
   </w:style>
+  <w:style w:type="table" w:styleId="TableGrid">
+    <w:name w:val="Table Grid"/>
+    <w:basedOn w:val="TableNormal"/>
+    <w:uiPriority w:val="39"/>
+    <w:rsid w:val="00901DFE"/>
+    <w:tblPr>
+      <w:tblBorders>
+        <w:top w:val="single" w:sz="4" w:space="0" w:color="auto"/>
+        <w:left w:val="single" w:sz="4" w:space="0" w:color="auto"/>
+        <w:bottom w:val="single" w:sz="4" w:space="0" w:color="auto"/>
+        <w:right w:val="single" w:sz="4" w:space="0" w:color="auto"/>
+        <w:insideH w:val="single" w:sz="4" w:space="0" w:color="auto"/>
+        <w:insideV w:val="single" w:sz="4" w:space="0" w:color="auto"/>
+      </w:tblBorders>
+    </w:tblPr>
+  </w:style>
+  <w:style w:type="table" w:styleId="GridTable5Dark-Accent1">
+    <w:name w:val="Grid Table 5 Dark Accent 1"/>
+    <w:basedOn w:val="TableNormal"/>
+    <w:uiPriority w:val="50"/>
+    <w:rsid w:val="00901DFE"/>
+    <w:tblPr>
+      <w:tblStyleRowBandSize w:val="1"/>
+      <w:tblStyleColBandSize w:val="1"/>
+      <w:tblBorders>
+        <w:top w:val="single" w:sz="4" w:space="0" w:color="FFFFFF" w:themeColor="background1"/>
+        <w:left w:val="single" w:sz="4" w:space="0" w:color="FFFFFF" w:themeColor="background1"/>
+        <w:bottom w:val="single" w:sz="4" w:space="0" w:color="FFFFFF" w:themeColor="background1"/>
+        <w:right w:val="single" w:sz="4" w:space="0" w:color="FFFFFF" w:themeColor="background1"/>
+        <w:insideH w:val="single" w:sz="4" w:space="0" w:color="FFFFFF" w:themeColor="background1"/>
+        <w:insideV w:val="single" w:sz="4" w:space="0" w:color="FFFFFF" w:themeColor="background1"/>
+      </w:tblBorders>
+    </w:tblPr>
+    <w:tcPr>
+      <w:shd w:val="clear" w:color="auto" w:fill="C1E4F5" w:themeFill="accent1" w:themeFillTint="33"/>
+    </w:tcPr>
+    <w:tblStylePr w:type="firstRow">
+      <w:rPr>
+        <w:b/>
+        <w:bCs/>
+        <w:color w:val="FFFFFF" w:themeColor="background1"/>
+      </w:rPr>
+      <w:tblPr/>
+      <w:tcPr>
+        <w:tcBorders>
+          <w:top w:val="single" w:sz="4" w:space="0" w:color="FFFFFF" w:themeColor="background1"/>
+          <w:left w:val="single" w:sz="4" w:space="0" w:color="FFFFFF" w:themeColor="background1"/>
+          <w:right w:val="single" w:sz="4" w:space="0" w:color="FFFFFF" w:themeColor="background1"/>
+          <w:insideH w:val="nil"/>
+          <w:insideV w:val="nil"/>
+        </w:tcBorders>
+        <w:shd w:val="clear" w:color="auto" w:fill="156082" w:themeFill="accent1"/>
+      </w:tcPr>
+    </w:tblStylePr>
+    <w:tblStylePr w:type="lastRow">
+      <w:rPr>
+        <w:b/>
+        <w:bCs/>
+        <w:color w:val="FFFFFF" w:themeColor="background1"/>
+      </w:rPr>
+      <w:tblPr/>
+      <w:tcPr>
+        <w:tcBorders>
+          <w:left w:val="single" w:sz="4" w:space="0" w:color="FFFFFF" w:themeColor="background1"/>
+          <w:bottom w:val="single" w:sz="4" w:space="0" w:color="FFFFFF" w:themeColor="background1"/>
+          <w:right w:val="single" w:sz="4" w:space="0" w:color="FFFFFF" w:themeColor="background1"/>
+          <w:insideH w:val="nil"/>
+          <w:insideV w:val="nil"/>
+        </w:tcBorders>
+        <w:shd w:val="clear" w:color="auto" w:fill="156082" w:themeFill="accent1"/>
+      </w:tcPr>
+    </w:tblStylePr>
+    <w:tblStylePr w:type="firstCol">
+      <w:rPr>
+        <w:b/>
+        <w:bCs/>
+        <w:color w:val="FFFFFF" w:themeColor="background1"/>
+      </w:rPr>
+      <w:tblPr/>
+      <w:tcPr>
+        <w:tcBorders>
+          <w:top w:val="single" w:sz="4" w:space="0" w:color="FFFFFF" w:themeColor="background1"/>
+          <w:left w:val="single" w:sz="4" w:space="0" w:color="FFFFFF" w:themeColor="background1"/>
+          <w:bottom w:val="single" w:sz="4" w:space="0" w:color="FFFFFF" w:themeColor="background1"/>
+          <w:insideV w:val="nil"/>
+        </w:tcBorders>
+        <w:shd w:val="clear" w:color="auto" w:fill="156082" w:themeFill="accent1"/>
+      </w:tcPr>
+    </w:tblStylePr>
+    <w:tblStylePr w:type="lastCol">
+      <w:rPr>
+        <w:b/>
+        <w:bCs/>
+        <w:color w:val="FFFFFF" w:themeColor="background1"/>
+      </w:rPr>
+      <w:tblPr/>
+      <w:tcPr>
+        <w:tcBorders>
+          <w:top w:val="single" w:sz="4" w:space="0" w:color="FFFFFF" w:themeColor="background1"/>
+          <w:bottom w:val="single" w:sz="4" w:space="0" w:color="FFFFFF" w:themeColor="background1"/>
+          <w:right w:val="single" w:sz="4" w:space="0" w:color="FFFFFF" w:themeColor="background1"/>
+          <w:insideV w:val="nil"/>
+        </w:tcBorders>
+        <w:shd w:val="clear" w:color="auto" w:fill="156082" w:themeFill="accent1"/>
+      </w:tcPr>
+    </w:tblStylePr>
+    <w:tblStylePr w:type="band1Vert">
+      <w:tblPr/>
+      <w:tcPr>
+        <w:shd w:val="clear" w:color="auto" w:fill="83CAEB" w:themeFill="accent1" w:themeFillTint="66"/>
+      </w:tcPr>
+    </w:tblStylePr>
+    <w:tblStylePr w:type="band1Horz">
+      <w:tblPr/>
+      <w:tcPr>
+        <w:shd w:val="clear" w:color="auto" w:fill="83CAEB" w:themeFill="accent1" w:themeFillTint="66"/>
+      </w:tcPr>
+    </w:tblStylePr>
+  </w:style>
+  <w:style w:type="table" w:styleId="GridTable5Dark">
+    <w:name w:val="Grid Table 5 Dark"/>
+    <w:basedOn w:val="TableNormal"/>
+    <w:uiPriority w:val="50"/>
+    <w:rsid w:val="00901DFE"/>
+    <w:tblPr>
+      <w:tblStyleRowBandSize w:val="1"/>
+      <w:tblStyleColBandSize w:val="1"/>
+      <w:tblBorders>
+        <w:top w:val="single" w:sz="4" w:space="0" w:color="FFFFFF" w:themeColor="background1"/>
+        <w:left w:val="single" w:sz="4" w:space="0" w:color="FFFFFF" w:themeColor="background1"/>
+        <w:bottom w:val="single" w:sz="4" w:space="0" w:color="FFFFFF" w:themeColor="background1"/>
+        <w:right w:val="single" w:sz="4" w:space="0" w:color="FFFFFF" w:themeColor="background1"/>
+        <w:insideH w:val="single" w:sz="4" w:space="0" w:color="FFFFFF" w:themeColor="background1"/>
+        <w:insideV w:val="single" w:sz="4" w:space="0" w:color="FFFFFF" w:themeColor="background1"/>
+      </w:tblBorders>
+    </w:tblPr>
+    <w:tcPr>
+      <w:shd w:val="clear" w:color="auto" w:fill="CCCCCC" w:themeFill="text1" w:themeFillTint="33"/>
+    </w:tcPr>
+    <w:tblStylePr w:type="firstRow">
+      <w:rPr>
+        <w:b/>
+        <w:bCs/>
+        <w:color w:val="FFFFFF" w:themeColor="background1"/>
+      </w:rPr>
+      <w:tblPr/>
+      <w:tcPr>
+        <w:tcBorders>
+          <w:top w:val="single" w:sz="4" w:space="0" w:color="FFFFFF" w:themeColor="background1"/>
+          <w:left w:val="single" w:sz="4" w:space="0" w:color="FFFFFF" w:themeColor="background1"/>
+          <w:right w:val="single" w:sz="4" w:space="0" w:color="FFFFFF" w:themeColor="background1"/>
+          <w:insideH w:val="nil"/>
+          <w:insideV w:val="nil"/>
+        </w:tcBorders>
+        <w:shd w:val="clear" w:color="auto" w:fill="000000" w:themeFill="text1"/>
+      </w:tcPr>
+    </w:tblStylePr>
+    <w:tblStylePr w:type="lastRow">
+      <w:rPr>
+        <w:b/>
+        <w:bCs/>
+        <w:color w:val="FFFFFF" w:themeColor="background1"/>
+      </w:rPr>
+      <w:tblPr/>
+      <w:tcPr>
+        <w:tcBorders>
+          <w:left w:val="single" w:sz="4" w:space="0" w:color="FFFFFF" w:themeColor="background1"/>
+          <w:bottom w:val="single" w:sz="4" w:space="0" w:color="FFFFFF" w:themeColor="background1"/>
+          <w:right w:val="single" w:sz="4" w:space="0" w:color="FFFFFF" w:themeColor="background1"/>
+          <w:insideH w:val="nil"/>
+          <w:insideV w:val="nil"/>
+        </w:tcBorders>
+        <w:shd w:val="clear" w:color="auto" w:fill="000000" w:themeFill="text1"/>
+      </w:tcPr>
+    </w:tblStylePr>
+    <w:tblStylePr w:type="firstCol">
+      <w:rPr>
+        <w:b/>
+        <w:bCs/>
+        <w:color w:val="FFFFFF" w:themeColor="background1"/>
+      </w:rPr>
+      <w:tblPr/>
+      <w:tcPr>
+        <w:tcBorders>
+          <w:top w:val="single" w:sz="4" w:space="0" w:color="FFFFFF" w:themeColor="background1"/>
+          <w:left w:val="single" w:sz="4" w:space="0" w:color="FFFFFF" w:themeColor="background1"/>
+          <w:bottom w:val="single" w:sz="4" w:space="0" w:color="FFFFFF" w:themeColor="background1"/>
+          <w:insideV w:val="nil"/>
+        </w:tcBorders>
+        <w:shd w:val="clear" w:color="auto" w:fill="000000" w:themeFill="text1"/>
+      </w:tcPr>
+    </w:tblStylePr>
+    <w:tblStylePr w:type="lastCol">
+      <w:rPr>
+        <w:b/>
+        <w:bCs/>
+        <w:color w:val="FFFFFF" w:themeColor="background1"/>
+      </w:rPr>
+      <w:tblPr/>
+      <w:tcPr>
+        <w:tcBorders>
+          <w:top w:val="single" w:sz="4" w:space="0" w:color="FFFFFF" w:themeColor="background1"/>
+          <w:bottom w:val="single" w:sz="4" w:space="0" w:color="FFFFFF" w:themeColor="background1"/>
+          <w:right w:val="single" w:sz="4" w:space="0" w:color="FFFFFF" w:themeColor="background1"/>
+          <w:insideV w:val="nil"/>
+        </w:tcBorders>
+        <w:shd w:val="clear" w:color="auto" w:fill="000000" w:themeFill="text1"/>
+      </w:tcPr>
+    </w:tblStylePr>
+    <w:tblStylePr w:type="band1Vert">
+      <w:tblPr/>
+      <w:tcPr>
+        <w:shd w:val="clear" w:color="auto" w:fill="999999" w:themeFill="text1" w:themeFillTint="66"/>
+      </w:tcPr>
+    </w:tblStylePr>
+    <w:tblStylePr w:type="band1Horz">
+      <w:tblPr/>
+      <w:tcPr>
+        <w:shd w:val="clear" w:color="auto" w:fill="999999" w:themeFill="text1" w:themeFillTint="66"/>
+      </w:tcPr>
+    </w:tblStylePr>
+  </w:style>
+  <w:style w:type="table" w:styleId="GridTable5Dark-Accent2">
+    <w:name w:val="Grid Table 5 Dark Accent 2"/>
+    <w:basedOn w:val="TableNormal"/>
+    <w:uiPriority w:val="50"/>
+    <w:rsid w:val="00901DFE"/>
+    <w:tblPr>
+      <w:tblStyleRowBandSize w:val="1"/>
+      <w:tblStyleColBandSize w:val="1"/>
+      <w:tblBorders>
+        <w:top w:val="single" w:sz="4" w:space="0" w:color="FFFFFF" w:themeColor="background1"/>
+        <w:left w:val="single" w:sz="4" w:space="0" w:color="FFFFFF" w:themeColor="background1"/>
+        <w:bottom w:val="single" w:sz="4" w:space="0" w:color="FFFFFF" w:themeColor="background1"/>
+        <w:right w:val="single" w:sz="4" w:space="0" w:color="FFFFFF" w:themeColor="background1"/>
+        <w:insideH w:val="single" w:sz="4" w:space="0" w:color="FFFFFF" w:themeColor="background1"/>
+        <w:insideV w:val="single" w:sz="4" w:space="0" w:color="FFFFFF" w:themeColor="background1"/>
+      </w:tblBorders>
+    </w:tblPr>
+    <w:tcPr>
+      <w:shd w:val="clear" w:color="auto" w:fill="FAE2D5" w:themeFill="accent2" w:themeFillTint="33"/>
+    </w:tcPr>
+    <w:tblStylePr w:type="firstRow">
+      <w:rPr>
+        <w:b/>
+        <w:bCs/>
+        <w:color w:val="FFFFFF" w:themeColor="background1"/>
+      </w:rPr>
+      <w:tblPr/>
+      <w:tcPr>
+        <w:tcBorders>
+          <w:top w:val="single" w:sz="4" w:space="0" w:color="FFFFFF" w:themeColor="background1"/>
+          <w:left w:val="single" w:sz="4" w:space="0" w:color="FFFFFF" w:themeColor="background1"/>
+          <w:right w:val="single" w:sz="4" w:space="0" w:color="FFFFFF" w:themeColor="background1"/>
+          <w:insideH w:val="nil"/>
+          <w:insideV w:val="nil"/>
+        </w:tcBorders>
+        <w:shd w:val="clear" w:color="auto" w:fill="E97132" w:themeFill="accent2"/>
+      </w:tcPr>
+    </w:tblStylePr>
+    <w:tblStylePr w:type="lastRow">
+      <w:rPr>
+        <w:b/>
+        <w:bCs/>
+        <w:color w:val="FFFFFF" w:themeColor="background1"/>
+      </w:rPr>
+      <w:tblPr/>
+      <w:tcPr>
+        <w:tcBorders>
+          <w:left w:val="single" w:sz="4" w:space="0" w:color="FFFFFF" w:themeColor="background1"/>
+          <w:bottom w:val="single" w:sz="4" w:space="0" w:color="FFFFFF" w:themeColor="background1"/>
+          <w:right w:val="single" w:sz="4" w:space="0" w:color="FFFFFF" w:themeColor="background1"/>
+          <w:insideH w:val="nil"/>
+          <w:insideV w:val="nil"/>
+        </w:tcBorders>
+        <w:shd w:val="clear" w:color="auto" w:fill="E97132" w:themeFill="accent2"/>
+      </w:tcPr>
+    </w:tblStylePr>
+    <w:tblStylePr w:type="firstCol">
+      <w:rPr>
+        <w:b/>
+        <w:bCs/>
+        <w:color w:val="FFFFFF" w:themeColor="background1"/>
+      </w:rPr>
+      <w:tblPr/>
+      <w:tcPr>
+        <w:tcBorders>
+          <w:top w:val="single" w:sz="4" w:space="0" w:color="FFFFFF" w:themeColor="background1"/>
+          <w:left w:val="single" w:sz="4" w:space="0" w:color="FFFFFF" w:themeColor="background1"/>
+          <w:bottom w:val="single" w:sz="4" w:space="0" w:color="FFFFFF" w:themeColor="background1"/>
+          <w:insideV w:val="nil"/>
+        </w:tcBorders>
+        <w:shd w:val="clear" w:color="auto" w:fill="E97132" w:themeFill="accent2"/>
+      </w:tcPr>
+    </w:tblStylePr>
+    <w:tblStylePr w:type="lastCol">
+      <w:rPr>
+        <w:b/>
+        <w:bCs/>
+        <w:color w:val="FFFFFF" w:themeColor="background1"/>
+      </w:rPr>
+      <w:tblPr/>
+      <w:tcPr>
+        <w:tcBorders>
+          <w:top w:val="single" w:sz="4" w:space="0" w:color="FFFFFF" w:themeColor="background1"/>
+          <w:bottom w:val="single" w:sz="4" w:space="0" w:color="FFFFFF" w:themeColor="background1"/>
+          <w:right w:val="single" w:sz="4" w:space="0" w:color="FFFFFF" w:themeColor="background1"/>
+          <w:insideV w:val="nil"/>
+        </w:tcBorders>
+        <w:shd w:val="clear" w:color="auto" w:fill="E97132" w:themeFill="accent2"/>
+      </w:tcPr>
+    </w:tblStylePr>
+    <w:tblStylePr w:type="band1Vert">
+      <w:tblPr/>
+      <w:tcPr>
+        <w:shd w:val="clear" w:color="auto" w:fill="F6C5AC" w:themeFill="accent2" w:themeFillTint="66"/>
+      </w:tcPr>
+    </w:tblStylePr>
+    <w:tblStylePr w:type="band1Horz">
+      <w:tblPr/>
+      <w:tcPr>
+        <w:shd w:val="clear" w:color="auto" w:fill="F6C5AC" w:themeFill="accent2" w:themeFillTint="66"/>
+      </w:tcPr>
+    </w:tblStylePr>
+  </w:style>
+  <w:style w:type="table" w:styleId="GridTable4-Accent6">
+    <w:name w:val="Grid Table 4 Accent 6"/>
+    <w:basedOn w:val="TableNormal"/>
+    <w:uiPriority w:val="49"/>
+    <w:rsid w:val="00901DFE"/>
+    <w:tblPr>
+      <w:tblStyleRowBandSize w:val="1"/>
+      <w:tblStyleColBandSize w:val="1"/>
+      <w:tblBorders>
+        <w:top w:val="single" w:sz="4" w:space="0" w:color="8DD873" w:themeColor="accent6" w:themeTint="99"/>
+        <w:left w:val="single" w:sz="4" w:space="0" w:color="8DD873" w:themeColor="accent6" w:themeTint="99"/>
+        <w:bottom w:val="single" w:sz="4" w:space="0" w:color="8DD873" w:themeColor="accent6" w:themeTint="99"/>
+        <w:right w:val="single" w:sz="4" w:space="0" w:color="8DD873" w:themeColor="accent6" w:themeTint="99"/>
+        <w:insideH w:val="single" w:sz="4" w:space="0" w:color="8DD873" w:themeColor="accent6" w:themeTint="99"/>
+        <w:insideV w:val="single" w:sz="4" w:space="0" w:color="8DD873" w:themeColor="accent6" w:themeTint="99"/>
+      </w:tblBorders>
+    </w:tblPr>
+    <w:tblStylePr w:type="firstRow">
+      <w:rPr>
+        <w:b/>
+        <w:bCs/>
+        <w:color w:val="FFFFFF" w:themeColor="background1"/>
+      </w:rPr>
+      <w:tblPr/>
+      <w:tcPr>
+        <w:tcBorders>
+          <w:top w:val="single" w:sz="4" w:space="0" w:color="4EA72E" w:themeColor="accent6"/>
+          <w:left w:val="single" w:sz="4" w:space="0" w:color="4EA72E" w:themeColor="accent6"/>
+          <w:bottom w:val="single" w:sz="4" w:space="0" w:color="4EA72E" w:themeColor="accent6"/>
+          <w:right w:val="single" w:sz="4" w:space="0" w:color="4EA72E" w:themeColor="accent6"/>
+          <w:insideH w:val="nil"/>
+          <w:insideV w:val="nil"/>
+        </w:tcBorders>
+        <w:shd w:val="clear" w:color="auto" w:fill="4EA72E" w:themeFill="accent6"/>
+      </w:tcPr>
+    </w:tblStylePr>
+    <w:tblStylePr w:type="lastRow">
+      <w:rPr>
+        <w:b/>
+        <w:bCs/>
+      </w:rPr>
+      <w:tblPr/>
+      <w:tcPr>
+        <w:tcBorders>
+          <w:top w:val="double" w:sz="4" w:space="0" w:color="4EA72E" w:themeColor="accent6"/>
+        </w:tcBorders>
+      </w:tcPr>
+    </w:tblStylePr>
+    <w:tblStylePr w:type="firstCol">
+      <w:rPr>
+        <w:b/>
+        <w:bCs/>
+      </w:rPr>
+    </w:tblStylePr>
+    <w:tblStylePr w:type="lastCol">
+      <w:rPr>
+        <w:b/>
+        <w:bCs/>
+      </w:rPr>
+    </w:tblStylePr>
+    <w:tblStylePr w:type="band1Vert">
+      <w:tblPr/>
+      <w:tcPr>
+        <w:shd w:val="clear" w:color="auto" w:fill="D9F2D0" w:themeFill="accent6" w:themeFillTint="33"/>
+      </w:tcPr>
+    </w:tblStylePr>
+    <w:tblStylePr w:type="band1Horz">
+      <w:tblPr/>
+      <w:tcPr>
+        <w:shd w:val="clear" w:color="auto" w:fill="D9F2D0" w:themeFill="accent6" w:themeFillTint="33"/>
+      </w:tcPr>
+    </w:tblStylePr>
+  </w:style>
+  <w:style w:type="table" w:styleId="GridTable5Dark-Accent5">
+    <w:name w:val="Grid Table 5 Dark Accent 5"/>
+    <w:basedOn w:val="TableNormal"/>
+    <w:uiPriority w:val="50"/>
+    <w:rsid w:val="00901DFE"/>
+    <w:tblPr>
+      <w:tblStyleRowBandSize w:val="1"/>
+      <w:tblStyleColBandSize w:val="1"/>
+      <w:tblBorders>
+        <w:top w:val="single" w:sz="4" w:space="0" w:color="FFFFFF" w:themeColor="background1"/>
+        <w:left w:val="single" w:sz="4" w:space="0" w:color="FFFFFF" w:themeColor="background1"/>
+        <w:bottom w:val="single" w:sz="4" w:space="0" w:color="FFFFFF" w:themeColor="background1"/>
+        <w:right w:val="single" w:sz="4" w:space="0" w:color="FFFFFF" w:themeColor="background1"/>
+        <w:insideH w:val="single" w:sz="4" w:space="0" w:color="FFFFFF" w:themeColor="background1"/>
+        <w:insideV w:val="single" w:sz="4" w:space="0" w:color="FFFFFF" w:themeColor="background1"/>
+      </w:tblBorders>
+    </w:tblPr>
+    <w:tcPr>
+      <w:shd w:val="clear" w:color="auto" w:fill="F2CEED" w:themeFill="accent5" w:themeFillTint="33"/>
+    </w:tcPr>
+    <w:tblStylePr w:type="firstRow">
+      <w:rPr>
+        <w:b/>
+        <w:bCs/>
+        <w:color w:val="FFFFFF" w:themeColor="background1"/>
+      </w:rPr>
+      <w:tblPr/>
+      <w:tcPr>
+        <w:tcBorders>
+          <w:top w:val="single" w:sz="4" w:space="0" w:color="FFFFFF" w:themeColor="background1"/>
+          <w:left w:val="single" w:sz="4" w:space="0" w:color="FFFFFF" w:themeColor="background1"/>
+          <w:right w:val="single" w:sz="4" w:space="0" w:color="FFFFFF" w:themeColor="background1"/>
+          <w:insideH w:val="nil"/>
+          <w:insideV w:val="nil"/>
+        </w:tcBorders>
+        <w:shd w:val="clear" w:color="auto" w:fill="A02B93" w:themeFill="accent5"/>
+      </w:tcPr>
+    </w:tblStylePr>
+    <w:tblStylePr w:type="lastRow">
+      <w:rPr>
+        <w:b/>
+        <w:bCs/>
+        <w:color w:val="FFFFFF" w:themeColor="background1"/>
+      </w:rPr>
+      <w:tblPr/>
+      <w:tcPr>
+        <w:tcBorders>
+          <w:left w:val="single" w:sz="4" w:space="0" w:color="FFFFFF" w:themeColor="background1"/>
+          <w:bottom w:val="single" w:sz="4" w:space="0" w:color="FFFFFF" w:themeColor="background1"/>
+          <w:right w:val="single" w:sz="4" w:space="0" w:color="FFFFFF" w:themeColor="background1"/>
+          <w:insideH w:val="nil"/>
+          <w:insideV w:val="nil"/>
+        </w:tcBorders>
+        <w:shd w:val="clear" w:color="auto" w:fill="A02B93" w:themeFill="accent5"/>
+      </w:tcPr>
+    </w:tblStylePr>
+    <w:tblStylePr w:type="firstCol">
+      <w:rPr>
+        <w:b/>
+        <w:bCs/>
+        <w:color w:val="FFFFFF" w:themeColor="background1"/>
+      </w:rPr>
+      <w:tblPr/>
+      <w:tcPr>
+        <w:tcBorders>
+          <w:top w:val="single" w:sz="4" w:space="0" w:color="FFFFFF" w:themeColor="background1"/>
+          <w:left w:val="single" w:sz="4" w:space="0" w:color="FFFFFF" w:themeColor="background1"/>
+          <w:bottom w:val="single" w:sz="4" w:space="0" w:color="FFFFFF" w:themeColor="background1"/>
+          <w:insideV w:val="nil"/>
+        </w:tcBorders>
+        <w:shd w:val="clear" w:color="auto" w:fill="A02B93" w:themeFill="accent5"/>
+      </w:tcPr>
+    </w:tblStylePr>
+    <w:tblStylePr w:type="lastCol">
+      <w:rPr>
+        <w:b/>
+        <w:bCs/>
+        <w:color w:val="FFFFFF" w:themeColor="background1"/>
+      </w:rPr>
+      <w:tblPr/>
+      <w:tcPr>
+        <w:tcBorders>
+          <w:top w:val="single" w:sz="4" w:space="0" w:color="FFFFFF" w:themeColor="background1"/>
+          <w:bottom w:val="single" w:sz="4" w:space="0" w:color="FFFFFF" w:themeColor="background1"/>
+          <w:right w:val="single" w:sz="4" w:space="0" w:color="FFFFFF" w:themeColor="background1"/>
+          <w:insideV w:val="nil"/>
+        </w:tcBorders>
+        <w:shd w:val="clear" w:color="auto" w:fill="A02B93" w:themeFill="accent5"/>
+      </w:tcPr>
+    </w:tblStylePr>
+    <w:tblStylePr w:type="band1Vert">
+      <w:tblPr/>
+      <w:tcPr>
+        <w:shd w:val="clear" w:color="auto" w:fill="E59EDC" w:themeFill="accent5" w:themeFillTint="66"/>
+      </w:tcPr>
+    </w:tblStylePr>
+    <w:tblStylePr w:type="band1Horz">
+      <w:tblPr/>
+      <w:tcPr>
+        <w:shd w:val="clear" w:color="auto" w:fill="E59EDC" w:themeFill="accent5" w:themeFillTint="66"/>
+      </w:tcPr>
+    </w:tblStylePr>
+  </w:style>
+  <w:style w:type="table" w:styleId="GridTable5Dark-Accent6">
+    <w:name w:val="Grid Table 5 Dark Accent 6"/>
+    <w:basedOn w:val="TableNormal"/>
+    <w:uiPriority w:val="50"/>
+    <w:rsid w:val="00901DFE"/>
+    <w:tblPr>
+      <w:tblStyleRowBandSize w:val="1"/>
+      <w:tblStyleColBandSize w:val="1"/>
+      <w:tblBorders>
+        <w:top w:val="single" w:sz="4" w:space="0" w:color="FFFFFF" w:themeColor="background1"/>
+        <w:left w:val="single" w:sz="4" w:space="0" w:color="FFFFFF" w:themeColor="background1"/>
+        <w:bottom w:val="single" w:sz="4" w:space="0" w:color="FFFFFF" w:themeColor="background1"/>
+        <w:right w:val="single" w:sz="4" w:space="0" w:color="FFFFFF" w:themeColor="background1"/>
+        <w:insideH w:val="single" w:sz="4" w:space="0" w:color="FFFFFF" w:themeColor="background1"/>
+        <w:insideV w:val="single" w:sz="4" w:space="0" w:color="FFFFFF" w:themeColor="background1"/>
+      </w:tblBorders>
+    </w:tblPr>
+    <w:tcPr>
+      <w:shd w:val="clear" w:color="auto" w:fill="D9F2D0" w:themeFill="accent6" w:themeFillTint="33"/>
+    </w:tcPr>
+    <w:tblStylePr w:type="firstRow">
+      <w:rPr>
+        <w:b/>
+        <w:bCs/>
+        <w:color w:val="FFFFFF" w:themeColor="background1"/>
+      </w:rPr>
+      <w:tblPr/>
+      <w:tcPr>
+        <w:tcBorders>
+          <w:top w:val="single" w:sz="4" w:space="0" w:color="FFFFFF" w:themeColor="background1"/>
+          <w:left w:val="single" w:sz="4" w:space="0" w:color="FFFFFF" w:themeColor="background1"/>
+          <w:right w:val="single" w:sz="4" w:space="0" w:color="FFFFFF" w:themeColor="background1"/>
+          <w:insideH w:val="nil"/>
+          <w:insideV w:val="nil"/>
+        </w:tcBorders>
+        <w:shd w:val="clear" w:color="auto" w:fill="4EA72E" w:themeFill="accent6"/>
+      </w:tcPr>
+    </w:tblStylePr>
+    <w:tblStylePr w:type="lastRow">
+      <w:rPr>
+        <w:b/>
+        <w:bCs/>
+        <w:color w:val="FFFFFF" w:themeColor="background1"/>
+      </w:rPr>
+      <w:tblPr/>
+      <w:tcPr>
+        <w:tcBorders>
+          <w:left w:val="single" w:sz="4" w:space="0" w:color="FFFFFF" w:themeColor="background1"/>
+          <w:bottom w:val="single" w:sz="4" w:space="0" w:color="FFFFFF" w:themeColor="background1"/>
+          <w:right w:val="single" w:sz="4" w:space="0" w:color="FFFFFF" w:themeColor="background1"/>
+          <w:insideH w:val="nil"/>
+          <w:insideV w:val="nil"/>
+        </w:tcBorders>
+        <w:shd w:val="clear" w:color="auto" w:fill="4EA72E" w:themeFill="accent6"/>
+      </w:tcPr>
+    </w:tblStylePr>
+    <w:tblStylePr w:type="firstCol">
+      <w:rPr>
+        <w:b/>
+        <w:bCs/>
+        <w:color w:val="FFFFFF" w:themeColor="background1"/>
+      </w:rPr>
+      <w:tblPr/>
+      <w:tcPr>
+        <w:tcBorders>
+          <w:top w:val="single" w:sz="4" w:space="0" w:color="FFFFFF" w:themeColor="background1"/>
+          <w:left w:val="single" w:sz="4" w:space="0" w:color="FFFFFF" w:themeColor="background1"/>
+          <w:bottom w:val="single" w:sz="4" w:space="0" w:color="FFFFFF" w:themeColor="background1"/>
+          <w:insideV w:val="nil"/>
+        </w:tcBorders>
+        <w:shd w:val="clear" w:color="auto" w:fill="4EA72E" w:themeFill="accent6"/>
+      </w:tcPr>
+    </w:tblStylePr>
+    <w:tblStylePr w:type="lastCol">
+      <w:rPr>
+        <w:b/>
+        <w:bCs/>
+        <w:color w:val="FFFFFF" w:themeColor="background1"/>
+      </w:rPr>
+      <w:tblPr/>
+      <w:tcPr>
+        <w:tcBorders>
+          <w:top w:val="single" w:sz="4" w:space="0" w:color="FFFFFF" w:themeColor="background1"/>
+          <w:bottom w:val="single" w:sz="4" w:space="0" w:color="FFFFFF" w:themeColor="background1"/>
+          <w:right w:val="single" w:sz="4" w:space="0" w:color="FFFFFF" w:themeColor="background1"/>
+          <w:insideV w:val="nil"/>
+        </w:tcBorders>
+        <w:shd w:val="clear" w:color="auto" w:fill="4EA72E" w:themeFill="accent6"/>
+      </w:tcPr>
+    </w:tblStylePr>
+    <w:tblStylePr w:type="band1Vert">
+      <w:tblPr/>
+      <w:tcPr>
+        <w:shd w:val="clear" w:color="auto" w:fill="B3E5A1" w:themeFill="accent6" w:themeFillTint="66"/>
+      </w:tcPr>
+    </w:tblStylePr>
+    <w:tblStylePr w:type="band1Horz">
+      <w:tblPr/>
+      <w:tcPr>
+        <w:shd w:val="clear" w:color="auto" w:fill="B3E5A1" w:themeFill="accent6" w:themeFillTint="66"/>
+      </w:tcPr>
+    </w:tblStylePr>
+  </w:style>
+  <w:style w:type="table" w:styleId="GridTable5Dark-Accent3">
+    <w:name w:val="Grid Table 5 Dark Accent 3"/>
+    <w:basedOn w:val="TableNormal"/>
+    <w:uiPriority w:val="50"/>
+    <w:rsid w:val="00901DFE"/>
+    <w:tblPr>
+      <w:tblStyleRowBandSize w:val="1"/>
+      <w:tblStyleColBandSize w:val="1"/>
+      <w:tblBorders>
+        <w:top w:val="single" w:sz="4" w:space="0" w:color="FFFFFF" w:themeColor="background1"/>
+        <w:left w:val="single" w:sz="4" w:space="0" w:color="FFFFFF" w:themeColor="background1"/>
+        <w:bottom w:val="single" w:sz="4" w:space="0" w:color="FFFFFF" w:themeColor="background1"/>
+        <w:right w:val="single" w:sz="4" w:space="0" w:color="FFFFFF" w:themeColor="background1"/>
+        <w:insideH w:val="single" w:sz="4" w:space="0" w:color="FFFFFF" w:themeColor="background1"/>
+        <w:insideV w:val="single" w:sz="4" w:space="0" w:color="FFFFFF" w:themeColor="background1"/>
+      </w:tblBorders>
+    </w:tblPr>
+    <w:tcPr>
+      <w:shd w:val="clear" w:color="auto" w:fill="C1F0C7" w:themeFill="accent3" w:themeFillTint="33"/>
+    </w:tcPr>
+    <w:tblStylePr w:type="firstRow">
+      <w:rPr>
+        <w:b/>
+        <w:bCs/>
+        <w:color w:val="FFFFFF" w:themeColor="background1"/>
+      </w:rPr>
+      <w:tblPr/>
+      <w:tcPr>
+        <w:tcBorders>
+          <w:top w:val="single" w:sz="4" w:space="0" w:color="FFFFFF" w:themeColor="background1"/>
+          <w:left w:val="single" w:sz="4" w:space="0" w:color="FFFFFF" w:themeColor="background1"/>
+          <w:right w:val="single" w:sz="4" w:space="0" w:color="FFFFFF" w:themeColor="background1"/>
+          <w:insideH w:val="nil"/>
+          <w:insideV w:val="nil"/>
+        </w:tcBorders>
+        <w:shd w:val="clear" w:color="auto" w:fill="196B24" w:themeFill="accent3"/>
+      </w:tcPr>
+    </w:tblStylePr>
+    <w:tblStylePr w:type="lastRow">
+      <w:rPr>
+        <w:b/>
+        <w:bCs/>
+        <w:color w:val="FFFFFF" w:themeColor="background1"/>
+      </w:rPr>
+      <w:tblPr/>
+      <w:tcPr>
+        <w:tcBorders>
+          <w:left w:val="single" w:sz="4" w:space="0" w:color="FFFFFF" w:themeColor="background1"/>
+          <w:bottom w:val="single" w:sz="4" w:space="0" w:color="FFFFFF" w:themeColor="background1"/>
+          <w:right w:val="single" w:sz="4" w:space="0" w:color="FFFFFF" w:themeColor="background1"/>
+          <w:insideH w:val="nil"/>
+          <w:insideV w:val="nil"/>
+        </w:tcBorders>
+        <w:shd w:val="clear" w:color="auto" w:fill="196B24" w:themeFill="accent3"/>
+      </w:tcPr>
+    </w:tblStylePr>
+    <w:tblStylePr w:type="firstCol">
+      <w:rPr>
+        <w:b/>
+        <w:bCs/>
+        <w:color w:val="FFFFFF" w:themeColor="background1"/>
+      </w:rPr>
+      <w:tblPr/>
+      <w:tcPr>
+        <w:tcBorders>
+          <w:top w:val="single" w:sz="4" w:space="0" w:color="FFFFFF" w:themeColor="background1"/>
+          <w:left w:val="single" w:sz="4" w:space="0" w:color="FFFFFF" w:themeColor="background1"/>
+          <w:bottom w:val="single" w:sz="4" w:space="0" w:color="FFFFFF" w:themeColor="background1"/>
+          <w:insideV w:val="nil"/>
+        </w:tcBorders>
+        <w:shd w:val="clear" w:color="auto" w:fill="196B24" w:themeFill="accent3"/>
+      </w:tcPr>
+    </w:tblStylePr>
+    <w:tblStylePr w:type="lastCol">
+      <w:rPr>
+        <w:b/>
+        <w:bCs/>
+        <w:color w:val="FFFFFF" w:themeColor="background1"/>
+      </w:rPr>
+      <w:tblPr/>
+      <w:tcPr>
+        <w:tcBorders>
+          <w:top w:val="single" w:sz="4" w:space="0" w:color="FFFFFF" w:themeColor="background1"/>
+          <w:bottom w:val="single" w:sz="4" w:space="0" w:color="FFFFFF" w:themeColor="background1"/>
+          <w:right w:val="single" w:sz="4" w:space="0" w:color="FFFFFF" w:themeColor="background1"/>
+          <w:insideV w:val="nil"/>
+        </w:tcBorders>
+        <w:shd w:val="clear" w:color="auto" w:fill="196B24" w:themeFill="accent3"/>
+      </w:tcPr>
+    </w:tblStylePr>
+    <w:tblStylePr w:type="band1Vert">
+      <w:tblPr/>
+      <w:tcPr>
+        <w:shd w:val="clear" w:color="auto" w:fill="84E290" w:themeFill="accent3" w:themeFillTint="66"/>
+      </w:tcPr>
+    </w:tblStylePr>
+    <w:tblStylePr w:type="band1Horz">
+      <w:tblPr/>
+      <w:tcPr>
+        <w:shd w:val="clear" w:color="auto" w:fill="84E290" w:themeFill="accent3" w:themeFillTint="66"/>
+      </w:tcPr>
+    </w:tblStylePr>
+  </w:style>
 </w:styles>
 </file>
 

</xml_diff>